<commit_message>
Added to Writeup + updated README.md
</commit_message>
<xml_diff>
--- a/paper/input/writeup.docx
+++ b/paper/input/writeup.docx
@@ -179,6 +179,24 @@
         </w:rPr>
         <w:t>.</w:t>
       </w:r>
+      <w:commentRangeStart w:id="0"/>
+      <w:r>
+        <w:rPr>
+          <w:rFonts w:eastAsiaTheme="minorHAnsi"/>
+          <w:sz w:val="21"/>
+          <w:szCs w:val="21"/>
+          <w:lang w:val="en-US"/>
+        </w:rPr>
+        <w:t xml:space="preserve"> </w:t>
+      </w:r>
+      <w:commentRangeEnd w:id="0"/>
+      <w:r>
+        <w:rPr>
+          <w:rStyle w:val="CommentReference"/>
+          <w:rFonts w:asciiTheme="minorHAnsi" w:eastAsiaTheme="minorHAnsi" w:hAnsiTheme="minorHAnsi" w:cstheme="minorBidi"/>
+        </w:rPr>
+        <w:commentReference w:id="0"/>
+      </w:r>
     </w:p>
     <w:p>
       <w:pPr>
@@ -390,58 +408,738 @@
     </w:p>
     <w:p>
       <w:pPr>
+        <w:spacing w:line="288" w:lineRule="auto"/>
+        <w:rPr>
+          <w:rFonts w:ascii="Times" w:hAnsi="Times"/>
+          <w:sz w:val="21"/>
+          <w:szCs w:val="21"/>
+          <w:lang w:val="en-US"/>
+        </w:rPr>
+      </w:pPr>
+      <w:r>
+        <w:rPr>
+          <w:rFonts w:ascii="Times" w:hAnsi="Times"/>
+          <w:i/>
+          <w:iCs/>
+          <w:sz w:val="21"/>
+          <w:szCs w:val="21"/>
+          <w:lang w:val="en-US"/>
+        </w:rPr>
+        <w:t>On Remote Sensing Data:</w:t>
+      </w:r>
+    </w:p>
+    <w:p>
+      <w:pPr>
+        <w:spacing w:after="80" w:line="288" w:lineRule="auto"/>
+        <w:rPr>
+          <w:rFonts w:ascii="Times" w:hAnsi="Times"/>
+          <w:sz w:val="21"/>
+          <w:szCs w:val="21"/>
+          <w:lang w:val="en-US"/>
+        </w:rPr>
+      </w:pPr>
+      <w:r>
+        <w:rPr>
+          <w:rFonts w:ascii="Times" w:hAnsi="Times"/>
+          <w:sz w:val="21"/>
+          <w:szCs w:val="21"/>
+          <w:lang w:val="en-US"/>
+        </w:rPr>
+        <w:t xml:space="preserve">The competition provides three primary data sources: remote sensing, field data, and individual tree crowns. </w:t>
+      </w:r>
+      <w:r>
+        <w:rPr>
+          <w:rFonts w:ascii="Times" w:hAnsi="Times"/>
+          <w:sz w:val="21"/>
+          <w:szCs w:val="21"/>
+          <w:lang w:val="en-US"/>
+        </w:rPr>
+        <w:t>The following project will only consider remote sensing geospatial datasets, specifically passive</w:t>
+      </w:r>
+      <w:r>
+        <w:rPr>
+          <w:rFonts w:ascii="Times" w:hAnsi="Times"/>
+          <w:sz w:val="21"/>
+          <w:szCs w:val="21"/>
+          <w:lang w:val="en-US"/>
+        </w:rPr>
+        <w:t xml:space="preserve"> sensing</w:t>
+      </w:r>
+      <w:r>
+        <w:rPr>
+          <w:rFonts w:ascii="Times" w:hAnsi="Times"/>
+          <w:sz w:val="21"/>
+          <w:szCs w:val="21"/>
+          <w:lang w:val="en-US"/>
+        </w:rPr>
+        <w:t xml:space="preserve"> systems. Passive systems measure the amount of reflectance at different wavelengths for ground-detected objects. The </w:t>
+      </w:r>
+      <w:r>
+        <w:rPr>
+          <w:rFonts w:ascii="Times" w:hAnsi="Times"/>
+          <w:sz w:val="21"/>
+          <w:szCs w:val="21"/>
+          <w:lang w:val="en-US"/>
+        </w:rPr>
+        <w:t>remote sensing datasets</w:t>
+      </w:r>
+      <w:r>
+        <w:rPr>
+          <w:rFonts w:ascii="Times" w:hAnsi="Times"/>
+          <w:sz w:val="21"/>
+          <w:szCs w:val="21"/>
+          <w:lang w:val="en-US"/>
+        </w:rPr>
+        <w:t xml:space="preserve"> are</w:t>
+      </w:r>
+      <w:r>
+        <w:rPr>
+          <w:rFonts w:ascii="Times" w:hAnsi="Times"/>
+          <w:sz w:val="21"/>
+          <w:szCs w:val="21"/>
+          <w:lang w:val="en-US"/>
+        </w:rPr>
+        <w:t xml:space="preserve"> generated by the NEON Airborne Observation Platform (AOP), and distributed in </w:t>
+      </w:r>
+      <w:r>
+        <w:rPr>
+          <w:rFonts w:ascii="Times" w:hAnsi="Times"/>
+          <w:sz w:val="21"/>
+          <w:szCs w:val="21"/>
+          <w:lang w:val="en-US"/>
+        </w:rPr>
+        <w:t xml:space="preserve">RGB </w:t>
+      </w:r>
+      <w:r>
+        <w:rPr>
+          <w:rFonts w:ascii="Times" w:hAnsi="Times"/>
+          <w:sz w:val="21"/>
+          <w:szCs w:val="21"/>
+          <w:lang w:val="en-US"/>
+        </w:rPr>
+        <w:t>and</w:t>
+      </w:r>
+      <w:r>
+        <w:rPr>
+          <w:rFonts w:ascii="Times" w:hAnsi="Times"/>
+          <w:sz w:val="21"/>
+          <w:szCs w:val="21"/>
+          <w:lang w:val="en-US"/>
+        </w:rPr>
+        <w:t xml:space="preserve"> Hyperspectral</w:t>
+      </w:r>
+      <w:r>
+        <w:rPr>
+          <w:rFonts w:ascii="Times" w:hAnsi="Times"/>
+          <w:sz w:val="21"/>
+          <w:szCs w:val="21"/>
+          <w:lang w:val="en-US"/>
+        </w:rPr>
+        <w:t xml:space="preserve"> formats at 100 cm</w:t>
+      </w:r>
+      <w:r>
+        <w:rPr>
+          <w:rFonts w:ascii="Times" w:hAnsi="Times"/>
+          <w:sz w:val="21"/>
+          <w:szCs w:val="21"/>
+          <w:vertAlign w:val="superscript"/>
+          <w:lang w:val="en-US"/>
+        </w:rPr>
+        <w:t>2</w:t>
+      </w:r>
+      <w:r>
+        <w:rPr>
+          <w:rFonts w:ascii="Times" w:hAnsi="Times"/>
+          <w:sz w:val="21"/>
+          <w:szCs w:val="21"/>
+          <w:lang w:val="en-US"/>
+        </w:rPr>
+        <w:t xml:space="preserve"> and 1 m</w:t>
+      </w:r>
+      <w:r>
+        <w:rPr>
+          <w:rFonts w:ascii="Times" w:hAnsi="Times"/>
+          <w:sz w:val="21"/>
+          <w:szCs w:val="21"/>
+          <w:vertAlign w:val="superscript"/>
+          <w:lang w:val="en-US"/>
+        </w:rPr>
+        <w:t>2</w:t>
+      </w:r>
+      <w:r>
+        <w:rPr>
+          <w:rFonts w:ascii="Times" w:hAnsi="Times"/>
+          <w:sz w:val="21"/>
+          <w:szCs w:val="21"/>
+          <w:lang w:val="en-US"/>
+        </w:rPr>
+        <w:t xml:space="preserve"> spatial resolutions, respectively</w:t>
+      </w:r>
+      <w:r>
+        <w:rPr>
+          <w:rFonts w:ascii="Times" w:hAnsi="Times"/>
+          <w:sz w:val="21"/>
+          <w:szCs w:val="21"/>
+          <w:lang w:val="en-US"/>
+        </w:rPr>
+        <w:t xml:space="preserve">. </w:t>
+      </w:r>
+      <w:r>
+        <w:rPr>
+          <w:rFonts w:ascii="Times" w:hAnsi="Times"/>
+          <w:sz w:val="21"/>
+          <w:szCs w:val="21"/>
+          <w:lang w:val="en-US"/>
+        </w:rPr>
+        <w:t xml:space="preserve">Data is stored </w:t>
+      </w:r>
+      <w:r>
+        <w:rPr>
+          <w:rFonts w:ascii="Times" w:hAnsi="Times"/>
+          <w:sz w:val="21"/>
+          <w:szCs w:val="21"/>
+          <w:lang w:val="en-US"/>
+        </w:rPr>
+        <w:t>as raster files</w:t>
+      </w:r>
+      <w:r>
+        <w:rPr>
+          <w:rFonts w:ascii="Times" w:hAnsi="Times"/>
+          <w:sz w:val="21"/>
+          <w:szCs w:val="21"/>
+          <w:lang w:val="en-US"/>
+        </w:rPr>
+        <w:t xml:space="preserve">, which </w:t>
+      </w:r>
+      <w:r>
+        <w:rPr>
+          <w:rFonts w:ascii="Times" w:hAnsi="Times"/>
+          <w:sz w:val="21"/>
+          <w:szCs w:val="21"/>
+          <w:lang w:val="en-US"/>
+        </w:rPr>
+        <w:t>means an image or</w:t>
+      </w:r>
+      <w:r>
+        <w:rPr>
+          <w:rFonts w:ascii="Times" w:hAnsi="Times"/>
+          <w:sz w:val="21"/>
+          <w:szCs w:val="21"/>
+          <w:lang w:val="en-US"/>
+        </w:rPr>
+        <w:t xml:space="preserve"> array of pixels, w</w:t>
+      </w:r>
+      <w:r>
+        <w:rPr>
+          <w:rFonts w:ascii="Times" w:hAnsi="Times"/>
+          <w:sz w:val="21"/>
+          <w:szCs w:val="21"/>
+          <w:lang w:val="en-US"/>
+        </w:rPr>
+        <w:t>hereby</w:t>
+      </w:r>
+      <w:r>
+        <w:rPr>
+          <w:rFonts w:ascii="Times" w:hAnsi="Times"/>
+          <w:sz w:val="21"/>
+          <w:szCs w:val="21"/>
+          <w:lang w:val="en-US"/>
+        </w:rPr>
+        <w:t xml:space="preserve"> each pixel </w:t>
+      </w:r>
+      <w:r>
+        <w:rPr>
+          <w:rFonts w:ascii="Times" w:hAnsi="Times"/>
+          <w:sz w:val="21"/>
+          <w:szCs w:val="21"/>
+          <w:lang w:val="en-US"/>
+        </w:rPr>
+        <w:t>is s</w:t>
+      </w:r>
+      <w:r>
+        <w:rPr>
+          <w:rFonts w:ascii="Times" w:hAnsi="Times"/>
+          <w:sz w:val="21"/>
+          <w:szCs w:val="21"/>
+          <w:lang w:val="en-US"/>
+        </w:rPr>
+        <w:t xml:space="preserve">tored as a vector of numbers. </w:t>
+      </w:r>
+      <w:r>
+        <w:rPr>
+          <w:rFonts w:ascii="Times" w:hAnsi="Times"/>
+          <w:sz w:val="21"/>
+          <w:szCs w:val="21"/>
+          <w:lang w:val="en-US"/>
+        </w:rPr>
+        <w:t>An RGB image is stored as a 3-band raster (3-elem</w:t>
+      </w:r>
+      <w:r>
+        <w:rPr>
+          <w:rFonts w:ascii="Times" w:hAnsi="Times"/>
+          <w:sz w:val="21"/>
+          <w:szCs w:val="21"/>
+          <w:lang w:val="en-US"/>
+        </w:rPr>
+        <w:t>e</w:t>
+      </w:r>
+      <w:r>
+        <w:rPr>
+          <w:rFonts w:ascii="Times" w:hAnsi="Times"/>
+          <w:sz w:val="21"/>
+          <w:szCs w:val="21"/>
+          <w:lang w:val="en-US"/>
+        </w:rPr>
+        <w:t xml:space="preserve">nt vector pixels). Each band represents the reflectance at different points in the electromagnetic spectrum corresponding to red, green, and blue wavelengths, respectively. Hyperspectral data consist of reflectance information from a much wider electromagnetic spectrum (380-2510 nanometers), </w:t>
+      </w:r>
+      <w:r>
+        <w:rPr>
+          <w:rFonts w:ascii="Times" w:hAnsi="Times"/>
+          <w:sz w:val="21"/>
+          <w:szCs w:val="21"/>
+          <w:lang w:val="en-US"/>
+        </w:rPr>
+        <w:t>totaling to 426 wavelength bands</w:t>
+      </w:r>
+      <w:r>
+        <w:rPr>
+          <w:rFonts w:ascii="Times" w:hAnsi="Times"/>
+          <w:sz w:val="21"/>
+          <w:szCs w:val="21"/>
+          <w:lang w:val="en-US"/>
+        </w:rPr>
+        <w:t xml:space="preserve">. </w:t>
+      </w:r>
+    </w:p>
+    <w:p>
+      <w:pPr>
+        <w:spacing w:line="288" w:lineRule="auto"/>
+        <w:rPr>
+          <w:rFonts w:ascii="Times" w:hAnsi="Times"/>
+          <w:i/>
+          <w:iCs/>
+          <w:sz w:val="21"/>
+          <w:szCs w:val="21"/>
+          <w:lang w:val="en-US"/>
+        </w:rPr>
+      </w:pPr>
+      <w:r>
+        <w:rPr>
+          <w:rFonts w:ascii="Times" w:hAnsi="Times"/>
+          <w:i/>
+          <w:iCs/>
+          <w:sz w:val="21"/>
+          <w:szCs w:val="21"/>
+          <w:lang w:val="en-US"/>
+        </w:rPr>
+        <w:t xml:space="preserve">On Individual Tree Crown (ITC) Delineations: </w:t>
+      </w:r>
+    </w:p>
+    <w:p>
+      <w:pPr>
+        <w:spacing w:after="80" w:line="288" w:lineRule="auto"/>
+        <w:rPr>
+          <w:rFonts w:ascii="Times" w:hAnsi="Times"/>
+          <w:sz w:val="21"/>
+          <w:szCs w:val="21"/>
+          <w:lang w:val="en-US"/>
+        </w:rPr>
+      </w:pPr>
+      <w:r>
+        <w:rPr>
+          <w:rFonts w:ascii="Times" w:hAnsi="Times"/>
+          <w:sz w:val="21"/>
+          <w:szCs w:val="21"/>
+          <w:lang w:val="en-US"/>
+        </w:rPr>
+        <w:t xml:space="preserve">Individual tree crown (ITC) delineates are generated by IDTReeS research group. Each delineation is a 2-D rectangular bounding box defining the maximum tree crown extent in an image, and is provided in vector format as ESRI shape files. </w:t>
+      </w:r>
+    </w:p>
+    <w:p>
+      <w:pPr>
+        <w:spacing w:line="288" w:lineRule="auto"/>
+        <w:rPr>
+          <w:rFonts w:ascii="Times" w:hAnsi="Times"/>
+          <w:i/>
+          <w:iCs/>
+          <w:sz w:val="21"/>
+          <w:szCs w:val="21"/>
+          <w:lang w:val="en-US"/>
+        </w:rPr>
+      </w:pPr>
+      <w:r>
+        <w:rPr>
+          <w:rFonts w:ascii="Times" w:hAnsi="Times"/>
+          <w:i/>
+          <w:iCs/>
+          <w:sz w:val="21"/>
+          <w:szCs w:val="21"/>
+          <w:lang w:val="en-US"/>
+        </w:rPr>
+        <w:t>Location of the Tree Crown Data</w:t>
+      </w:r>
+    </w:p>
+    <w:p>
+      <w:pPr>
+        <w:spacing w:line="288" w:lineRule="auto"/>
+        <w:rPr>
+          <w:rFonts w:ascii="Times" w:hAnsi="Times"/>
+          <w:sz w:val="21"/>
+          <w:szCs w:val="21"/>
+          <w:lang w:val="en-US"/>
+        </w:rPr>
+      </w:pPr>
+      <w:r>
+        <w:rPr>
+          <w:rFonts w:ascii="Times" w:hAnsi="Times"/>
+          <w:sz w:val="21"/>
+          <w:szCs w:val="21"/>
+          <w:lang w:val="en-US"/>
+        </w:rPr>
+        <w:t>The data consist of three NEON ecoclimatic sites in Eastern United States. In other words, each site is characterized by distinctive environmental, geographic, and vegetative properties. The sites are:</w:t>
+      </w:r>
+    </w:p>
+    <w:p>
+      <w:pPr>
+        <w:pStyle w:val="ListParagraph"/>
+        <w:numPr>
+          <w:ilvl w:val="0"/>
+          <w:numId w:val="4"/>
+        </w:numPr>
+        <w:spacing w:line="288" w:lineRule="auto"/>
+        <w:rPr>
+          <w:rFonts w:ascii="Times" w:hAnsi="Times"/>
+          <w:sz w:val="21"/>
+          <w:szCs w:val="21"/>
+          <w:u w:val="single"/>
+          <w:lang w:val="en-US"/>
+        </w:rPr>
+      </w:pPr>
+      <w:r>
+        <w:rPr>
+          <w:rFonts w:ascii="Times" w:hAnsi="Times"/>
+          <w:b/>
+          <w:bCs/>
+          <w:sz w:val="21"/>
+          <w:szCs w:val="21"/>
+          <w:u w:val="single"/>
+          <w:lang w:val="en-US"/>
+        </w:rPr>
+        <w:lastRenderedPageBreak/>
+        <w:t>Ordway-Swisher Biological Station, Florida (OSBS):</w:t>
+      </w:r>
+      <w:r>
+        <w:rPr>
+          <w:rFonts w:ascii="Times" w:hAnsi="Times"/>
+          <w:b/>
+          <w:bCs/>
+          <w:sz w:val="21"/>
+          <w:szCs w:val="21"/>
+          <w:lang w:val="en-US"/>
+        </w:rPr>
+        <w:t xml:space="preserve"> </w:t>
+      </w:r>
+      <w:r>
+        <w:rPr>
+          <w:rFonts w:ascii="Times" w:hAnsi="Times"/>
+          <w:sz w:val="21"/>
+          <w:szCs w:val="21"/>
+          <w:lang w:val="en-US"/>
+        </w:rPr>
+        <w:t xml:space="preserve">The region contains mixed forests of hardwood and conifers, mostly dominated by pine trees. </w:t>
+      </w:r>
+    </w:p>
+    <w:p>
+      <w:pPr>
+        <w:pStyle w:val="ListParagraph"/>
+        <w:numPr>
+          <w:ilvl w:val="0"/>
+          <w:numId w:val="4"/>
+        </w:numPr>
+        <w:spacing w:line="288" w:lineRule="auto"/>
+        <w:rPr>
+          <w:rFonts w:ascii="Times" w:hAnsi="Times"/>
+          <w:sz w:val="21"/>
+          <w:szCs w:val="21"/>
+          <w:u w:val="single"/>
+          <w:lang w:val="en-US"/>
+        </w:rPr>
+      </w:pPr>
+      <w:r>
+        <w:rPr>
+          <w:rFonts w:ascii="Times" w:hAnsi="Times"/>
+          <w:b/>
+          <w:bCs/>
+          <w:sz w:val="21"/>
+          <w:szCs w:val="21"/>
+          <w:u w:val="single"/>
+          <w:lang w:val="en-US"/>
+        </w:rPr>
+        <w:t>Talladega National Forest, Alabama (TALL):</w:t>
+      </w:r>
+      <w:r>
+        <w:rPr>
+          <w:rFonts w:ascii="Times" w:hAnsi="Times"/>
+          <w:sz w:val="21"/>
+          <w:szCs w:val="21"/>
+          <w:lang w:val="en-US"/>
+        </w:rPr>
+        <w:t xml:space="preserve"> Forests made of mixed hardwood and conifers (mostly pine) in the Ozarks complex. </w:t>
+      </w:r>
+    </w:p>
+    <w:p>
+      <w:pPr>
+        <w:pStyle w:val="ListParagraph"/>
+        <w:numPr>
+          <w:ilvl w:val="0"/>
+          <w:numId w:val="4"/>
+        </w:numPr>
+        <w:spacing w:line="288" w:lineRule="auto"/>
+        <w:rPr>
+          <w:rFonts w:ascii="Times" w:hAnsi="Times"/>
+          <w:sz w:val="21"/>
+          <w:szCs w:val="21"/>
+          <w:u w:val="single"/>
+          <w:lang w:val="en-US"/>
+        </w:rPr>
+      </w:pPr>
+      <w:r>
+        <w:rPr>
+          <w:rFonts w:ascii="Times" w:hAnsi="Times"/>
+          <w:b/>
+          <w:bCs/>
+          <w:sz w:val="21"/>
+          <w:szCs w:val="21"/>
+          <w:u w:val="single"/>
+          <w:lang w:val="en-US"/>
+        </w:rPr>
+        <w:t>Mountain Lake Biological Station, Virginia (MLBS):</w:t>
+      </w:r>
+      <w:r>
+        <w:rPr>
+          <w:rFonts w:ascii="Times" w:hAnsi="Times"/>
+          <w:sz w:val="21"/>
+          <w:szCs w:val="21"/>
+          <w:lang w:val="en-US"/>
+        </w:rPr>
+        <w:t xml:space="preserve"> The region is mainly made of hardwood forests in the Appalachians and Cumberland Plateau. </w:t>
+      </w:r>
+    </w:p>
+    <w:p>
+      <w:pPr>
+        <w:pStyle w:val="ListParagraph"/>
+        <w:spacing w:line="288" w:lineRule="auto"/>
+        <w:ind w:left="0"/>
+        <w:rPr>
+          <w:rFonts w:ascii="Times" w:hAnsi="Times"/>
+          <w:sz w:val="21"/>
+          <w:szCs w:val="21"/>
+          <w:lang w:val="en-US"/>
+        </w:rPr>
+      </w:pPr>
+      <w:r>
+        <w:rPr>
+          <w:rFonts w:ascii="Times" w:hAnsi="Times"/>
+          <w:i/>
+          <w:iCs/>
+          <w:sz w:val="21"/>
+          <w:szCs w:val="21"/>
+          <w:lang w:val="en-US"/>
+        </w:rPr>
+        <w:t xml:space="preserve">Training Data: </w:t>
+      </w:r>
+      <w:r>
+        <w:rPr>
+          <w:rFonts w:ascii="Times" w:hAnsi="Times"/>
+          <w:sz w:val="21"/>
+          <w:szCs w:val="21"/>
+          <w:lang w:val="en-US"/>
+        </w:rPr>
+        <w:t xml:space="preserve">Contain tree crown delineations with tree class (i.e., taxonomic species) labels. </w:t>
+      </w:r>
+    </w:p>
+    <w:p>
+      <w:pPr>
+        <w:pStyle w:val="ListParagraph"/>
+        <w:spacing w:line="288" w:lineRule="auto"/>
+        <w:ind w:left="0"/>
+        <w:rPr>
+          <w:rFonts w:ascii="Times" w:hAnsi="Times"/>
+          <w:sz w:val="21"/>
+          <w:szCs w:val="21"/>
+          <w:lang w:val="en-US"/>
+        </w:rPr>
+      </w:pPr>
+      <w:r>
+        <w:rPr>
+          <w:rFonts w:ascii="Times" w:hAnsi="Times"/>
+          <w:i/>
+          <w:iCs/>
+          <w:sz w:val="21"/>
+          <w:szCs w:val="21"/>
+          <w:lang w:val="en-US"/>
+        </w:rPr>
+        <w:t xml:space="preserve">Testing Data: </w:t>
+      </w:r>
+      <w:r>
+        <w:rPr>
+          <w:rFonts w:ascii="Times" w:hAnsi="Times"/>
+          <w:sz w:val="21"/>
+          <w:szCs w:val="21"/>
+          <w:lang w:val="en-US"/>
+        </w:rPr>
+        <w:t xml:space="preserve">Tree clown delineations without tree class labels. </w:t>
+      </w:r>
+    </w:p>
+    <w:p>
+      <w:pPr>
+        <w:pStyle w:val="ListParagraph"/>
+        <w:spacing w:line="288" w:lineRule="auto"/>
+        <w:ind w:left="0"/>
+        <w:rPr>
+          <w:rFonts w:ascii="Times New Roman" w:hAnsi="Times New Roman" w:cs="Times New Roman"/>
+          <w:b/>
+          <w:bCs/>
+          <w:sz w:val="21"/>
+          <w:szCs w:val="21"/>
+          <w:lang w:val="en-US"/>
+        </w:rPr>
+      </w:pPr>
+    </w:p>
+    <w:p>
+      <w:pPr>
+        <w:pStyle w:val="ListParagraph"/>
+        <w:spacing w:line="288" w:lineRule="auto"/>
+        <w:ind w:left="0"/>
+        <w:rPr>
+          <w:rFonts w:ascii="Times New Roman" w:hAnsi="Times New Roman" w:cs="Times New Roman"/>
+          <w:sz w:val="21"/>
+          <w:szCs w:val="21"/>
+          <w:lang w:val="en-US"/>
+        </w:rPr>
+      </w:pPr>
+      <w:r>
+        <w:rPr>
+          <w:rFonts w:ascii="Times New Roman" w:hAnsi="Times New Roman" w:cs="Times New Roman"/>
+          <w:b/>
+          <w:bCs/>
+          <w:sz w:val="21"/>
+          <w:szCs w:val="21"/>
+          <w:lang w:val="en-US"/>
+        </w:rPr>
+        <w:t xml:space="preserve">Method: </w:t>
+      </w:r>
+    </w:p>
+    <w:p>
+      <w:pPr>
+        <w:spacing w:line="288" w:lineRule="auto"/>
+        <w:rPr>
+          <w:rFonts w:ascii="Times" w:hAnsi="Times"/>
+          <w:sz w:val="21"/>
+          <w:szCs w:val="21"/>
+          <w:lang w:val="en-US"/>
+        </w:rPr>
+      </w:pPr>
+      <w:r>
+        <w:rPr>
+          <w:rFonts w:ascii="Times" w:hAnsi="Times"/>
+          <w:i/>
+          <w:iCs/>
+          <w:sz w:val="21"/>
+          <w:szCs w:val="21"/>
+          <w:lang w:val="en-US"/>
+        </w:rPr>
+        <w:t xml:space="preserve">The Objective: </w:t>
+      </w:r>
+      <w:r>
+        <w:rPr>
+          <w:rFonts w:ascii="Times" w:hAnsi="Times"/>
+          <w:sz w:val="21"/>
+          <w:szCs w:val="21"/>
+          <w:lang w:val="en-US"/>
+        </w:rPr>
+        <w:t xml:space="preserve">Determine the probability that each ITC belongs to a species class. Two options: pixel-level or object-level classification. </w:t>
+      </w:r>
+    </w:p>
+    <w:p>
+      <w:pPr>
+        <w:pStyle w:val="ListParagraph"/>
+        <w:numPr>
+          <w:ilvl w:val="0"/>
+          <w:numId w:val="5"/>
+        </w:numPr>
+        <w:spacing w:line="288" w:lineRule="auto"/>
+        <w:rPr>
+          <w:rFonts w:ascii="Times" w:hAnsi="Times"/>
+          <w:sz w:val="21"/>
+          <w:szCs w:val="21"/>
+          <w:lang w:val="en-US"/>
+        </w:rPr>
+      </w:pPr>
+      <w:r>
+        <w:rPr>
+          <w:rFonts w:ascii="Times" w:hAnsi="Times"/>
+          <w:sz w:val="21"/>
+          <w:szCs w:val="21"/>
+          <w:lang w:val="en-US"/>
+        </w:rPr>
+        <w:t xml:space="preserve">If we apply a pixel-level classification models must be upscaled to the crown.  </w:t>
+      </w:r>
+    </w:p>
+    <w:p>
+      <w:pPr>
+        <w:pStyle w:val="ListParagraph"/>
+        <w:numPr>
+          <w:ilvl w:val="0"/>
+          <w:numId w:val="5"/>
+        </w:numPr>
+        <w:spacing w:line="288" w:lineRule="auto"/>
+        <w:rPr>
+          <w:rFonts w:ascii="Times" w:hAnsi="Times"/>
+          <w:sz w:val="21"/>
+          <w:szCs w:val="21"/>
+          <w:lang w:val="en-US"/>
+        </w:rPr>
+      </w:pPr>
+      <w:r>
+        <w:rPr>
+          <w:rFonts w:ascii="Times" w:hAnsi="Times"/>
+          <w:sz w:val="21"/>
+          <w:szCs w:val="21"/>
+          <w:lang w:val="en-US"/>
+        </w:rPr>
+        <w:t xml:space="preserve">Narrow the classes we test for, and just add an ‘Other’ class for those that don’t fit. </w:t>
+      </w:r>
+    </w:p>
+    <w:p>
+      <w:pPr>
         <w:pStyle w:val="ListParagraph"/>
         <w:numPr>
           <w:ilvl w:val="0"/>
           <w:numId w:val="1"/>
         </w:numPr>
-        <w:spacing w:line="288" w:lineRule="auto"/>
-        <w:ind w:left="714" w:hanging="357"/>
-        <w:rPr>
-          <w:rFonts w:ascii="Times" w:hAnsi="Times"/>
-          <w:sz w:val="21"/>
-          <w:szCs w:val="21"/>
-          <w:lang w:val="en-US"/>
-        </w:rPr>
-      </w:pPr>
-      <w:r>
-        <w:rPr>
-          <w:rFonts w:ascii="Times" w:hAnsi="Times"/>
-          <w:sz w:val="21"/>
-          <w:szCs w:val="21"/>
-          <w:lang w:val="en-US"/>
-        </w:rPr>
-        <w:t>T</w:t>
-      </w:r>
-      <w:r>
-        <w:rPr>
-          <w:rFonts w:ascii="Times" w:hAnsi="Times"/>
-          <w:sz w:val="21"/>
-          <w:szCs w:val="21"/>
-        </w:rPr>
-        <w:t>raining data are bounding boxes with species already identified. </w:t>
-      </w:r>
-    </w:p>
-    <w:p>
-      <w:pPr>
-        <w:pStyle w:val="ListParagraph"/>
-        <w:numPr>
-          <w:ilvl w:val="0"/>
-          <w:numId w:val="1"/>
-        </w:numPr>
-        <w:rPr>
-          <w:rFonts w:ascii="Times" w:hAnsi="Times"/>
-          <w:sz w:val="21"/>
-          <w:szCs w:val="21"/>
-        </w:rPr>
-      </w:pPr>
-      <w:r>
-        <w:rPr>
-          <w:rFonts w:ascii="Times" w:hAnsi="Times"/>
-          <w:sz w:val="21"/>
-          <w:szCs w:val="21"/>
-        </w:rPr>
-        <w:t>Output data will be classification of species on bounding boxes of unknown species identity</w:t>
+        <w:rPr>
+          <w:rFonts w:ascii="Times" w:hAnsi="Times"/>
+          <w:sz w:val="21"/>
+          <w:szCs w:val="21"/>
+        </w:rPr>
+      </w:pPr>
+      <w:r>
+        <w:rPr>
+          <w:rFonts w:ascii="Times" w:hAnsi="Times"/>
+          <w:sz w:val="21"/>
+          <w:szCs w:val="21"/>
+          <w:lang w:val="en-US"/>
+        </w:rPr>
+        <w:t>Test our model by the</w:t>
+      </w:r>
+      <w:r>
+        <w:rPr>
+          <w:rFonts w:ascii="Times" w:hAnsi="Times"/>
+          <w:sz w:val="21"/>
+          <w:szCs w:val="21"/>
+        </w:rPr>
+        <w:t xml:space="preserve"> classification of species on bounding boxes of unknown species identity</w:t>
       </w:r>
       <w:r>
         <w:rPr>
@@ -456,21 +1154,68 @@
     <w:p>
       <w:pPr>
         <w:rPr>
-          <w:sz w:val="21"/>
-          <w:szCs w:val="21"/>
-          <w:u w:val="single"/>
-          <w:lang w:val="en-US"/>
-        </w:rPr>
-      </w:pPr>
-    </w:p>
-    <w:p>
-      <w:pPr>
-        <w:rPr>
-          <w:lang w:val="en-US"/>
-        </w:rPr>
-      </w:pPr>
-      <w:r>
-        <w:rPr>
+          <w:rFonts w:ascii="Times" w:hAnsi="Times"/>
+          <w:sz w:val="21"/>
+          <w:szCs w:val="21"/>
+          <w:lang w:val="en-US"/>
+        </w:rPr>
+      </w:pPr>
+    </w:p>
+    <w:p>
+      <w:pPr>
+        <w:rPr>
+          <w:rFonts w:ascii="Times" w:hAnsi="Times"/>
+          <w:sz w:val="21"/>
+          <w:szCs w:val="21"/>
+          <w:lang w:val="en-US"/>
+        </w:rPr>
+      </w:pPr>
+      <w:r>
+        <w:rPr>
+          <w:rFonts w:ascii="Times" w:hAnsi="Times"/>
+          <w:i/>
+          <w:iCs/>
+          <w:sz w:val="21"/>
+          <w:szCs w:val="21"/>
+          <w:lang w:val="en-US"/>
+        </w:rPr>
+        <w:t>Preparing the Data:</w:t>
+      </w:r>
+      <w:r>
+        <w:rPr>
+          <w:rFonts w:ascii="Times" w:hAnsi="Times"/>
+          <w:sz w:val="21"/>
+          <w:szCs w:val="21"/>
+          <w:lang w:val="en-US"/>
+        </w:rPr>
+        <w:t xml:space="preserve"> Clip the HSI raster files to single ITC with the corresponding species label. </w:t>
+      </w:r>
+    </w:p>
+    <w:p>
+      <w:pPr>
+        <w:rPr>
+          <w:sz w:val="21"/>
+          <w:szCs w:val="21"/>
+          <w:lang w:val="en-US"/>
+        </w:rPr>
+      </w:pPr>
+    </w:p>
+    <w:p>
+      <w:pPr>
+        <w:rPr>
+          <w:b/>
+          <w:bCs/>
+          <w:sz w:val="21"/>
+          <w:szCs w:val="21"/>
+          <w:lang w:val="en-US"/>
+        </w:rPr>
+      </w:pPr>
+      <w:r>
+        <w:rPr>
+          <w:b/>
+          <w:bCs/>
+          <w:sz w:val="21"/>
+          <w:szCs w:val="21"/>
           <w:lang w:val="en-US"/>
         </w:rPr>
         <w:t xml:space="preserve">Results: </w:t>
@@ -479,33 +1224,223 @@
     <w:p>
       <w:pPr>
         <w:rPr>
-          <w:lang w:val="en-US"/>
-        </w:rPr>
-      </w:pPr>
-      <w:r>
-        <w:rPr>
+          <w:sz w:val="21"/>
+          <w:szCs w:val="21"/>
+          <w:lang w:val="en-US"/>
+        </w:rPr>
+      </w:pPr>
+      <w:r>
+        <w:rPr>
+          <w:i/>
+          <w:iCs/>
+          <w:sz w:val="21"/>
+          <w:szCs w:val="21"/>
+          <w:lang w:val="en-US"/>
+        </w:rPr>
+        <w:t xml:space="preserve">Performance Metrics: </w:t>
+      </w:r>
+      <w:r>
+        <w:rPr>
+          <w:sz w:val="21"/>
+          <w:szCs w:val="21"/>
+          <w:lang w:val="en-US"/>
+        </w:rPr>
+        <w:t>F1 Scores (sklearn.metrics.f1_score); Average Cross-Entropy Loss (sklearn.metrics.log-loss); Confusion Matrix</w:t>
+      </w:r>
+      <w:r>
+        <w:rPr>
+          <w:sz w:val="21"/>
+          <w:szCs w:val="21"/>
+          <w:lang w:val="en-US"/>
+        </w:rPr>
+        <w:t xml:space="preserve"> (sklearn.metrics.confusion_matrix). </w:t>
+      </w:r>
+    </w:p>
+    <w:p>
+      <w:pPr>
+        <w:rPr>
+          <w:b/>
+          <w:bCs/>
+          <w:sz w:val="21"/>
+          <w:szCs w:val="21"/>
+          <w:lang w:val="en-US"/>
+        </w:rPr>
+      </w:pPr>
+    </w:p>
+    <w:p>
+      <w:pPr>
+        <w:rPr>
+          <w:b/>
+          <w:bCs/>
+          <w:sz w:val="21"/>
+          <w:szCs w:val="21"/>
+          <w:lang w:val="en-US"/>
+        </w:rPr>
+      </w:pPr>
+      <w:r>
+        <w:rPr>
+          <w:b/>
+          <w:bCs/>
+          <w:sz w:val="21"/>
+          <w:szCs w:val="21"/>
           <w:lang w:val="en-US"/>
         </w:rPr>
         <w:t>Conclusion</w:t>
       </w:r>
-    </w:p>
-    <w:p>
-      <w:pPr>
-        <w:rPr>
-          <w:lang w:val="en-US"/>
-        </w:rPr>
-      </w:pPr>
-    </w:p>
-    <w:p>
-      <w:pPr>
-        <w:rPr>
+      <w:r>
+        <w:rPr>
+          <w:b/>
+          <w:bCs/>
+          <w:sz w:val="21"/>
+          <w:szCs w:val="21"/>
+          <w:lang w:val="en-US"/>
+        </w:rPr>
+        <w:t xml:space="preserve">: </w:t>
+      </w:r>
+    </w:p>
+    <w:p>
+      <w:pPr>
+        <w:rPr>
+          <w:lang w:val="en-US"/>
+        </w:rPr>
+      </w:pPr>
+    </w:p>
+    <w:p>
+      <w:pPr>
+        <w:rPr>
+          <w:b/>
+          <w:bCs/>
+          <w:sz w:val="21"/>
+          <w:szCs w:val="21"/>
+          <w:lang w:val="en-US"/>
+        </w:rPr>
+      </w:pPr>
+      <w:r>
+        <w:rPr>
+          <w:b/>
+          <w:bCs/>
+          <w:sz w:val="21"/>
+          <w:szCs w:val="21"/>
+          <w:lang w:val="en-US"/>
+        </w:rPr>
+        <w:t xml:space="preserve">References: </w:t>
+      </w:r>
+    </w:p>
+    <w:p>
+      <w:pPr>
+        <w:rPr>
+          <w:sz w:val="21"/>
+          <w:szCs w:val="21"/>
+          <w:lang w:val="en-US"/>
+        </w:rPr>
+      </w:pPr>
+    </w:p>
+    <w:p>
+      <w:pPr>
+        <w:rPr>
+          <w:i/>
+          <w:iCs/>
+          <w:sz w:val="21"/>
+          <w:szCs w:val="21"/>
+          <w:lang w:val="en-US"/>
+        </w:rPr>
+      </w:pPr>
+      <w:r>
+        <w:rPr>
+          <w:i/>
+          <w:iCs/>
+          <w:sz w:val="21"/>
+          <w:szCs w:val="21"/>
+          <w:lang w:val="en-US"/>
+        </w:rPr>
+        <w:t xml:space="preserve">Neon Data References </w:t>
+      </w:r>
+    </w:p>
+    <w:p>
+      <w:pPr>
+        <w:ind w:left="426" w:hanging="426"/>
+        <w:rPr>
+          <w:sz w:val="21"/>
+          <w:szCs w:val="21"/>
+        </w:rPr>
+      </w:pPr>
+      <w:r>
+        <w:rPr>
+          <w:sz w:val="21"/>
+          <w:szCs w:val="21"/>
+        </w:rPr>
+        <w:t xml:space="preserve">National Ecological Observatory Network. 2020. Data Product DP1.30010.001, High-resolution orthorectified camera imagery. Provisional data downloaded from http://data.neonscience.org on March 4, 2020. Battelle, Boulder, CO, USA NEON. 2020. </w:t>
+      </w:r>
+    </w:p>
+    <w:p>
+      <w:pPr>
+        <w:ind w:left="426" w:hanging="426"/>
+        <w:rPr>
+          <w:sz w:val="21"/>
+          <w:szCs w:val="21"/>
+        </w:rPr>
+      </w:pPr>
+      <w:r>
+        <w:rPr>
+          <w:sz w:val="21"/>
+          <w:szCs w:val="21"/>
+        </w:rPr>
+        <w:t xml:space="preserve">National Ecological Observatory Network. 2020. Data Product DP1.30003.001, Discrete return LiDAR point cloud. Provisional data downloaded from http://data.neonscience.org on March 4, 2020. Battelle, Boulder, CO, USA NEON. 2020. </w:t>
+      </w:r>
+    </w:p>
+    <w:p>
+      <w:pPr>
+        <w:ind w:left="426" w:hanging="426"/>
+        <w:rPr>
+          <w:sz w:val="21"/>
+          <w:szCs w:val="21"/>
+        </w:rPr>
+      </w:pPr>
+      <w:r>
+        <w:rPr>
+          <w:sz w:val="21"/>
+          <w:szCs w:val="21"/>
+        </w:rPr>
+        <w:t xml:space="preserve">National Ecological Observatory Network. 2020. Data Product DP1.10098.001, Woody plant vegetation structure. Provisional data downloaded from http://data.neonscience.org on March 4, 2020. Battelle, Boulder, CO, USA NEON. 2020. </w:t>
+      </w:r>
+    </w:p>
+    <w:p>
+      <w:pPr>
+        <w:ind w:left="426" w:hanging="426"/>
+        <w:rPr>
+          <w:sz w:val="21"/>
+          <w:szCs w:val="21"/>
+        </w:rPr>
+      </w:pPr>
+      <w:r>
+        <w:rPr>
+          <w:sz w:val="21"/>
+          <w:szCs w:val="21"/>
+        </w:rPr>
+        <w:t xml:space="preserve">National Ecological Observatory Network. 2020. Data Product DP3.30015.001, Ecosystem structure. Provisional data downloaded from http://data.neonscience.org on March 4, 2020. Battelle, Boulder, CO, USA NEON. 2020. </w:t>
+      </w:r>
+    </w:p>
+    <w:p>
+      <w:pPr>
+        <w:rPr>
+          <w:sz w:val="21"/>
+          <w:szCs w:val="21"/>
+          <w:lang w:val="en-US"/>
+        </w:rPr>
+      </w:pPr>
+    </w:p>
+    <w:p>
+      <w:pPr>
+        <w:rPr>
+          <w:sz w:val="21"/>
+          <w:szCs w:val="21"/>
           <w:lang w:val="en-US"/>
         </w:rPr>
       </w:pPr>
     </w:p>
     <w:sectPr>
-      <w:headerReference w:type="default" r:id="rId9"/>
-      <w:headerReference w:type="first" r:id="rId10"/>
+      <w:headerReference w:type="default" r:id="rId13"/>
+      <w:headerReference w:type="first" r:id="rId14"/>
       <w:pgSz w:w="12240" w:h="15840"/>
       <w:pgMar w:top="1440" w:right="1440" w:bottom="1440" w:left="1440" w:header="708" w:footer="708" w:gutter="0"/>
       <w:cols w:space="708"/>
@@ -514,6 +1449,70 @@
     </w:sectPr>
   </w:body>
 </w:document>
+</file>
+
+<file path=word/comments.xml><?xml version="1.0" encoding="utf-8"?>
+<w:comments xmlns:wpc="http://schemas.microsoft.com/office/word/2010/wordprocessingCanvas" xmlns:cx="http://schemas.microsoft.com/office/drawing/2014/chartex" xmlns:cx1="http://schemas.microsoft.com/office/drawing/2015/9/8/chartex" xmlns:cx2="http://schemas.microsoft.com/office/drawing/2015/10/21/chartex" xmlns:cx3="http://schemas.microsoft.com/office/drawing/2016/5/9/chartex" xmlns:cx4="http://schemas.microsoft.com/office/drawing/2016/5/10/chartex" xmlns:cx5="http://schemas.microsoft.com/office/drawing/2016/5/11/chartex" xmlns:cx6="http://schemas.microsoft.com/office/drawing/2016/5/12/chartex" xmlns:cx7="http://schemas.microsoft.com/office/drawing/2016/5/13/chartex" xmlns:cx8="http://schemas.microsoft.com/office/drawing/2016/5/14/chartex" xmlns:mc="http://schemas.openxmlformats.org/markup-compatibility/2006" xmlns:aink="http://schemas.microsoft.com/office/drawing/2016/ink" xmlns:am3d="http://schemas.microsoft.com/office/drawing/2017/model3d" xmlns:o="urn:schemas-microsoft-com:office:office" xmlns:r="http://schemas.openxmlformats.org/officeDocument/2006/relationships" xmlns:m="http://schemas.openxmlformats.org/officeDocument/2006/math" xmlns:v="urn:schemas-microsoft-com:vml" xmlns:wp14="http://schemas.microsoft.com/office/word/2010/wordprocessingDrawing" xmlns:wp="http://schemas.openxmlformats.org/drawingml/2006/wordprocessingDrawing" xmlns:w10="urn:schemas-microsoft-com:office:word" xmlns:w="http://schemas.openxmlformats.org/wordprocessingml/2006/main" xmlns:w14="http://schemas.microsoft.com/office/word/2010/wordml" xmlns:w15="http://schemas.microsoft.com/office/word/2012/wordml" xmlns:w16cex="http://schemas.microsoft.com/office/word/2018/wordml/cex" xmlns:w16cid="http://schemas.microsoft.com/office/word/2016/wordml/cid" xmlns:w16="http://schemas.microsoft.com/office/word/2018/wordml" xmlns:w16sdtdh="http://schemas.microsoft.com/office/word/2020/wordml/sdtdatahash" xmlns:w16se="http://schemas.microsoft.com/office/word/2015/wordml/symex" xmlns:wpg="http://schemas.microsoft.com/office/word/2010/wordprocessingGroup" xmlns:wpi="http://schemas.microsoft.com/office/word/2010/wordprocessingInk" xmlns:wne="http://schemas.microsoft.com/office/word/2006/wordml" xmlns:wps="http://schemas.microsoft.com/office/word/2010/wordprocessingShape" mc:Ignorable="w14 w15 w16se w16cid w16 w16cex w16sdtdh wp14">
+  <w:comment w:id="0" w:author="Lama Sara Aoudi" w:date="2021-08-22T16:32:00Z" w:initials="LSA">
+    <w:p>
+      <w:pPr>
+        <w:pStyle w:val="NormalWeb"/>
+        <w:shd w:val="clear" w:color="auto" w:fill="FFFFFF"/>
+      </w:pPr>
+      <w:r>
+        <w:rPr>
+          <w:rStyle w:val="CommentReference"/>
+        </w:rPr>
+        <w:annotationRef/>
+      </w:r>
+      <w:r>
+        <w:rPr>
+          <w:rFonts w:ascii="ArialMT" w:hAnsi="ArialMT"/>
+          <w:sz w:val="20"/>
+          <w:szCs w:val="20"/>
+        </w:rPr>
+        <w:t xml:space="preserve">A large number of ecological, environmental, and conservation oriented questions depend on species identification. This includes efforts to conserve individual species, understand and maintain biodiversity, and incorporate the biosphere into global circulation models. Being able to describe the density and distribution of different species using remote sensing would allow these efforts to occur more rapidly and at larger scales than field sampling. </w:t>
+      </w:r>
+    </w:p>
+    <w:p>
+      <w:pPr>
+        <w:pStyle w:val="NormalWeb"/>
+        <w:shd w:val="clear" w:color="auto" w:fill="FFFFFF"/>
+      </w:pPr>
+      <w:r>
+        <w:rPr>
+          <w:rFonts w:ascii="ArialMT" w:hAnsi="ArialMT"/>
+          <w:sz w:val="20"/>
+          <w:szCs w:val="20"/>
+        </w:rPr>
+        <w:t xml:space="preserve">The goal of this task is to classify trees in remote sensing data to their taxonomic species. In addition to its utility for the domain, this task represents a challenging version of general classification problems because it involves classifying different species with very similar spectral signatures and categorizing data where some categories (species) have only small samples in the training set (i.e. rare species). </w:t>
+      </w:r>
+    </w:p>
+    <w:p>
+      <w:pPr>
+        <w:pStyle w:val="CommentText"/>
+      </w:pPr>
+    </w:p>
+  </w:comment>
+</w:comments>
+</file>
+
+<file path=word/commentsExtended.xml><?xml version="1.0" encoding="utf-8"?>
+<w15:commentsEx xmlns:wpc="http://schemas.microsoft.com/office/word/2010/wordprocessingCanvas" xmlns:cx="http://schemas.microsoft.com/office/drawing/2014/chartex" xmlns:cx1="http://schemas.microsoft.com/office/drawing/2015/9/8/chartex" xmlns:cx2="http://schemas.microsoft.com/office/drawing/2015/10/21/chartex" xmlns:cx3="http://schemas.microsoft.com/office/drawing/2016/5/9/chartex" xmlns:cx4="http://schemas.microsoft.com/office/drawing/2016/5/10/chartex" xmlns:cx5="http://schemas.microsoft.com/office/drawing/2016/5/11/chartex" xmlns:cx6="http://schemas.microsoft.com/office/drawing/2016/5/12/chartex" xmlns:cx7="http://schemas.microsoft.com/office/drawing/2016/5/13/chartex" xmlns:cx8="http://schemas.microsoft.com/office/drawing/2016/5/14/chartex" xmlns:mc="http://schemas.openxmlformats.org/markup-compatibility/2006" xmlns:aink="http://schemas.microsoft.com/office/drawing/2016/ink" xmlns:am3d="http://schemas.microsoft.com/office/drawing/2017/model3d" xmlns:o="urn:schemas-microsoft-com:office:office" xmlns:r="http://schemas.openxmlformats.org/officeDocument/2006/relationships" xmlns:m="http://schemas.openxmlformats.org/officeDocument/2006/math" xmlns:v="urn:schemas-microsoft-com:vml" xmlns:wp14="http://schemas.microsoft.com/office/word/2010/wordprocessingDrawing" xmlns:wp="http://schemas.openxmlformats.org/drawingml/2006/wordprocessingDrawing" xmlns:w10="urn:schemas-microsoft-com:office:word" xmlns:w="http://schemas.openxmlformats.org/wordprocessingml/2006/main" xmlns:w14="http://schemas.microsoft.com/office/word/2010/wordml" xmlns:w15="http://schemas.microsoft.com/office/word/2012/wordml" xmlns:w16cex="http://schemas.microsoft.com/office/word/2018/wordml/cex" xmlns:w16cid="http://schemas.microsoft.com/office/word/2016/wordml/cid" xmlns:w16="http://schemas.microsoft.com/office/word/2018/wordml" xmlns:w16sdtdh="http://schemas.microsoft.com/office/word/2020/wordml/sdtdatahash" xmlns:w16se="http://schemas.microsoft.com/office/word/2015/wordml/symex" xmlns:wpg="http://schemas.microsoft.com/office/word/2010/wordprocessingGroup" xmlns:wpi="http://schemas.microsoft.com/office/word/2010/wordprocessingInk" xmlns:wne="http://schemas.microsoft.com/office/word/2006/wordml" xmlns:wps="http://schemas.microsoft.com/office/word/2010/wordprocessingShape" mc:Ignorable="w14 w15 w16se w16cid w16 w16cex w16sdtdh wp14">
+  <w15:commentEx w15:paraId="5803CF3E" w15:done="0"/>
+</w15:commentsEx>
+</file>
+
+<file path=word/commentsExtensible.xml><?xml version="1.0" encoding="utf-8"?>
+<w16cex:commentsExtensible xmlns:wpc="http://schemas.microsoft.com/office/word/2010/wordprocessingCanvas" xmlns:cx="http://schemas.microsoft.com/office/drawing/2014/chartex" xmlns:cx1="http://schemas.microsoft.com/office/drawing/2015/9/8/chartex" xmlns:cx2="http://schemas.microsoft.com/office/drawing/2015/10/21/chartex" xmlns:cx3="http://schemas.microsoft.com/office/drawing/2016/5/9/chartex" xmlns:cx4="http://schemas.microsoft.com/office/drawing/2016/5/10/chartex" xmlns:cx5="http://schemas.microsoft.com/office/drawing/2016/5/11/chartex" xmlns:cx6="http://schemas.microsoft.com/office/drawing/2016/5/12/chartex" xmlns:cx7="http://schemas.microsoft.com/office/drawing/2016/5/13/chartex" xmlns:cx8="http://schemas.microsoft.com/office/drawing/2016/5/14/chartex" xmlns:mc="http://schemas.openxmlformats.org/markup-compatibility/2006" xmlns:aink="http://schemas.microsoft.com/office/drawing/2016/ink" xmlns:am3d="http://schemas.microsoft.com/office/drawing/2017/model3d" xmlns:o="urn:schemas-microsoft-com:office:office" xmlns:r="http://schemas.openxmlformats.org/officeDocument/2006/relationships" xmlns:m="http://schemas.openxmlformats.org/officeDocument/2006/math" xmlns:v="urn:schemas-microsoft-com:vml" xmlns:wp14="http://schemas.microsoft.com/office/word/2010/wordprocessingDrawing" xmlns:wp="http://schemas.openxmlformats.org/drawingml/2006/wordprocessingDrawing" xmlns:w10="urn:schemas-microsoft-com:office:word" xmlns:w="http://schemas.openxmlformats.org/wordprocessingml/2006/main" xmlns:w14="http://schemas.microsoft.com/office/word/2010/wordml" xmlns:w15="http://schemas.microsoft.com/office/word/2012/wordml" xmlns:w16cex="http://schemas.microsoft.com/office/word/2018/wordml/cex" xmlns:w16cid="http://schemas.microsoft.com/office/word/2016/wordml/cid" xmlns:w16="http://schemas.microsoft.com/office/word/2018/wordml" xmlns:w16sdtdh="http://schemas.microsoft.com/office/word/2020/wordml/sdtdatahash" xmlns:w16se="http://schemas.microsoft.com/office/word/2015/wordml/symex" xmlns:wpg="http://schemas.microsoft.com/office/word/2010/wordprocessingGroup" xmlns:wpi="http://schemas.microsoft.com/office/word/2010/wordprocessingInk" xmlns:wne="http://schemas.microsoft.com/office/word/2006/wordml" xmlns:wps="http://schemas.microsoft.com/office/word/2010/wordprocessingShape" mc:Ignorable="w14 w15 w16se w16cid w16 w16cex w16sdtdh wp14">
+  <w16cex:commentExtensible w16cex:durableId="24CCFAB1" w16cex:dateUtc="2021-08-22T13:32:00Z"/>
+</w16cex:commentsExtensible>
+</file>
+
+<file path=word/commentsIds.xml><?xml version="1.0" encoding="utf-8"?>
+<w16cid:commentsIds xmlns:wpc="http://schemas.microsoft.com/office/word/2010/wordprocessingCanvas" xmlns:cx="http://schemas.microsoft.com/office/drawing/2014/chartex" xmlns:cx1="http://schemas.microsoft.com/office/drawing/2015/9/8/chartex" xmlns:cx2="http://schemas.microsoft.com/office/drawing/2015/10/21/chartex" xmlns:cx3="http://schemas.microsoft.com/office/drawing/2016/5/9/chartex" xmlns:cx4="http://schemas.microsoft.com/office/drawing/2016/5/10/chartex" xmlns:cx5="http://schemas.microsoft.com/office/drawing/2016/5/11/chartex" xmlns:cx6="http://schemas.microsoft.com/office/drawing/2016/5/12/chartex" xmlns:cx7="http://schemas.microsoft.com/office/drawing/2016/5/13/chartex" xmlns:cx8="http://schemas.microsoft.com/office/drawing/2016/5/14/chartex" xmlns:mc="http://schemas.openxmlformats.org/markup-compatibility/2006" xmlns:aink="http://schemas.microsoft.com/office/drawing/2016/ink" xmlns:am3d="http://schemas.microsoft.com/office/drawing/2017/model3d" xmlns:o="urn:schemas-microsoft-com:office:office" xmlns:r="http://schemas.openxmlformats.org/officeDocument/2006/relationships" xmlns:m="http://schemas.openxmlformats.org/officeDocument/2006/math" xmlns:v="urn:schemas-microsoft-com:vml" xmlns:wp14="http://schemas.microsoft.com/office/word/2010/wordprocessingDrawing" xmlns:wp="http://schemas.openxmlformats.org/drawingml/2006/wordprocessingDrawing" xmlns:w10="urn:schemas-microsoft-com:office:word" xmlns:w="http://schemas.openxmlformats.org/wordprocessingml/2006/main" xmlns:w14="http://schemas.microsoft.com/office/word/2010/wordml" xmlns:w15="http://schemas.microsoft.com/office/word/2012/wordml" xmlns:w16cex="http://schemas.microsoft.com/office/word/2018/wordml/cex" xmlns:w16cid="http://schemas.microsoft.com/office/word/2016/wordml/cid" xmlns:w16="http://schemas.microsoft.com/office/word/2018/wordml" xmlns:w16sdtdh="http://schemas.microsoft.com/office/word/2020/wordml/sdtdatahash" xmlns:w16se="http://schemas.microsoft.com/office/word/2015/wordml/symex" xmlns:wpg="http://schemas.microsoft.com/office/word/2010/wordprocessingGroup" xmlns:wpi="http://schemas.microsoft.com/office/word/2010/wordprocessingInk" xmlns:wne="http://schemas.microsoft.com/office/word/2006/wordml" xmlns:wps="http://schemas.microsoft.com/office/word/2010/wordprocessingShape" mc:Ignorable="w14 w15 w16se w16cid w16 w16cex w16sdtdh wp14">
+  <w16cid:commentId w16cid:paraId="5803CF3E" w16cid:durableId="24CCFAB1"/>
+</w16cid:commentsIds>
 </file>
 
 <file path=word/endnotes.xml><?xml version="1.0" encoding="utf-8"?>
@@ -816,7 +1815,7 @@
         <w:rFonts w:ascii="Symbol" w:hAnsi="Symbol" w:hint="default"/>
       </w:rPr>
     </w:lvl>
-    <w:lvl w:ilvl="1" w:tplc="04090003" w:tentative="1">
+    <w:lvl w:ilvl="1" w:tplc="04090003">
       <w:start w:val="1"/>
       <w:numFmt w:val="bullet"/>
       <w:lvlText w:val="o"/>
@@ -914,6 +1913,232 @@
     </w:lvl>
   </w:abstractNum>
   <w:abstractNum w:abstractNumId="2" w15:restartNumberingAfterBreak="0">
+    <w:nsid w:val="2CE92718"/>
+    <w:multiLevelType w:val="multilevel"/>
+    <w:tmpl w:val="0FB4CF64"/>
+    <w:lvl w:ilvl="0">
+      <w:start w:val="1"/>
+      <w:numFmt w:val="decimal"/>
+      <w:lvlText w:val="%1."/>
+      <w:lvlJc w:val="left"/>
+      <w:pPr>
+        <w:tabs>
+          <w:tab w:val="num" w:pos="720"/>
+        </w:tabs>
+        <w:ind w:left="720" w:hanging="360"/>
+      </w:pPr>
+    </w:lvl>
+    <w:lvl w:ilvl="1" w:tentative="1">
+      <w:start w:val="1"/>
+      <w:numFmt w:val="decimal"/>
+      <w:lvlText w:val="%2."/>
+      <w:lvlJc w:val="left"/>
+      <w:pPr>
+        <w:tabs>
+          <w:tab w:val="num" w:pos="1440"/>
+        </w:tabs>
+        <w:ind w:left="1440" w:hanging="360"/>
+      </w:pPr>
+    </w:lvl>
+    <w:lvl w:ilvl="2" w:tentative="1">
+      <w:start w:val="1"/>
+      <w:numFmt w:val="decimal"/>
+      <w:lvlText w:val="%3."/>
+      <w:lvlJc w:val="left"/>
+      <w:pPr>
+        <w:tabs>
+          <w:tab w:val="num" w:pos="2160"/>
+        </w:tabs>
+        <w:ind w:left="2160" w:hanging="360"/>
+      </w:pPr>
+    </w:lvl>
+    <w:lvl w:ilvl="3" w:tentative="1">
+      <w:start w:val="1"/>
+      <w:numFmt w:val="decimal"/>
+      <w:lvlText w:val="%4."/>
+      <w:lvlJc w:val="left"/>
+      <w:pPr>
+        <w:tabs>
+          <w:tab w:val="num" w:pos="2880"/>
+        </w:tabs>
+        <w:ind w:left="2880" w:hanging="360"/>
+      </w:pPr>
+    </w:lvl>
+    <w:lvl w:ilvl="4" w:tentative="1">
+      <w:start w:val="1"/>
+      <w:numFmt w:val="decimal"/>
+      <w:lvlText w:val="%5."/>
+      <w:lvlJc w:val="left"/>
+      <w:pPr>
+        <w:tabs>
+          <w:tab w:val="num" w:pos="3600"/>
+        </w:tabs>
+        <w:ind w:left="3600" w:hanging="360"/>
+      </w:pPr>
+    </w:lvl>
+    <w:lvl w:ilvl="5" w:tentative="1">
+      <w:start w:val="1"/>
+      <w:numFmt w:val="decimal"/>
+      <w:lvlText w:val="%6."/>
+      <w:lvlJc w:val="left"/>
+      <w:pPr>
+        <w:tabs>
+          <w:tab w:val="num" w:pos="4320"/>
+        </w:tabs>
+        <w:ind w:left="4320" w:hanging="360"/>
+      </w:pPr>
+    </w:lvl>
+    <w:lvl w:ilvl="6" w:tentative="1">
+      <w:start w:val="1"/>
+      <w:numFmt w:val="decimal"/>
+      <w:lvlText w:val="%7."/>
+      <w:lvlJc w:val="left"/>
+      <w:pPr>
+        <w:tabs>
+          <w:tab w:val="num" w:pos="5040"/>
+        </w:tabs>
+        <w:ind w:left="5040" w:hanging="360"/>
+      </w:pPr>
+    </w:lvl>
+    <w:lvl w:ilvl="7" w:tentative="1">
+      <w:start w:val="1"/>
+      <w:numFmt w:val="decimal"/>
+      <w:lvlText w:val="%8."/>
+      <w:lvlJc w:val="left"/>
+      <w:pPr>
+        <w:tabs>
+          <w:tab w:val="num" w:pos="5760"/>
+        </w:tabs>
+        <w:ind w:left="5760" w:hanging="360"/>
+      </w:pPr>
+    </w:lvl>
+    <w:lvl w:ilvl="8" w:tentative="1">
+      <w:start w:val="1"/>
+      <w:numFmt w:val="decimal"/>
+      <w:lvlText w:val="%9."/>
+      <w:lvlJc w:val="left"/>
+      <w:pPr>
+        <w:tabs>
+          <w:tab w:val="num" w:pos="6480"/>
+        </w:tabs>
+        <w:ind w:left="6480" w:hanging="360"/>
+      </w:pPr>
+    </w:lvl>
+  </w:abstractNum>
+  <w:abstractNum w:abstractNumId="3" w15:restartNumberingAfterBreak="0">
+    <w:nsid w:val="371A1A6A"/>
+    <w:multiLevelType w:val="hybridMultilevel"/>
+    <w:tmpl w:val="FC68ED8C"/>
+    <w:lvl w:ilvl="0" w:tplc="04090001">
+      <w:start w:val="1"/>
+      <w:numFmt w:val="bullet"/>
+      <w:lvlText w:val=""/>
+      <w:lvlJc w:val="left"/>
+      <w:pPr>
+        <w:ind w:left="720" w:hanging="360"/>
+      </w:pPr>
+      <w:rPr>
+        <w:rFonts w:ascii="Symbol" w:hAnsi="Symbol" w:hint="default"/>
+      </w:rPr>
+    </w:lvl>
+    <w:lvl w:ilvl="1" w:tplc="04090003" w:tentative="1">
+      <w:start w:val="1"/>
+      <w:numFmt w:val="bullet"/>
+      <w:lvlText w:val="o"/>
+      <w:lvlJc w:val="left"/>
+      <w:pPr>
+        <w:ind w:left="1440" w:hanging="360"/>
+      </w:pPr>
+      <w:rPr>
+        <w:rFonts w:ascii="Courier New" w:hAnsi="Courier New" w:cs="Courier New" w:hint="default"/>
+      </w:rPr>
+    </w:lvl>
+    <w:lvl w:ilvl="2" w:tplc="04090005" w:tentative="1">
+      <w:start w:val="1"/>
+      <w:numFmt w:val="bullet"/>
+      <w:lvlText w:val=""/>
+      <w:lvlJc w:val="left"/>
+      <w:pPr>
+        <w:ind w:left="2160" w:hanging="360"/>
+      </w:pPr>
+      <w:rPr>
+        <w:rFonts w:ascii="Wingdings" w:hAnsi="Wingdings" w:hint="default"/>
+      </w:rPr>
+    </w:lvl>
+    <w:lvl w:ilvl="3" w:tplc="04090001" w:tentative="1">
+      <w:start w:val="1"/>
+      <w:numFmt w:val="bullet"/>
+      <w:lvlText w:val=""/>
+      <w:lvlJc w:val="left"/>
+      <w:pPr>
+        <w:ind w:left="2880" w:hanging="360"/>
+      </w:pPr>
+      <w:rPr>
+        <w:rFonts w:ascii="Symbol" w:hAnsi="Symbol" w:hint="default"/>
+      </w:rPr>
+    </w:lvl>
+    <w:lvl w:ilvl="4" w:tplc="04090003" w:tentative="1">
+      <w:start w:val="1"/>
+      <w:numFmt w:val="bullet"/>
+      <w:lvlText w:val="o"/>
+      <w:lvlJc w:val="left"/>
+      <w:pPr>
+        <w:ind w:left="3600" w:hanging="360"/>
+      </w:pPr>
+      <w:rPr>
+        <w:rFonts w:ascii="Courier New" w:hAnsi="Courier New" w:cs="Courier New" w:hint="default"/>
+      </w:rPr>
+    </w:lvl>
+    <w:lvl w:ilvl="5" w:tplc="04090005" w:tentative="1">
+      <w:start w:val="1"/>
+      <w:numFmt w:val="bullet"/>
+      <w:lvlText w:val=""/>
+      <w:lvlJc w:val="left"/>
+      <w:pPr>
+        <w:ind w:left="4320" w:hanging="360"/>
+      </w:pPr>
+      <w:rPr>
+        <w:rFonts w:ascii="Wingdings" w:hAnsi="Wingdings" w:hint="default"/>
+      </w:rPr>
+    </w:lvl>
+    <w:lvl w:ilvl="6" w:tplc="04090001" w:tentative="1">
+      <w:start w:val="1"/>
+      <w:numFmt w:val="bullet"/>
+      <w:lvlText w:val=""/>
+      <w:lvlJc w:val="left"/>
+      <w:pPr>
+        <w:ind w:left="5040" w:hanging="360"/>
+      </w:pPr>
+      <w:rPr>
+        <w:rFonts w:ascii="Symbol" w:hAnsi="Symbol" w:hint="default"/>
+      </w:rPr>
+    </w:lvl>
+    <w:lvl w:ilvl="7" w:tplc="04090003" w:tentative="1">
+      <w:start w:val="1"/>
+      <w:numFmt w:val="bullet"/>
+      <w:lvlText w:val="o"/>
+      <w:lvlJc w:val="left"/>
+      <w:pPr>
+        <w:ind w:left="5760" w:hanging="360"/>
+      </w:pPr>
+      <w:rPr>
+        <w:rFonts w:ascii="Courier New" w:hAnsi="Courier New" w:cs="Courier New" w:hint="default"/>
+      </w:rPr>
+    </w:lvl>
+    <w:lvl w:ilvl="8" w:tplc="04090005" w:tentative="1">
+      <w:start w:val="1"/>
+      <w:numFmt w:val="bullet"/>
+      <w:lvlText w:val=""/>
+      <w:lvlJc w:val="left"/>
+      <w:pPr>
+        <w:ind w:left="6480" w:hanging="360"/>
+      </w:pPr>
+      <w:rPr>
+        <w:rFonts w:ascii="Wingdings" w:hAnsi="Wingdings" w:hint="default"/>
+      </w:rPr>
+    </w:lvl>
+  </w:abstractNum>
+  <w:abstractNum w:abstractNumId="4" w15:restartNumberingAfterBreak="0">
     <w:nsid w:val="480F35E3"/>
     <w:multiLevelType w:val="hybridMultilevel"/>
     <w:tmpl w:val="1D40A31A"/>
@@ -1000,6 +2225,119 @@
       <w:pPr>
         <w:ind w:left="6480" w:hanging="180"/>
       </w:pPr>
+    </w:lvl>
+  </w:abstractNum>
+  <w:abstractNum w:abstractNumId="5" w15:restartNumberingAfterBreak="0">
+    <w:nsid w:val="6880422E"/>
+    <w:multiLevelType w:val="hybridMultilevel"/>
+    <w:tmpl w:val="1D50CFE2"/>
+    <w:lvl w:ilvl="0" w:tplc="04090001">
+      <w:start w:val="1"/>
+      <w:numFmt w:val="bullet"/>
+      <w:lvlText w:val=""/>
+      <w:lvlJc w:val="left"/>
+      <w:pPr>
+        <w:ind w:left="720" w:hanging="360"/>
+      </w:pPr>
+      <w:rPr>
+        <w:rFonts w:ascii="Symbol" w:hAnsi="Symbol" w:hint="default"/>
+      </w:rPr>
+    </w:lvl>
+    <w:lvl w:ilvl="1" w:tplc="04090003" w:tentative="1">
+      <w:start w:val="1"/>
+      <w:numFmt w:val="bullet"/>
+      <w:lvlText w:val="o"/>
+      <w:lvlJc w:val="left"/>
+      <w:pPr>
+        <w:ind w:left="1440" w:hanging="360"/>
+      </w:pPr>
+      <w:rPr>
+        <w:rFonts w:ascii="Courier New" w:hAnsi="Courier New" w:cs="Courier New" w:hint="default"/>
+      </w:rPr>
+    </w:lvl>
+    <w:lvl w:ilvl="2" w:tplc="04090005" w:tentative="1">
+      <w:start w:val="1"/>
+      <w:numFmt w:val="bullet"/>
+      <w:lvlText w:val=""/>
+      <w:lvlJc w:val="left"/>
+      <w:pPr>
+        <w:ind w:left="2160" w:hanging="360"/>
+      </w:pPr>
+      <w:rPr>
+        <w:rFonts w:ascii="Wingdings" w:hAnsi="Wingdings" w:hint="default"/>
+      </w:rPr>
+    </w:lvl>
+    <w:lvl w:ilvl="3" w:tplc="04090001" w:tentative="1">
+      <w:start w:val="1"/>
+      <w:numFmt w:val="bullet"/>
+      <w:lvlText w:val=""/>
+      <w:lvlJc w:val="left"/>
+      <w:pPr>
+        <w:ind w:left="2880" w:hanging="360"/>
+      </w:pPr>
+      <w:rPr>
+        <w:rFonts w:ascii="Symbol" w:hAnsi="Symbol" w:hint="default"/>
+      </w:rPr>
+    </w:lvl>
+    <w:lvl w:ilvl="4" w:tplc="04090003" w:tentative="1">
+      <w:start w:val="1"/>
+      <w:numFmt w:val="bullet"/>
+      <w:lvlText w:val="o"/>
+      <w:lvlJc w:val="left"/>
+      <w:pPr>
+        <w:ind w:left="3600" w:hanging="360"/>
+      </w:pPr>
+      <w:rPr>
+        <w:rFonts w:ascii="Courier New" w:hAnsi="Courier New" w:cs="Courier New" w:hint="default"/>
+      </w:rPr>
+    </w:lvl>
+    <w:lvl w:ilvl="5" w:tplc="04090005" w:tentative="1">
+      <w:start w:val="1"/>
+      <w:numFmt w:val="bullet"/>
+      <w:lvlText w:val=""/>
+      <w:lvlJc w:val="left"/>
+      <w:pPr>
+        <w:ind w:left="4320" w:hanging="360"/>
+      </w:pPr>
+      <w:rPr>
+        <w:rFonts w:ascii="Wingdings" w:hAnsi="Wingdings" w:hint="default"/>
+      </w:rPr>
+    </w:lvl>
+    <w:lvl w:ilvl="6" w:tplc="04090001" w:tentative="1">
+      <w:start w:val="1"/>
+      <w:numFmt w:val="bullet"/>
+      <w:lvlText w:val=""/>
+      <w:lvlJc w:val="left"/>
+      <w:pPr>
+        <w:ind w:left="5040" w:hanging="360"/>
+      </w:pPr>
+      <w:rPr>
+        <w:rFonts w:ascii="Symbol" w:hAnsi="Symbol" w:hint="default"/>
+      </w:rPr>
+    </w:lvl>
+    <w:lvl w:ilvl="7" w:tplc="04090003" w:tentative="1">
+      <w:start w:val="1"/>
+      <w:numFmt w:val="bullet"/>
+      <w:lvlText w:val="o"/>
+      <w:lvlJc w:val="left"/>
+      <w:pPr>
+        <w:ind w:left="5760" w:hanging="360"/>
+      </w:pPr>
+      <w:rPr>
+        <w:rFonts w:ascii="Courier New" w:hAnsi="Courier New" w:cs="Courier New" w:hint="default"/>
+      </w:rPr>
+    </w:lvl>
+    <w:lvl w:ilvl="8" w:tplc="04090005" w:tentative="1">
+      <w:start w:val="1"/>
+      <w:numFmt w:val="bullet"/>
+      <w:lvlText w:val=""/>
+      <w:lvlJc w:val="left"/>
+      <w:pPr>
+        <w:ind w:left="6480" w:hanging="360"/>
+      </w:pPr>
+      <w:rPr>
+        <w:rFonts w:ascii="Wingdings" w:hAnsi="Wingdings" w:hint="default"/>
+      </w:rPr>
     </w:lvl>
   </w:abstractNum>
   <w:num w:numId="1">
@@ -1009,9 +2347,26 @@
     <w:abstractNumId w:val="0"/>
   </w:num>
   <w:num w:numId="3">
+    <w:abstractNumId w:val="4"/>
+  </w:num>
+  <w:num w:numId="4">
+    <w:abstractNumId w:val="5"/>
+  </w:num>
+  <w:num w:numId="5">
+    <w:abstractNumId w:val="3"/>
+  </w:num>
+  <w:num w:numId="6">
     <w:abstractNumId w:val="2"/>
   </w:num>
 </w:numbering>
+</file>
+
+<file path=word/people.xml><?xml version="1.0" encoding="utf-8"?>
+<w15:people xmlns:wpc="http://schemas.microsoft.com/office/word/2010/wordprocessingCanvas" xmlns:cx="http://schemas.microsoft.com/office/drawing/2014/chartex" xmlns:cx1="http://schemas.microsoft.com/office/drawing/2015/9/8/chartex" xmlns:cx2="http://schemas.microsoft.com/office/drawing/2015/10/21/chartex" xmlns:cx3="http://schemas.microsoft.com/office/drawing/2016/5/9/chartex" xmlns:cx4="http://schemas.microsoft.com/office/drawing/2016/5/10/chartex" xmlns:cx5="http://schemas.microsoft.com/office/drawing/2016/5/11/chartex" xmlns:cx6="http://schemas.microsoft.com/office/drawing/2016/5/12/chartex" xmlns:cx7="http://schemas.microsoft.com/office/drawing/2016/5/13/chartex" xmlns:cx8="http://schemas.microsoft.com/office/drawing/2016/5/14/chartex" xmlns:mc="http://schemas.openxmlformats.org/markup-compatibility/2006" xmlns:aink="http://schemas.microsoft.com/office/drawing/2016/ink" xmlns:am3d="http://schemas.microsoft.com/office/drawing/2017/model3d" xmlns:o="urn:schemas-microsoft-com:office:office" xmlns:r="http://schemas.openxmlformats.org/officeDocument/2006/relationships" xmlns:m="http://schemas.openxmlformats.org/officeDocument/2006/math" xmlns:v="urn:schemas-microsoft-com:vml" xmlns:wp14="http://schemas.microsoft.com/office/word/2010/wordprocessingDrawing" xmlns:wp="http://schemas.openxmlformats.org/drawingml/2006/wordprocessingDrawing" xmlns:w10="urn:schemas-microsoft-com:office:word" xmlns:w="http://schemas.openxmlformats.org/wordprocessingml/2006/main" xmlns:w14="http://schemas.microsoft.com/office/word/2010/wordml" xmlns:w15="http://schemas.microsoft.com/office/word/2012/wordml" xmlns:w16cex="http://schemas.microsoft.com/office/word/2018/wordml/cex" xmlns:w16cid="http://schemas.microsoft.com/office/word/2016/wordml/cid" xmlns:w16="http://schemas.microsoft.com/office/word/2018/wordml" xmlns:w16sdtdh="http://schemas.microsoft.com/office/word/2020/wordml/sdtdatahash" xmlns:w16se="http://schemas.microsoft.com/office/word/2015/wordml/symex" xmlns:wpg="http://schemas.microsoft.com/office/word/2010/wordprocessingGroup" xmlns:wpi="http://schemas.microsoft.com/office/word/2010/wordprocessingInk" xmlns:wne="http://schemas.microsoft.com/office/word/2006/wordml" xmlns:wps="http://schemas.microsoft.com/office/word/2010/wordprocessingShape" mc:Ignorable="w14 w15 w16se w16cid w16 w16cex w16sdtdh wp14">
+  <w15:person w15:author="Lama Sara Aoudi">
+    <w15:presenceInfo w15:providerId="None" w15:userId="Lama Sara Aoudi"/>
+  </w15:person>
+</w15:people>
 </file>
 
 <file path=word/styles.xml><?xml version="1.0" encoding="utf-8"?>
@@ -1771,6 +3126,17 @@
     <w:basedOn w:val="DefaultParagraphFont"/>
     <w:rsid w:val="00D366D6"/>
   </w:style>
+  <w:style w:type="paragraph" w:styleId="NormalWeb">
+    <w:name w:val="Normal (Web)"/>
+    <w:basedOn w:val="Normal"/>
+    <w:uiPriority w:val="99"/>
+    <w:semiHidden/>
+    <w:unhideWhenUsed/>
+    <w:rsid w:val="00AF683B"/>
+    <w:pPr>
+      <w:spacing w:before="100" w:beforeAutospacing="1" w:after="100" w:afterAutospacing="1"/>
+    </w:pPr>
+  </w:style>
 </w:styles>
 </file>
 

</xml_diff>

<commit_message>
address issue 1 and 2 in explore_data_2.ipynb
</commit_message>
<xml_diff>
--- a/paper/input/writeup.docx
+++ b/paper/input/writeup.docx
@@ -358,6 +358,103 @@
     </w:p>
     <w:p>
       <w:pPr>
+        <w:spacing w:line="288" w:lineRule="auto"/>
+        <w:rPr>
+          <w:i/>
+          <w:iCs/>
+          <w:sz w:val="21"/>
+          <w:szCs w:val="21"/>
+          <w:lang w:val="en-US"/>
+        </w:rPr>
+      </w:pPr>
+      <w:r>
+        <w:rPr>
+          <w:i/>
+          <w:iCs/>
+          <w:sz w:val="21"/>
+          <w:szCs w:val="21"/>
+          <w:lang w:val="en-US"/>
+        </w:rPr>
+        <w:t xml:space="preserve">Relevant Questions for Literature: </w:t>
+      </w:r>
+    </w:p>
+    <w:p>
+      <w:pPr>
+        <w:pStyle w:val="ListParagraph"/>
+        <w:numPr>
+          <w:ilvl w:val="0"/>
+          <w:numId w:val="3"/>
+        </w:numPr>
+        <w:spacing w:line="288" w:lineRule="auto"/>
+        <w:rPr>
+          <w:rFonts w:ascii="Times" w:hAnsi="Times"/>
+          <w:sz w:val="21"/>
+          <w:szCs w:val="21"/>
+          <w:lang w:val="en-US"/>
+        </w:rPr>
+      </w:pPr>
+      <w:r>
+        <w:rPr>
+          <w:rFonts w:ascii="Times" w:hAnsi="Times"/>
+          <w:sz w:val="21"/>
+          <w:szCs w:val="21"/>
+          <w:lang w:val="en-US"/>
+        </w:rPr>
+        <w:t>Crown (Object) or pixel-level classification?</w:t>
+      </w:r>
+    </w:p>
+    <w:p>
+      <w:pPr>
+        <w:pStyle w:val="ListParagraph"/>
+        <w:numPr>
+          <w:ilvl w:val="0"/>
+          <w:numId w:val="3"/>
+        </w:numPr>
+        <w:spacing w:line="288" w:lineRule="auto"/>
+        <w:rPr>
+          <w:rFonts w:ascii="Times" w:hAnsi="Times"/>
+          <w:sz w:val="21"/>
+          <w:szCs w:val="21"/>
+          <w:lang w:val="en-US"/>
+        </w:rPr>
+      </w:pPr>
+      <w:r>
+        <w:rPr>
+          <w:rFonts w:ascii="Times" w:hAnsi="Times"/>
+          <w:sz w:val="21"/>
+          <w:szCs w:val="21"/>
+          <w:lang w:val="en-US"/>
+        </w:rPr>
+        <w:t>How did they reduce dimensionality?</w:t>
+      </w:r>
+    </w:p>
+    <w:p>
+      <w:pPr>
+        <w:pStyle w:val="ListParagraph"/>
+        <w:numPr>
+          <w:ilvl w:val="0"/>
+          <w:numId w:val="3"/>
+        </w:numPr>
+        <w:spacing w:line="288" w:lineRule="auto"/>
+        <w:rPr>
+          <w:rFonts w:ascii="Times" w:hAnsi="Times"/>
+          <w:sz w:val="21"/>
+          <w:szCs w:val="21"/>
+          <w:lang w:val="en-US"/>
+        </w:rPr>
+      </w:pPr>
+      <w:r>
+        <w:rPr>
+          <w:rFonts w:ascii="Times" w:hAnsi="Times"/>
+          <w:sz w:val="21"/>
+          <w:szCs w:val="21"/>
+          <w:lang w:val="en-US"/>
+        </w:rPr>
+        <w:t xml:space="preserve">Classifier? </w:t>
+      </w:r>
+    </w:p>
+    <w:p>
+      <w:pPr>
         <w:rPr>
           <w:sz w:val="22"/>
           <w:szCs w:val="22"/>
@@ -499,7 +596,27 @@
           <w:szCs w:val="21"/>
           <w:lang w:val="en-US"/>
         </w:rPr>
-        <w:t xml:space="preserve"> generated by the NEON Airborne Observation Platform (AOP), and distributed in </w:t>
+        <w:t xml:space="preserve"> generated by the NEON Airborne Observation Platform (AOP</w:t>
+      </w:r>
+      <w:proofErr w:type="gramStart"/>
+      <w:r>
+        <w:rPr>
+          <w:rFonts w:ascii="Times" w:hAnsi="Times"/>
+          <w:sz w:val="21"/>
+          <w:szCs w:val="21"/>
+          <w:lang w:val="en-US"/>
+        </w:rPr>
+        <w:t>), and</w:t>
+      </w:r>
+      <w:proofErr w:type="gramEnd"/>
+      <w:r>
+        <w:rPr>
+          <w:rFonts w:ascii="Times" w:hAnsi="Times"/>
+          <w:sz w:val="21"/>
+          <w:szCs w:val="21"/>
+          <w:lang w:val="en-US"/>
+        </w:rPr>
+        <w:t xml:space="preserve"> distributed in </w:t>
       </w:r>
       <w:r>
         <w:rPr>
@@ -690,25 +807,16 @@
           <w:szCs w:val="21"/>
           <w:lang w:val="en-US"/>
         </w:rPr>
-        <w:t xml:space="preserve">nt vector pixels). Each band represents the reflectance at different points in the electromagnetic spectrum corresponding to red, green, and blue wavelengths, respectively. Hyperspectral data consist of reflectance information from a much wider electromagnetic spectrum (380-2510 nanometers), </w:t>
-      </w:r>
-      <w:r>
-        <w:rPr>
-          <w:rFonts w:ascii="Times" w:hAnsi="Times"/>
-          <w:sz w:val="21"/>
-          <w:szCs w:val="21"/>
-          <w:lang w:val="en-US"/>
-        </w:rPr>
-        <w:t>totaling to 426 wavelength bands</w:t>
-      </w:r>
-      <w:r>
-        <w:rPr>
-          <w:rFonts w:ascii="Times" w:hAnsi="Times"/>
-          <w:sz w:val="21"/>
-          <w:szCs w:val="21"/>
-          <w:lang w:val="en-US"/>
-        </w:rPr>
-        <w:t xml:space="preserve">. </w:t>
+        <w:t>nt vector pixels). Each band represents the reflectance at different points in the electromagnetic spectrum corresponding to red, green, and blue wavelengths, respectively. Hyperspectral data consist of reflectance information from a much wider electromagnetic spectrum (380-2510 nanometers)</w:t>
+      </w:r>
+      <w:r>
+        <w:rPr>
+          <w:rFonts w:ascii="Times" w:hAnsi="Times"/>
+          <w:sz w:val="21"/>
+          <w:szCs w:val="21"/>
+          <w:lang w:val="en-US"/>
+        </w:rPr>
+        <w:t xml:space="preserve">. Our data has a total of 369 bands.  </w:t>
       </w:r>
     </w:p>
     <w:p>
@@ -752,7 +860,16 @@
           <w:szCs w:val="21"/>
           <w:lang w:val="en-US"/>
         </w:rPr>
-        <w:t xml:space="preserve">Individual tree crown (ITC) delineates are generated by IDTReeS research group. Each delineation is a 2-D rectangular bounding box defining the maximum tree crown extent in an image, and is provided in vector format as ESRI shape files. </w:t>
+        <w:t>Individual tree crown (ITC) delineates are generated by IDTReeS research group. Each delineation is a 2-D rectangular bounding box defining the maximum tree crown extent in an image and is provided in vector format as ESRI shape file</w:t>
+      </w:r>
+      <w:r>
+        <w:rPr>
+          <w:rFonts w:ascii="Times" w:hAnsi="Times"/>
+          <w:sz w:val="21"/>
+          <w:szCs w:val="21"/>
+          <w:lang w:val="en-US"/>
+        </w:rPr>
+        <w:t xml:space="preserve">s. </w:t>
       </w:r>
     </w:p>
     <w:p>
@@ -776,6 +893,7 @@
           <w:szCs w:val="21"/>
           <w:lang w:val="en-US"/>
         </w:rPr>
+        <w:lastRenderedPageBreak/>
         <w:t>Location of the Tree Crown Data</w:t>
       </w:r>
     </w:p>
@@ -825,7 +943,6 @@
           <w:u w:val="single"/>
           <w:lang w:val="en-US"/>
         </w:rPr>
-        <w:lastRenderedPageBreak/>
         <w:t>Ordway-Swisher Biological Station, Florida (OSBS):</w:t>
       </w:r>
       <w:r>
@@ -927,6 +1044,119 @@
     </w:p>
     <w:p>
       <w:pPr>
+        <w:spacing w:line="288" w:lineRule="auto"/>
+        <w:rPr>
+          <w:rFonts w:ascii="Times" w:hAnsi="Times"/>
+          <w:i/>
+          <w:iCs/>
+          <w:sz w:val="8"/>
+          <w:szCs w:val="8"/>
+          <w:lang w:val="en-US"/>
+        </w:rPr>
+      </w:pPr>
+    </w:p>
+    <w:p>
+      <w:pPr>
+        <w:spacing w:line="288" w:lineRule="auto"/>
+        <w:rPr>
+          <w:rFonts w:ascii="Times" w:eastAsiaTheme="minorHAnsi" w:hAnsi="Times" w:cstheme="minorBidi"/>
+          <w:sz w:val="21"/>
+          <w:szCs w:val="21"/>
+          <w:lang w:val="en-US"/>
+        </w:rPr>
+      </w:pPr>
+      <w:r>
+        <w:rPr>
+          <w:rFonts w:ascii="Times" w:hAnsi="Times"/>
+          <w:i/>
+          <w:iCs/>
+          <w:sz w:val="21"/>
+          <w:szCs w:val="21"/>
+          <w:lang w:val="en-US"/>
+        </w:rPr>
+        <w:t xml:space="preserve">Training Data: </w:t>
+      </w:r>
+      <w:r>
+        <w:rPr>
+          <w:rFonts w:ascii="Times" w:hAnsi="Times"/>
+          <w:sz w:val="21"/>
+          <w:szCs w:val="21"/>
+          <w:lang w:val="en-US"/>
+        </w:rPr>
+        <w:t xml:space="preserve">Contain tree crown delineations with tree class (i.e., taxonomic species) labels. </w:t>
+      </w:r>
+      <w:r>
+        <w:rPr>
+          <w:rFonts w:ascii="Times" w:hAnsi="Times"/>
+          <w:sz w:val="21"/>
+          <w:szCs w:val="21"/>
+          <w:lang w:val="en-US"/>
+        </w:rPr>
+        <w:t xml:space="preserve">Total of 85 </w:t>
+      </w:r>
+      <w:r>
+        <w:rPr>
+          <w:rFonts w:ascii="Times" w:hAnsi="Times"/>
+          <w:sz w:val="21"/>
+          <w:szCs w:val="21"/>
+          <w:lang w:val="en-US"/>
+        </w:rPr>
+        <w:t xml:space="preserve">hyperspectral images are provided across all three sites. Each </w:t>
+      </w:r>
+      <w:r>
+        <w:rPr>
+          <w:rFonts w:ascii="Times" w:hAnsi="Times"/>
+          <w:sz w:val="21"/>
+          <w:szCs w:val="21"/>
+          <w:lang w:val="en-US"/>
+        </w:rPr>
+        <w:t xml:space="preserve">image </w:t>
+      </w:r>
+      <w:r>
+        <w:rPr>
+          <w:rFonts w:ascii="Times" w:hAnsi="Times"/>
+          <w:sz w:val="21"/>
+          <w:szCs w:val="21"/>
+          <w:lang w:val="en-US"/>
+        </w:rPr>
+        <w:t xml:space="preserve">represents the </w:t>
+      </w:r>
+      <w:r>
+        <w:rPr>
+          <w:rFonts w:ascii="Times" w:eastAsiaTheme="minorHAnsi" w:hAnsi="Times" w:cstheme="minorBidi"/>
+          <w:sz w:val="21"/>
+          <w:szCs w:val="21"/>
+        </w:rPr>
+        <w:t xml:space="preserve">geographic extent of a single 20 x </w:t>
+      </w:r>
+      <w:r>
+        <w:rPr>
+          <w:rFonts w:ascii="Times" w:eastAsiaTheme="minorHAnsi" w:hAnsi="Times" w:cstheme="minorBidi"/>
+          <w:sz w:val="21"/>
+          <w:szCs w:val="21"/>
+        </w:rPr>
+        <w:t>20-meter</w:t>
+      </w:r>
+      <w:r>
+        <w:rPr>
+          <w:rFonts w:ascii="Times" w:eastAsiaTheme="minorHAnsi" w:hAnsi="Times" w:cstheme="minorBidi"/>
+          <w:sz w:val="21"/>
+          <w:szCs w:val="21"/>
+        </w:rPr>
+        <w:t xml:space="preserve"> </w:t>
+      </w:r>
+      <w:r>
+        <w:rPr>
+          <w:rFonts w:ascii="Times" w:eastAsiaTheme="minorHAnsi" w:hAnsi="Times" w:cstheme="minorBidi"/>
+          <w:sz w:val="21"/>
+          <w:szCs w:val="21"/>
+          <w:lang w:val="en-US"/>
+        </w:rPr>
+        <w:t xml:space="preserve">plot, with array dimensions (20, 20, 369). Within these images are 1,165 delineated tree crowns. </w:t>
+      </w:r>
+    </w:p>
+    <w:p>
+      <w:pPr>
         <w:pStyle w:val="ListParagraph"/>
         <w:spacing w:line="288" w:lineRule="auto"/>
         <w:ind w:left="0"/>
@@ -937,26 +1167,6 @@
           <w:lang w:val="en-US"/>
         </w:rPr>
       </w:pPr>
-      <w:r>
-        <w:rPr>
-          <w:rFonts w:ascii="Times" w:hAnsi="Times"/>
-          <w:i/>
-          <w:iCs/>
-          <w:sz w:val="21"/>
-          <w:szCs w:val="21"/>
-          <w:lang w:val="en-US"/>
-        </w:rPr>
-        <w:t xml:space="preserve">Training Data: </w:t>
-      </w:r>
-      <w:r>
-        <w:rPr>
-          <w:rFonts w:ascii="Times" w:hAnsi="Times"/>
-          <w:sz w:val="21"/>
-          <w:szCs w:val="21"/>
-          <w:lang w:val="en-US"/>
-        </w:rPr>
-        <w:t xml:space="preserve">Contain tree crown delineations with tree class (i.e., taxonomic species) labels. </w:t>
-      </w:r>
     </w:p>
     <w:p>
       <w:pPr>
@@ -1245,7 +1455,25 @@
           <w:szCs w:val="21"/>
           <w:lang w:val="en-US"/>
         </w:rPr>
-        <w:t>F1 Scores (sklearn.metrics.f1_score); Average Cross-Entropy Loss (sklearn.metrics.log-loss); Confusion Matrix</w:t>
+        <w:t>F1 Scores (</w:t>
+      </w:r>
+      <w:proofErr w:type="gramStart"/>
+      <w:r>
+        <w:rPr>
+          <w:sz w:val="21"/>
+          <w:szCs w:val="21"/>
+          <w:lang w:val="en-US"/>
+        </w:rPr>
+        <w:t>sklearn.metrics</w:t>
+      </w:r>
+      <w:proofErr w:type="gramEnd"/>
+      <w:r>
+        <w:rPr>
+          <w:sz w:val="21"/>
+          <w:szCs w:val="21"/>
+          <w:lang w:val="en-US"/>
+        </w:rPr>
+        <w:t>.f1_score); Average Cross-Entropy Loss (sklearn.metrics.log-loss); Confusion Matrix</w:t>
       </w:r>
       <w:r>
         <w:rPr>
@@ -1323,25 +1551,38 @@
           <w:szCs w:val="21"/>
           <w:lang w:val="en-US"/>
         </w:rPr>
+        <w:br w:type="page"/>
+      </w:r>
+    </w:p>
+    <w:p>
+      <w:pPr>
+        <w:rPr>
+          <w:b/>
+          <w:bCs/>
+          <w:sz w:val="21"/>
+          <w:szCs w:val="21"/>
+          <w:lang w:val="en-US"/>
+        </w:rPr>
+      </w:pPr>
+      <w:r>
+        <w:rPr>
+          <w:b/>
+          <w:bCs/>
+          <w:sz w:val="21"/>
+          <w:szCs w:val="21"/>
+          <w:lang w:val="en-US"/>
+        </w:rPr>
+        <w:lastRenderedPageBreak/>
         <w:t xml:space="preserve">References: </w:t>
       </w:r>
-    </w:p>
-    <w:p>
-      <w:pPr>
-        <w:rPr>
-          <w:sz w:val="21"/>
-          <w:szCs w:val="21"/>
-          <w:lang w:val="en-US"/>
-        </w:rPr>
-      </w:pPr>
     </w:p>
     <w:p>
       <w:pPr>
         <w:rPr>
           <w:i/>
           <w:iCs/>
-          <w:sz w:val="21"/>
-          <w:szCs w:val="21"/>
+          <w:sz w:val="20"/>
+          <w:szCs w:val="20"/>
           <w:lang w:val="en-US"/>
         </w:rPr>
       </w:pPr>
@@ -1349,8 +1590,219 @@
         <w:rPr>
           <w:i/>
           <w:iCs/>
-          <w:sz w:val="21"/>
-          <w:szCs w:val="21"/>
+          <w:sz w:val="20"/>
+          <w:szCs w:val="20"/>
+          <w:lang w:val="en-US"/>
+        </w:rPr>
+        <w:t>Collaborators</w:t>
+      </w:r>
+    </w:p>
+    <w:p>
+      <w:pPr>
+        <w:spacing w:after="80"/>
+        <w:rPr>
+          <w:sz w:val="20"/>
+          <w:szCs w:val="20"/>
+          <w:lang w:val="en-US"/>
+        </w:rPr>
+      </w:pPr>
+      <w:r>
+        <w:rPr>
+          <w:sz w:val="20"/>
+          <w:szCs w:val="20"/>
+          <w:lang w:val="en-US"/>
+        </w:rPr>
+        <w:t xml:space="preserve">As this project is an extension of an attempt at a Competition Submission, competition team members played a role in preliminary project scoping and data processing. </w:t>
+      </w:r>
+    </w:p>
+    <w:p>
+      <w:pPr>
+        <w:spacing w:line="288" w:lineRule="auto"/>
+        <w:rPr>
+          <w:sz w:val="20"/>
+          <w:szCs w:val="20"/>
+          <w:lang w:val="en-US"/>
+        </w:rPr>
+      </w:pPr>
+      <w:r>
+        <w:rPr>
+          <w:sz w:val="20"/>
+          <w:szCs w:val="20"/>
+          <w:lang w:val="en-US"/>
+        </w:rPr>
+        <w:t xml:space="preserve">Team Members </w:t>
+      </w:r>
+      <w:r>
+        <w:rPr>
+          <w:sz w:val="20"/>
+          <w:szCs w:val="20"/>
+          <w:lang w:val="en-US"/>
+        </w:rPr>
+        <w:t xml:space="preserve">include </w:t>
+      </w:r>
+      <w:r>
+        <w:rPr>
+          <w:sz w:val="20"/>
+          <w:szCs w:val="20"/>
+        </w:rPr>
+        <w:t>Björn Lütjens</w:t>
+      </w:r>
+      <w:r>
+        <w:rPr>
+          <w:sz w:val="20"/>
+          <w:szCs w:val="20"/>
+          <w:lang w:val="en-US"/>
+        </w:rPr>
+        <w:t xml:space="preserve"> {</w:t>
+      </w:r>
+      <w:r>
+        <w:rPr>
+          <w:sz w:val="20"/>
+          <w:szCs w:val="20"/>
+        </w:rPr>
+        <w:t>lutjens@mit.edu</w:t>
+      </w:r>
+      <w:r>
+        <w:rPr>
+          <w:sz w:val="20"/>
+          <w:szCs w:val="20"/>
+          <w:lang w:val="en-US"/>
+        </w:rPr>
+        <w:t xml:space="preserve">}; </w:t>
+      </w:r>
+      <w:r>
+        <w:rPr>
+          <w:sz w:val="20"/>
+          <w:szCs w:val="20"/>
+        </w:rPr>
+        <w:t>Becca Browder</w:t>
+      </w:r>
+      <w:r>
+        <w:rPr>
+          <w:sz w:val="20"/>
+          <w:szCs w:val="20"/>
+          <w:lang w:val="en-US"/>
+        </w:rPr>
+        <w:t xml:space="preserve"> </w:t>
+      </w:r>
+      <w:r>
+        <w:rPr>
+          <w:sz w:val="20"/>
+          <w:szCs w:val="20"/>
+          <w:lang w:val="en-US"/>
+        </w:rPr>
+        <w:fldChar w:fldCharType="begin"/>
+      </w:r>
+      <w:r>
+        <w:rPr>
+          <w:sz w:val="20"/>
+          <w:szCs w:val="20"/>
+          <w:lang w:val="en-US"/>
+        </w:rPr>
+        <w:instrText xml:space="preserve"> HYPERLINK "mailto:</w:instrText>
+      </w:r>
+      <w:r>
+        <w:rPr>
+          <w:sz w:val="20"/>
+          <w:szCs w:val="20"/>
+          <w:lang w:val="en-US"/>
+        </w:rPr>
+        <w:instrText>{</w:instrText>
+      </w:r>
+      <w:r>
+        <w:rPr>
+          <w:sz w:val="20"/>
+          <w:szCs w:val="20"/>
+          <w:lang w:val="en-US"/>
+        </w:rPr>
+        <w:instrText>bbrowder@mit.edu</w:instrText>
+      </w:r>
+      <w:r>
+        <w:rPr>
+          <w:sz w:val="20"/>
+          <w:szCs w:val="20"/>
+          <w:lang w:val="en-US"/>
+        </w:rPr>
+        <w:instrText>}</w:instrText>
+      </w:r>
+      <w:r>
+        <w:rPr>
+          <w:sz w:val="20"/>
+          <w:szCs w:val="20"/>
+          <w:lang w:val="en-US"/>
+        </w:rPr>
+        <w:instrText xml:space="preserve">" </w:instrText>
+      </w:r>
+      <w:r>
+        <w:rPr>
+          <w:sz w:val="20"/>
+          <w:szCs w:val="20"/>
+          <w:lang w:val="en-US"/>
+        </w:rPr>
+        <w:fldChar w:fldCharType="separate"/>
+      </w:r>
+      <w:r>
+        <w:rPr>
+          <w:rStyle w:val="Hyperlink"/>
+          <w:sz w:val="20"/>
+          <w:szCs w:val="20"/>
+          <w:lang w:val="en-US"/>
+        </w:rPr>
+        <w:t>{</w:t>
+      </w:r>
+      <w:r>
+        <w:rPr>
+          <w:rStyle w:val="Hyperlink"/>
+          <w:sz w:val="20"/>
+          <w:szCs w:val="20"/>
+          <w:lang w:val="en-US"/>
+        </w:rPr>
+        <w:t>bbrowder@mit.edu</w:t>
+      </w:r>
+      <w:r>
+        <w:rPr>
+          <w:rStyle w:val="Hyperlink"/>
+          <w:sz w:val="20"/>
+          <w:szCs w:val="20"/>
+          <w:lang w:val="en-US"/>
+        </w:rPr>
+        <w:t>}</w:t>
+      </w:r>
+      <w:r>
+        <w:rPr>
+          <w:sz w:val="20"/>
+          <w:szCs w:val="20"/>
+          <w:lang w:val="en-US"/>
+        </w:rPr>
+        <w:fldChar w:fldCharType="end"/>
+      </w:r>
+    </w:p>
+    <w:p>
+      <w:pPr>
+        <w:spacing w:line="288" w:lineRule="auto"/>
+        <w:rPr>
+          <w:sz w:val="10"/>
+          <w:szCs w:val="10"/>
+          <w:lang w:val="en-US"/>
+        </w:rPr>
+      </w:pPr>
+    </w:p>
+    <w:p>
+      <w:pPr>
+        <w:rPr>
+          <w:i/>
+          <w:iCs/>
+          <w:sz w:val="20"/>
+          <w:szCs w:val="20"/>
+          <w:lang w:val="en-US"/>
+        </w:rPr>
+      </w:pPr>
+      <w:r>
+        <w:rPr>
+          <w:i/>
+          <w:iCs/>
+          <w:sz w:val="20"/>
+          <w:szCs w:val="20"/>
           <w:lang w:val="en-US"/>
         </w:rPr>
         <w:t xml:space="preserve">Neon Data References </w:t>
@@ -1358,70 +1810,75 @@
     </w:p>
     <w:p>
       <w:pPr>
+        <w:spacing w:after="80"/>
         <w:ind w:left="426" w:hanging="426"/>
         <w:rPr>
-          <w:sz w:val="21"/>
-          <w:szCs w:val="21"/>
-        </w:rPr>
-      </w:pPr>
-      <w:r>
-        <w:rPr>
-          <w:sz w:val="21"/>
-          <w:szCs w:val="21"/>
+          <w:sz w:val="20"/>
+          <w:szCs w:val="20"/>
+        </w:rPr>
+      </w:pPr>
+      <w:r>
+        <w:rPr>
+          <w:sz w:val="20"/>
+          <w:szCs w:val="20"/>
         </w:rPr>
         <w:t xml:space="preserve">National Ecological Observatory Network. 2020. Data Product DP1.30010.001, High-resolution orthorectified camera imagery. Provisional data downloaded from http://data.neonscience.org on March 4, 2020. Battelle, Boulder, CO, USA NEON. 2020. </w:t>
       </w:r>
     </w:p>
     <w:p>
       <w:pPr>
+        <w:spacing w:after="80"/>
         <w:ind w:left="426" w:hanging="426"/>
         <w:rPr>
-          <w:sz w:val="21"/>
-          <w:szCs w:val="21"/>
-        </w:rPr>
-      </w:pPr>
-      <w:r>
-        <w:rPr>
-          <w:sz w:val="21"/>
-          <w:szCs w:val="21"/>
+          <w:sz w:val="20"/>
+          <w:szCs w:val="20"/>
+        </w:rPr>
+      </w:pPr>
+      <w:r>
+        <w:rPr>
+          <w:sz w:val="20"/>
+          <w:szCs w:val="20"/>
         </w:rPr>
         <w:t xml:space="preserve">National Ecological Observatory Network. 2020. Data Product DP1.30003.001, Discrete return LiDAR point cloud. Provisional data downloaded from http://data.neonscience.org on March 4, 2020. Battelle, Boulder, CO, USA NEON. 2020. </w:t>
       </w:r>
     </w:p>
     <w:p>
       <w:pPr>
+        <w:spacing w:after="80"/>
         <w:ind w:left="426" w:hanging="426"/>
         <w:rPr>
-          <w:sz w:val="21"/>
-          <w:szCs w:val="21"/>
-        </w:rPr>
-      </w:pPr>
-      <w:r>
-        <w:rPr>
-          <w:sz w:val="21"/>
-          <w:szCs w:val="21"/>
+          <w:sz w:val="20"/>
+          <w:szCs w:val="20"/>
+        </w:rPr>
+      </w:pPr>
+      <w:r>
+        <w:rPr>
+          <w:sz w:val="20"/>
+          <w:szCs w:val="20"/>
         </w:rPr>
         <w:t xml:space="preserve">National Ecological Observatory Network. 2020. Data Product DP1.10098.001, Woody plant vegetation structure. Provisional data downloaded from http://data.neonscience.org on March 4, 2020. Battelle, Boulder, CO, USA NEON. 2020. </w:t>
       </w:r>
     </w:p>
     <w:p>
       <w:pPr>
+        <w:spacing w:after="80"/>
         <w:ind w:left="426" w:hanging="426"/>
         <w:rPr>
-          <w:sz w:val="21"/>
-          <w:szCs w:val="21"/>
-        </w:rPr>
-      </w:pPr>
-      <w:r>
-        <w:rPr>
-          <w:sz w:val="21"/>
-          <w:szCs w:val="21"/>
+          <w:sz w:val="20"/>
+          <w:szCs w:val="20"/>
+        </w:rPr>
+      </w:pPr>
+      <w:r>
+        <w:rPr>
+          <w:sz w:val="20"/>
+          <w:szCs w:val="20"/>
         </w:rPr>
         <w:t xml:space="preserve">National Ecological Observatory Network. 2020. Data Product DP3.30015.001, Ecosystem structure. Provisional data downloaded from http://data.neonscience.org on March 4, 2020. Battelle, Boulder, CO, USA NEON. 2020. </w:t>
       </w:r>
     </w:p>
     <w:p>
       <w:pPr>
+        <w:spacing w:after="80"/>
         <w:rPr>
           <w:sz w:val="21"/>
           <w:szCs w:val="21"/>
@@ -2228,6 +2685,155 @@
     </w:lvl>
   </w:abstractNum>
   <w:abstractNum w:abstractNumId="5" w15:restartNumberingAfterBreak="0">
+    <w:nsid w:val="610421A8"/>
+    <w:multiLevelType w:val="multilevel"/>
+    <w:tmpl w:val="B838C768"/>
+    <w:lvl w:ilvl="0">
+      <w:start w:val="1"/>
+      <w:numFmt w:val="bullet"/>
+      <w:lvlText w:val=""/>
+      <w:lvlJc w:val="left"/>
+      <w:pPr>
+        <w:tabs>
+          <w:tab w:val="num" w:pos="360"/>
+        </w:tabs>
+        <w:ind w:left="360" w:hanging="360"/>
+      </w:pPr>
+      <w:rPr>
+        <w:rFonts w:ascii="Symbol" w:hAnsi="Symbol" w:hint="default"/>
+        <w:sz w:val="20"/>
+      </w:rPr>
+    </w:lvl>
+    <w:lvl w:ilvl="1" w:tentative="1">
+      <w:start w:val="1"/>
+      <w:numFmt w:val="bullet"/>
+      <w:lvlText w:val="o"/>
+      <w:lvlJc w:val="left"/>
+      <w:pPr>
+        <w:tabs>
+          <w:tab w:val="num" w:pos="1080"/>
+        </w:tabs>
+        <w:ind w:left="1080" w:hanging="360"/>
+      </w:pPr>
+      <w:rPr>
+        <w:rFonts w:ascii="Courier New" w:hAnsi="Courier New" w:hint="default"/>
+        <w:sz w:val="20"/>
+      </w:rPr>
+    </w:lvl>
+    <w:lvl w:ilvl="2" w:tentative="1">
+      <w:start w:val="1"/>
+      <w:numFmt w:val="bullet"/>
+      <w:lvlText w:val=""/>
+      <w:lvlJc w:val="left"/>
+      <w:pPr>
+        <w:tabs>
+          <w:tab w:val="num" w:pos="1800"/>
+        </w:tabs>
+        <w:ind w:left="1800" w:hanging="360"/>
+      </w:pPr>
+      <w:rPr>
+        <w:rFonts w:ascii="Wingdings" w:hAnsi="Wingdings" w:hint="default"/>
+        <w:sz w:val="20"/>
+      </w:rPr>
+    </w:lvl>
+    <w:lvl w:ilvl="3" w:tentative="1">
+      <w:start w:val="1"/>
+      <w:numFmt w:val="bullet"/>
+      <w:lvlText w:val=""/>
+      <w:lvlJc w:val="left"/>
+      <w:pPr>
+        <w:tabs>
+          <w:tab w:val="num" w:pos="2520"/>
+        </w:tabs>
+        <w:ind w:left="2520" w:hanging="360"/>
+      </w:pPr>
+      <w:rPr>
+        <w:rFonts w:ascii="Wingdings" w:hAnsi="Wingdings" w:hint="default"/>
+        <w:sz w:val="20"/>
+      </w:rPr>
+    </w:lvl>
+    <w:lvl w:ilvl="4" w:tentative="1">
+      <w:start w:val="1"/>
+      <w:numFmt w:val="bullet"/>
+      <w:lvlText w:val=""/>
+      <w:lvlJc w:val="left"/>
+      <w:pPr>
+        <w:tabs>
+          <w:tab w:val="num" w:pos="3240"/>
+        </w:tabs>
+        <w:ind w:left="3240" w:hanging="360"/>
+      </w:pPr>
+      <w:rPr>
+        <w:rFonts w:ascii="Wingdings" w:hAnsi="Wingdings" w:hint="default"/>
+        <w:sz w:val="20"/>
+      </w:rPr>
+    </w:lvl>
+    <w:lvl w:ilvl="5" w:tentative="1">
+      <w:start w:val="1"/>
+      <w:numFmt w:val="bullet"/>
+      <w:lvlText w:val=""/>
+      <w:lvlJc w:val="left"/>
+      <w:pPr>
+        <w:tabs>
+          <w:tab w:val="num" w:pos="3960"/>
+        </w:tabs>
+        <w:ind w:left="3960" w:hanging="360"/>
+      </w:pPr>
+      <w:rPr>
+        <w:rFonts w:ascii="Wingdings" w:hAnsi="Wingdings" w:hint="default"/>
+        <w:sz w:val="20"/>
+      </w:rPr>
+    </w:lvl>
+    <w:lvl w:ilvl="6" w:tentative="1">
+      <w:start w:val="1"/>
+      <w:numFmt w:val="bullet"/>
+      <w:lvlText w:val=""/>
+      <w:lvlJc w:val="left"/>
+      <w:pPr>
+        <w:tabs>
+          <w:tab w:val="num" w:pos="4680"/>
+        </w:tabs>
+        <w:ind w:left="4680" w:hanging="360"/>
+      </w:pPr>
+      <w:rPr>
+        <w:rFonts w:ascii="Wingdings" w:hAnsi="Wingdings" w:hint="default"/>
+        <w:sz w:val="20"/>
+      </w:rPr>
+    </w:lvl>
+    <w:lvl w:ilvl="7" w:tentative="1">
+      <w:start w:val="1"/>
+      <w:numFmt w:val="bullet"/>
+      <w:lvlText w:val=""/>
+      <w:lvlJc w:val="left"/>
+      <w:pPr>
+        <w:tabs>
+          <w:tab w:val="num" w:pos="5400"/>
+        </w:tabs>
+        <w:ind w:left="5400" w:hanging="360"/>
+      </w:pPr>
+      <w:rPr>
+        <w:rFonts w:ascii="Wingdings" w:hAnsi="Wingdings" w:hint="default"/>
+        <w:sz w:val="20"/>
+      </w:rPr>
+    </w:lvl>
+    <w:lvl w:ilvl="8" w:tentative="1">
+      <w:start w:val="1"/>
+      <w:numFmt w:val="bullet"/>
+      <w:lvlText w:val=""/>
+      <w:lvlJc w:val="left"/>
+      <w:pPr>
+        <w:tabs>
+          <w:tab w:val="num" w:pos="6120"/>
+        </w:tabs>
+        <w:ind w:left="6120" w:hanging="360"/>
+      </w:pPr>
+      <w:rPr>
+        <w:rFonts w:ascii="Wingdings" w:hAnsi="Wingdings" w:hint="default"/>
+        <w:sz w:val="20"/>
+      </w:rPr>
+    </w:lvl>
+  </w:abstractNum>
+  <w:abstractNum w:abstractNumId="6" w15:restartNumberingAfterBreak="0">
     <w:nsid w:val="6880422E"/>
     <w:multiLevelType w:val="hybridMultilevel"/>
     <w:tmpl w:val="1D50CFE2"/>
@@ -2350,13 +2956,16 @@
     <w:abstractNumId w:val="4"/>
   </w:num>
   <w:num w:numId="4">
-    <w:abstractNumId w:val="5"/>
+    <w:abstractNumId w:val="6"/>
   </w:num>
   <w:num w:numId="5">
     <w:abstractNumId w:val="3"/>
   </w:num>
   <w:num w:numId="6">
     <w:abstractNumId w:val="2"/>
+  </w:num>
+  <w:num w:numId="7">
+    <w:abstractNumId w:val="5"/>
   </w:num>
 </w:numbering>
 </file>
@@ -3137,6 +3746,18 @@
       <w:spacing w:before="100" w:beforeAutospacing="1" w:after="100" w:afterAutospacing="1"/>
     </w:pPr>
   </w:style>
+  <w:style w:type="character" w:styleId="FollowedHyperlink">
+    <w:name w:val="FollowedHyperlink"/>
+    <w:basedOn w:val="DefaultParagraphFont"/>
+    <w:uiPriority w:val="99"/>
+    <w:semiHidden/>
+    <w:unhideWhenUsed/>
+    <w:rsid w:val="00B32A56"/>
+    <w:rPr>
+      <w:color w:val="954F72" w:themeColor="followedHyperlink"/>
+      <w:u w:val="single"/>
+    </w:rPr>
+  </w:style>
 </w:styles>
 </file>
 

</xml_diff>

<commit_message>
more work on writeup and master
</commit_message>
<xml_diff>
--- a/paper/input/writeup.docx
+++ b/paper/input/writeup.docx
@@ -250,7 +250,7 @@
     </w:p>
     <w:p>
       <w:pPr>
-        <w:spacing w:line="288" w:lineRule="auto"/>
+        <w:spacing w:after="80" w:line="288" w:lineRule="auto"/>
         <w:rPr>
           <w:sz w:val="21"/>
           <w:szCs w:val="21"/>
@@ -276,34 +276,311 @@
     </w:p>
     <w:p>
       <w:pPr>
-        <w:spacing w:line="288" w:lineRule="auto"/>
-        <w:rPr>
-          <w:i/>
-          <w:iCs/>
-          <w:sz w:val="21"/>
-          <w:szCs w:val="21"/>
-          <w:lang w:val="en-US"/>
-        </w:rPr>
-      </w:pPr>
-      <w:r>
-        <w:rPr>
-          <w:i/>
-          <w:iCs/>
-          <w:sz w:val="21"/>
-          <w:szCs w:val="21"/>
-          <w:lang w:val="en-US"/>
-        </w:rPr>
-        <w:t>General Approach</w:t>
-      </w:r>
-      <w:r>
-        <w:rPr>
-          <w:i/>
-          <w:iCs/>
-          <w:sz w:val="21"/>
-          <w:szCs w:val="21"/>
-          <w:lang w:val="en-US"/>
-        </w:rPr>
-        <w:t xml:space="preserve"> from Literature </w:t>
+        <w:spacing w:after="80" w:line="288" w:lineRule="auto"/>
+        <w:rPr>
+          <w:sz w:val="21"/>
+          <w:szCs w:val="21"/>
+          <w:lang w:val="en-US"/>
+        </w:rPr>
+      </w:pPr>
+      <w:r>
+        <w:rPr>
+          <w:sz w:val="21"/>
+          <w:szCs w:val="21"/>
+          <w:lang w:val="en-US"/>
+        </w:rPr>
+        <w:fldChar w:fldCharType="begin" w:fldLock="1"/>
+      </w:r>
+      <w:r>
+        <w:rPr>
+          <w:sz w:val="21"/>
+          <w:szCs w:val="21"/>
+          <w:lang w:val="en-US"/>
+        </w:rPr>
+        <w:instrText>ADDIN CSL_CITATION {"citationItems":[{"id":"ITEM-1","itemData":{"DOI":"10.3390/RS8060445","abstract":"The identification of tree species can provide a useful and efficient tool for forest managers for planning and monitoring purposes. Hyperspectral data provide sufficient spectral information to classify individual tree species. Two non-parametric classifiers, support vector machines (SVM) and random forest (RF), have resulted in high accuracies in previous classification studies. This research takes a comparative classification approach to examine the SVM and RF classifiers in the complex and heterogeneous forests of Muir Woods National Monument and Kent Creek Canyon in Marin County, California. The influence of object- or pixel-based training samples and segmentation size on the object-oriented classification is also explored. To reduce the data dimensionality, a minimum noise fraction transform was applied to the mosaicked hyperspectral image, resulting in the selection of 27 bands for the final classification. Each classifier was also assessed individually to identify any advantage related to an increase in training sample size or an increase in object segmentation size. All classifications resulted in overall accuracies above 90%. No difference was found between classifiers when using object-based training samples. SVM outperformed RF when additional training samples were used. An increase in training samples was also found to improve the individual performance of the SVM classifier.","author":[{"dropping-particle":"","family":"Ballanti","given":"Laurel","non-dropping-particle":"","parse-names":false,"suffix":""},{"dropping-particle":"","family":"Blesius","given":"Leonhard","non-dropping-particle":"","parse-names":false,"suffix":""},{"dropping-particle":"","family":"Hines","given":"Ellen","non-dropping-particle":"","parse-names":false,"suffix":""},{"dropping-particle":"","family":"Kruse","given":"Bill","non-dropping-particle":"","parse-names":false,"suffix":""}],"container-title":"Remote Sensing 2016, Vol. 8, Page 445","id":"ITEM-1","issue":"6","issued":{"date-parts":[["2016","5","24"]]},"page":"445","publisher":"Multidisciplinary Digital Publishing Institute","title":"Tree Species Classification Using Hyperspectral Imagery: A Comparison of Two Classifiers","type":"article-journal","volume":"8"},"uris":["http://www.mendeley.com/documents/?uuid=af7d2b41-44e6-3a90-9b80-e8ad1fee7af9"]}],"mendeley":{"formattedCitation":"(Ballanti et al., 2016)","plainTextFormattedCitation":"(Ballanti et al., 2016)","previouslyFormattedCitation":"(Ballanti et al., 2016)"},"properties":{"noteIndex":0},"schema":"https://github.com/citation-style-language/schema/raw/master/csl-citation.json"}</w:instrText>
+      </w:r>
+      <w:r>
+        <w:rPr>
+          <w:sz w:val="21"/>
+          <w:szCs w:val="21"/>
+          <w:lang w:val="en-US"/>
+        </w:rPr>
+        <w:fldChar w:fldCharType="separate"/>
+      </w:r>
+      <w:r>
+        <w:rPr>
+          <w:noProof/>
+          <w:sz w:val="21"/>
+          <w:szCs w:val="21"/>
+          <w:lang w:val="en-US"/>
+        </w:rPr>
+        <w:t>(Ballanti et al., 2016)</w:t>
+      </w:r>
+      <w:r>
+        <w:rPr>
+          <w:sz w:val="21"/>
+          <w:szCs w:val="21"/>
+          <w:lang w:val="en-US"/>
+        </w:rPr>
+        <w:fldChar w:fldCharType="end"/>
+      </w:r>
+      <w:r>
+        <w:rPr>
+          <w:sz w:val="21"/>
+          <w:szCs w:val="21"/>
+          <w:lang w:val="en-US"/>
+        </w:rPr>
+        <w:t xml:space="preserve"> Use two non-parametric classifiers on hyperspectral data for tree species identification: Support-Vector-Machines (SVMs) and Random-Forest (RFs). </w:t>
+      </w:r>
+      <w:r>
+        <w:rPr>
+          <w:rFonts w:ascii="Calibri" w:hAnsi="Calibri" w:cs="Calibri"/>
+          <w:sz w:val="21"/>
+          <w:szCs w:val="21"/>
+          <w:lang w:val="en-US"/>
+        </w:rPr>
+        <w:t>﻿</w:t>
+      </w:r>
+      <w:r>
+        <w:rPr>
+          <w:sz w:val="21"/>
+          <w:szCs w:val="21"/>
+          <w:lang w:val="en-US"/>
+        </w:rPr>
+        <w:t>To address the problem of high dat</w:t>
+      </w:r>
+      <w:r>
+        <w:rPr>
+          <w:sz w:val="21"/>
+          <w:szCs w:val="21"/>
+          <w:lang w:val="en-US"/>
+        </w:rPr>
+        <w:t xml:space="preserve">a </w:t>
+      </w:r>
+      <w:r>
+        <w:rPr>
+          <w:sz w:val="21"/>
+          <w:szCs w:val="21"/>
+          <w:lang w:val="en-US"/>
+        </w:rPr>
+        <w:t>dimensionality in hyperspectral images, a forward</w:t>
+      </w:r>
+      <w:r>
+        <w:rPr>
+          <w:sz w:val="21"/>
+          <w:szCs w:val="21"/>
+          <w:lang w:val="en-US"/>
+        </w:rPr>
+        <w:t xml:space="preserve"> </w:t>
+      </w:r>
+      <w:r>
+        <w:rPr>
+          <w:sz w:val="21"/>
+          <w:szCs w:val="21"/>
+          <w:lang w:val="en-US"/>
+        </w:rPr>
+        <w:t>minimum noise fraction (MNF) transform was applied to the mosaicked image to reduce data redundancy and help identify bands containing the most variance. This process creates outputs of uncorrelated bands, which are ranked from highest eigenvalue (with most</w:t>
+      </w:r>
+      <w:r>
+        <w:rPr>
+          <w:sz w:val="21"/>
+          <w:szCs w:val="21"/>
+          <w:lang w:val="en-US"/>
+        </w:rPr>
+        <w:t xml:space="preserve"> </w:t>
+      </w:r>
+      <w:r>
+        <w:rPr>
+          <w:sz w:val="21"/>
+          <w:szCs w:val="21"/>
+          <w:lang w:val="en-US"/>
+        </w:rPr>
+        <w:t xml:space="preserve">meaningful bands) to lowest eigenvalue (containing noise-filled bands). </w:t>
+      </w:r>
+    </w:p>
+    <w:p>
+      <w:pPr>
+        <w:spacing w:after="80" w:line="288" w:lineRule="auto"/>
+        <w:rPr>
+          <w:sz w:val="21"/>
+          <w:szCs w:val="21"/>
+          <w:lang w:val="en-US"/>
+        </w:rPr>
+      </w:pPr>
+      <w:r>
+        <w:rPr>
+          <w:sz w:val="21"/>
+          <w:szCs w:val="21"/>
+          <w:lang w:val="en-US"/>
+        </w:rPr>
+        <w:fldChar w:fldCharType="begin" w:fldLock="1"/>
+      </w:r>
+      <w:r>
+        <w:rPr>
+          <w:sz w:val="21"/>
+          <w:szCs w:val="21"/>
+          <w:lang w:val="en-US"/>
+        </w:rPr>
+        <w:instrText>ADDIN CSL_CITATION {"citationItems":[{"id":"ITEM-1","itemData":{"DOI":"10.3390/f11010032","ISSN":"19994907","abstract":"The identification of tree species is one of the most basic and key indicators in forest resource monitoring with great significance in the actual forest resource survey and it can comprehensively improve the effciency of forest resource monitoring. The related research has mainly focused on single tree species without considering multiple tree species, and therefore the ability to classify forest tree species in complex stand is not clear, especially in the subtropical monsoon climate region of southern China. This study combined airborne hyperspectral data with simultaneously acquired LiDAR data, to evaluate the capability of feature combinations and k-nearest neighbor (KNN) and support vector machine (SVM) classifiers to identify tree species, in southern China. First, the stratified classification method was used to remove non-forest land. Second, the feature variables were extracted from airborne hyperspectral image and LiDAR data, including independent component analysis (ICA) transformation images, spectral indices, texture features, and canopy height model (CHM). Third, random forest and recursion feature elimination methods were adopted for feature selection. Finally, we selected different feature combinations and used KNN and SVM classifiers to classify tree species. The results showed that the SVM classifier has a higher classification accuracy as compared with KNN classifier, with the highest classification accuracy of 94.68% and a Kappa coefficient of 0.937. Through feature elimination, the classification accuracy and performance of SVM classifier was further improved. Recursive feature elimination method based on SVM is better than random forest. In the spectral indices, the new constructed slope spectral index, SL2, has a certain effect on improving the classification accuracy of tree species. Texture features and CHM height information can effectively distinguish tree species with similar spectral features. The height information plays an important role in improving the classification accuracy of other broad-leaved species. In general, the combination of different features can improve the classification accuracy, and the proposed strategies and methods are effective for the identification of tree species at complex forest type in southern China.","author":[{"dropping-particle":"","family":"Wu","given":"Yanshuang","non-dropping-particle":"","parse-names":false,"suffix":""},{"dropping-particle":"","family":"Zhang","given":"Xiaoli","non-dropping-particle":"","parse-names":false,"suffix":""}],"container-title":"Forests","id":"ITEM-1","issue":"1","issued":{"date-parts":[["2020"]]},"title":"Object-Based tree species classification using airborne hyperspectral images and LiDAR data","type":"article-journal","volume":"11"},"uris":["http://www.mendeley.com/documents/?uuid=aace77eb-ea77-4ea1-91cc-e15df9de44a0"]}],"mendeley":{"formattedCitation":"(Wu &amp; Zhang, 2020)","plainTextFormattedCitation":"(Wu &amp; Zhang, 2020)","previouslyFormattedCitation":"(Wu &amp; Zhang, 2020)"},"properties":{"noteIndex":0},"schema":"https://github.com/citation-style-language/schema/raw/master/csl-citation.json"}</w:instrText>
+      </w:r>
+      <w:r>
+        <w:rPr>
+          <w:sz w:val="21"/>
+          <w:szCs w:val="21"/>
+          <w:lang w:val="en-US"/>
+        </w:rPr>
+        <w:fldChar w:fldCharType="separate"/>
+      </w:r>
+      <w:r>
+        <w:rPr>
+          <w:noProof/>
+          <w:sz w:val="21"/>
+          <w:szCs w:val="21"/>
+          <w:lang w:val="en-US"/>
+        </w:rPr>
+        <w:t>(Wu &amp; Zhang, 2020)</w:t>
+      </w:r>
+      <w:r>
+        <w:rPr>
+          <w:sz w:val="21"/>
+          <w:szCs w:val="21"/>
+          <w:lang w:val="en-US"/>
+        </w:rPr>
+        <w:fldChar w:fldCharType="end"/>
+      </w:r>
+      <w:r>
+        <w:rPr>
+          <w:sz w:val="21"/>
+          <w:szCs w:val="21"/>
+          <w:lang w:val="en-US"/>
+        </w:rPr>
+        <w:t xml:space="preserve"> Combined hyperspectral data with simultaneously acquired LiDAR data. Feature variables were extracted including, independent component analysis (ICA) transformation images, spectral indices, texture features, and canopy height model. Recursive feature elimination was adopted for spectral feature selection. Different feature combinations and classifiers (KNN, SVM) were tested on classifying tree species. SVM had the highest classification accuracy. </w:t>
+      </w:r>
+    </w:p>
+    <w:p>
+      <w:pPr>
+        <w:spacing w:after="80" w:line="288" w:lineRule="auto"/>
+        <w:rPr>
+          <w:sz w:val="21"/>
+          <w:szCs w:val="21"/>
+          <w:lang w:val="en-US"/>
+        </w:rPr>
+      </w:pPr>
+      <w:r>
+        <w:rPr>
+          <w:sz w:val="21"/>
+          <w:szCs w:val="21"/>
+          <w:lang w:val="en-US"/>
+        </w:rPr>
+        <w:fldChar w:fldCharType="begin" w:fldLock="1"/>
+      </w:r>
+      <w:r>
+        <w:rPr>
+          <w:sz w:val="21"/>
+          <w:szCs w:val="21"/>
+          <w:lang w:val="en-US"/>
+        </w:rPr>
+        <w:instrText>ADDIN CSL_CITATION {"citationItems":[{"id":"ITEM-1","itemData":{"DOI":"10.1016/j.rse.2013.09.006","ISSN":"00344257","abstract":"Tree species classification accuracy at the individual tree crown (ITC) level depends on many factors, among which in this paper we analyzed: i) the remote sensing data used for the ITC delineation process carried out prior to the classification, and ii) the pixels considered inside each ITC during the classification process. These two factors were analyzed on the ITC level classification accuracy of boreal tree species (Pine, Spruce and Broadleaves), considering two remote sensing data types: hyperspectral and airborne laser scanning (ALS). ITCs were delineated automatically on ALS and on hyperspectral data. A manual ITC delineation was used as reference in the analysis. The pixel level classification was performed on the hyperspectral bands using a non-linear support vector machine. The classification at ITC level was obtained by applying a majority voting rule to the classified pixels confined by each ITC. The results showed that ITCs automatically delineated from hyperspectral data were usually smaller than those from ALS, and the tree detection rate for hyperspectral data was much lower compared to ALS data (28.4 versus 48.5%). Regarding the classification results, using only manually delineated ITCs a kappa accuracy of 0.89 was obtained, while using only automatically delineated ITCs from hyperspectral or ALS data reduced the kappa values to 0.79 and 0.76, respectively. Slightly different results were achieved using semi-automatic approaches based on both manual and automatically delineated ITC (0.81 and 0.74, respectively). A selection of only certain pixels inside each ITC improved the classification accuracy from 1 to 7 percentage points. A selection based on the spectral values of the pixels was found more influential than the one based on the ALS-derived canopy height model. The best results were obtained after a selection based on the spectral values in the bands in the blue region of the spectrum using either the Otsu method or an ad-hoc percentile-based thresholding method. © 2013 Elsevier Inc.","author":[{"dropping-particle":"","family":"Dalponte","given":"Michele","non-dropping-particle":"","parse-names":false,"suffix":""},{"dropping-particle":"","family":"Ørka","given":"Hans Ole","non-dropping-particle":"","parse-names":false,"suffix":""},{"dropping-particle":"","family":"Ene","given":"Liviu Theodor","non-dropping-particle":"","parse-names":false,"suffix":""},{"dropping-particle":"","family":"Gobakken","given":"Terje","non-dropping-particle":"","parse-names":false,"suffix":""},{"dropping-particle":"","family":"Næsset","given":"Erik","non-dropping-particle":"","parse-names":false,"suffix":""}],"container-title":"Remote Sensing of Environment","id":"ITEM-1","issued":{"date-parts":[["2014"]]},"page":"306-317","publisher":"Elsevier Inc.","title":"Tree crown delineation and tree species classification in boreal forests using hyperspectral and ALS data","type":"article-journal","volume":"140"},"uris":["http://www.mendeley.com/documents/?uuid=54242e8d-3000-48bd-8945-3792f098dbaa"]}],"mendeley":{"formattedCitation":"(Dalponte et al., 2014)","plainTextFormattedCitation":"(Dalponte et al., 2014)","previouslyFormattedCitation":"(Dalponte et al., 2014)"},"properties":{"noteIndex":0},"schema":"https://github.com/citation-style-language/schema/raw/master/csl-citation.json"}</w:instrText>
+      </w:r>
+      <w:r>
+        <w:rPr>
+          <w:sz w:val="21"/>
+          <w:szCs w:val="21"/>
+          <w:lang w:val="en-US"/>
+        </w:rPr>
+        <w:fldChar w:fldCharType="separate"/>
+      </w:r>
+      <w:r>
+        <w:rPr>
+          <w:noProof/>
+          <w:sz w:val="21"/>
+          <w:szCs w:val="21"/>
+          <w:lang w:val="en-US"/>
+        </w:rPr>
+        <w:t>(Dalponte et al., 2014)</w:t>
+      </w:r>
+      <w:r>
+        <w:rPr>
+          <w:sz w:val="21"/>
+          <w:szCs w:val="21"/>
+          <w:lang w:val="en-US"/>
+        </w:rPr>
+        <w:fldChar w:fldCharType="end"/>
+      </w:r>
+      <w:r>
+        <w:rPr>
+          <w:sz w:val="21"/>
+          <w:szCs w:val="21"/>
+          <w:lang w:val="en-US"/>
+        </w:rPr>
+        <w:t xml:space="preserve"> Also used a non-linear SVM to classify hyperspectral imagery. </w:t>
+      </w:r>
+    </w:p>
+    <w:p>
+      <w:pPr>
+        <w:spacing w:after="80" w:line="288" w:lineRule="auto"/>
+        <w:rPr>
+          <w:sz w:val="21"/>
+          <w:szCs w:val="21"/>
+          <w:lang w:val="en-US"/>
+        </w:rPr>
+      </w:pPr>
+      <w:r>
+        <w:rPr>
+          <w:sz w:val="21"/>
+          <w:szCs w:val="21"/>
+          <w:lang w:val="en-US"/>
+        </w:rPr>
+        <w:fldChar w:fldCharType="begin" w:fldLock="1"/>
+      </w:r>
+      <w:r>
+        <w:rPr>
+          <w:sz w:val="21"/>
+          <w:szCs w:val="21"/>
+          <w:lang w:val="en-US"/>
+        </w:rPr>
+        <w:instrText>ADDIN CSL_CITATION {"citationItems":[{"id":"ITEM-1","itemData":{"DOI":"10.1080/22797254.2017.1299557","ISSN":"22797254","abstract":"Knowledge of tree species composition in a forest is an important topic in forest management. Accurate tree species maps allow for much more detailed and in-depth analysis of biophysical forest variables. The paper presents a comparison of three classification algorithms: support vector machines (SVM), random forest (RF) and artificial neural networks (ANN) for tree species classification using airborne hyperspectral data from the Airborne Prism EXperiment sensor. The aim of this paper is to evaluate the three nonparametric classification algorithms (SVM, RF and ANN) in an attempt to classify the five most common tree species of the Szklarska Poręba area: spruce (Picea alba L. Karst), larch (Larix decidua Mill.), alder (Alnus Mill), beech (Fagus sylvatica L.) and birch (Betula pendula Roth). To avoid human introduced biases a 0.632 bootstrap procedure was used during evaluation of each compared classifier. Of all compared classification results, ANN achieved the highest median overall classification accuracy (77%) followed by SVM with 68% and RF with 62%. Analysis of the stability of results concluded that RF and SVM had the lowest variance of overall accuracy and kappa coefficient (12 percentage points) while ANN had 15 percentage points variance in results.","author":[{"dropping-particle":"","family":"Raczko","given":"Edwin","non-dropping-particle":"","parse-names":false,"suffix":""},{"dropping-particle":"","family":"Zagajewski","given":"Bogdan","non-dropping-particle":"","parse-names":false,"suffix":""}],"container-title":"European Journal of Remote Sensing","id":"ITEM-1","issue":"1","issued":{"date-parts":[["2017"]]},"page":"144-154","publisher":"Taylor &amp; Francis","title":"Comparison of support vector machine, random forest and neural network classifiers for tree species classification on airborne hyperspectral APEX images","type":"article-journal","volume":"50"},"uris":["http://www.mendeley.com/documents/?uuid=515f6fb2-9cd5-4ef7-b9bd-0a4d9dd3abe6"]}],"mendeley":{"formattedCitation":"(Raczko &amp; Zagajewski, 2017)","plainTextFormattedCitation":"(Raczko &amp; Zagajewski, 2017)"},"properties":{"noteIndex":0},"schema":"https://github.com/citation-style-language/schema/raw/master/csl-citation.json"}</w:instrText>
+      </w:r>
+      <w:r>
+        <w:rPr>
+          <w:sz w:val="21"/>
+          <w:szCs w:val="21"/>
+          <w:lang w:val="en-US"/>
+        </w:rPr>
+        <w:fldChar w:fldCharType="separate"/>
+      </w:r>
+      <w:r>
+        <w:rPr>
+          <w:noProof/>
+          <w:sz w:val="21"/>
+          <w:szCs w:val="21"/>
+          <w:lang w:val="en-US"/>
+        </w:rPr>
+        <w:t>(Raczko &amp; Zagajewski, 2017)</w:t>
+      </w:r>
+      <w:r>
+        <w:rPr>
+          <w:sz w:val="21"/>
+          <w:szCs w:val="21"/>
+          <w:lang w:val="en-US"/>
+        </w:rPr>
+        <w:fldChar w:fldCharType="end"/>
+      </w:r>
+      <w:r>
+        <w:rPr>
+          <w:sz w:val="21"/>
+          <w:szCs w:val="21"/>
+          <w:lang w:val="en-US"/>
+        </w:rPr>
+        <w:t xml:space="preserve"> Ran a comparative study on how three non-parametric classifiers performed on tree-species classification using hyperspectral data. Between </w:t>
+      </w:r>
+      <w:r>
+        <w:rPr>
+          <w:sz w:val="21"/>
+          <w:szCs w:val="21"/>
+          <w:lang w:val="en-US"/>
+        </w:rPr>
+        <w:t xml:space="preserve">a SVM, RF, and artificial neural network (ANN), the ANN performed best followed by the SVM and RF. </w:t>
       </w:r>
     </w:p>
     <w:p>
@@ -311,54 +588,9 @@
         <w:pStyle w:val="ListParagraph"/>
         <w:numPr>
           <w:ilvl w:val="0"/>
-          <w:numId w:val="3"/>
+          <w:numId w:val="8"/>
         </w:numPr>
-        <w:spacing w:line="288" w:lineRule="auto"/>
-        <w:rPr>
-          <w:rFonts w:ascii="Times New Roman" w:hAnsi="Times New Roman" w:cs="Times New Roman"/>
-          <w:sz w:val="21"/>
-          <w:szCs w:val="21"/>
-          <w:lang w:val="en-US"/>
-        </w:rPr>
-      </w:pPr>
-      <w:r>
-        <w:rPr>
-          <w:rFonts w:ascii="Times New Roman" w:hAnsi="Times New Roman" w:cs="Times New Roman"/>
-          <w:sz w:val="21"/>
-          <w:szCs w:val="21"/>
-          <w:lang w:val="en-US"/>
-        </w:rPr>
-        <w:t>Reduce Dimensionality of Data (using PCA for example)</w:t>
-      </w:r>
-    </w:p>
-    <w:p>
-      <w:pPr>
-        <w:pStyle w:val="ListParagraph"/>
-        <w:numPr>
-          <w:ilvl w:val="0"/>
-          <w:numId w:val="3"/>
-        </w:numPr>
-        <w:spacing w:line="288" w:lineRule="auto"/>
-        <w:rPr>
-          <w:rFonts w:ascii="Times New Roman" w:hAnsi="Times New Roman" w:cs="Times New Roman"/>
-          <w:sz w:val="21"/>
-          <w:szCs w:val="21"/>
-          <w:lang w:val="en-US"/>
-        </w:rPr>
-      </w:pPr>
-      <w:r>
-        <w:rPr>
-          <w:rFonts w:ascii="Times New Roman" w:hAnsi="Times New Roman" w:cs="Times New Roman"/>
-          <w:sz w:val="21"/>
-          <w:szCs w:val="21"/>
-          <w:lang w:val="en-US"/>
-        </w:rPr>
-        <w:t xml:space="preserve">Run a multi-class object classifier on bounding box info </w:t>
-      </w:r>
-    </w:p>
-    <w:p>
-      <w:pPr>
-        <w:spacing w:line="288" w:lineRule="auto"/>
+        <w:spacing w:after="80" w:line="288" w:lineRule="auto"/>
         <w:rPr>
           <w:i/>
           <w:iCs/>
@@ -369,151 +601,495 @@
       </w:pPr>
       <w:r>
         <w:rPr>
+          <w:rFonts w:ascii="Calibri" w:hAnsi="Calibri" w:cs="Calibri"/>
+          <w:sz w:val="21"/>
+          <w:szCs w:val="21"/>
+          <w:lang w:val="en-US"/>
+        </w:rPr>
+        <w:t>﻿</w:t>
+      </w:r>
+      <w:r>
+        <w:rPr>
+          <w:rFonts w:ascii="Times New Roman" w:hAnsi="Times New Roman" w:cs="Times New Roman"/>
+          <w:sz w:val="21"/>
+          <w:szCs w:val="21"/>
+          <w:lang w:val="en-US"/>
+        </w:rPr>
+        <w:t>Applied</w:t>
+      </w:r>
+      <w:r>
+        <w:rPr>
+          <w:rFonts w:ascii="Times New Roman" w:hAnsi="Times New Roman" w:cs="Times New Roman"/>
+          <w:sz w:val="21"/>
+          <w:szCs w:val="21"/>
+          <w:lang w:val="en-US"/>
+        </w:rPr>
+        <w:t xml:space="preserve"> work by Pal and Mather (2006), </w:t>
+      </w:r>
+      <w:r>
+        <w:rPr>
+          <w:rFonts w:ascii="Times New Roman" w:hAnsi="Times New Roman" w:cs="Times New Roman"/>
+          <w:sz w:val="21"/>
+          <w:szCs w:val="21"/>
+          <w:lang w:val="en-US"/>
+        </w:rPr>
+        <w:t xml:space="preserve">which showed that </w:t>
+      </w:r>
+      <w:r>
+        <w:rPr>
+          <w:rFonts w:ascii="Times New Roman" w:hAnsi="Times New Roman" w:cs="Times New Roman"/>
+          <w:sz w:val="21"/>
+          <w:szCs w:val="21"/>
+          <w:lang w:val="en-US"/>
+        </w:rPr>
+        <w:t xml:space="preserve">a 40-band dataset was optimal for processing times </w:t>
+      </w:r>
+      <w:r>
+        <w:rPr>
+          <w:rFonts w:ascii="Times New Roman" w:hAnsi="Times New Roman" w:cs="Times New Roman"/>
+          <w:sz w:val="21"/>
+          <w:szCs w:val="21"/>
+          <w:lang w:val="en-US"/>
+        </w:rPr>
+        <w:t xml:space="preserve">of HSI, </w:t>
+      </w:r>
+      <w:r>
+        <w:rPr>
+          <w:rFonts w:ascii="Times New Roman" w:hAnsi="Times New Roman" w:cs="Times New Roman"/>
+          <w:sz w:val="21"/>
+          <w:szCs w:val="21"/>
+          <w:lang w:val="en-US"/>
+        </w:rPr>
+        <w:t xml:space="preserve">while preserving enough data to obtain satisfactory results. Principal component analysis (PCA) was used for band selection. Based on past works (Sommer et al., 2015; </w:t>
+      </w:r>
+      <w:proofErr w:type="spellStart"/>
+      <w:r>
+        <w:rPr>
+          <w:rFonts w:ascii="Times New Roman" w:hAnsi="Times New Roman" w:cs="Times New Roman"/>
+          <w:sz w:val="21"/>
+          <w:szCs w:val="21"/>
+          <w:lang w:val="en-US"/>
+        </w:rPr>
+        <w:t>Thenkabail</w:t>
+      </w:r>
+      <w:proofErr w:type="spellEnd"/>
+      <w:r>
+        <w:rPr>
+          <w:rFonts w:ascii="Times New Roman" w:hAnsi="Times New Roman" w:cs="Times New Roman"/>
+          <w:sz w:val="21"/>
+          <w:szCs w:val="21"/>
+          <w:lang w:val="en-US"/>
+        </w:rPr>
+        <w:t xml:space="preserve"> et al., 2012), one can assess the importance of each spectral band in each principal component by </w:t>
+      </w:r>
+      <w:proofErr w:type="gramStart"/>
+      <w:r>
+        <w:rPr>
+          <w:rFonts w:ascii="Times New Roman" w:hAnsi="Times New Roman" w:cs="Times New Roman"/>
+          <w:sz w:val="21"/>
+          <w:szCs w:val="21"/>
+          <w:lang w:val="en-US"/>
+        </w:rPr>
+        <w:t>taking a look</w:t>
+      </w:r>
+      <w:proofErr w:type="gramEnd"/>
+      <w:r>
+        <w:rPr>
+          <w:rFonts w:ascii="Times New Roman" w:hAnsi="Times New Roman" w:cs="Times New Roman"/>
+          <w:sz w:val="21"/>
+          <w:szCs w:val="21"/>
+          <w:lang w:val="en-US"/>
+        </w:rPr>
+        <w:t xml:space="preserve"> at the magnitude of factor loadings which correspond to the correlations between bands and principal components. This step assigns each spectral band a loading that indicates </w:t>
+      </w:r>
+      <w:r>
+        <w:rPr>
+          <w:rFonts w:ascii="Times New Roman" w:hAnsi="Times New Roman" w:cs="Times New Roman"/>
+          <w:sz w:val="21"/>
+          <w:szCs w:val="21"/>
+          <w:lang w:val="en-US"/>
+        </w:rPr>
+        <w:lastRenderedPageBreak/>
+        <w:t>its importance. Higher loadings indicate more important bands. This procedure allowed us to select the 40 spectral bands with the highest PCA loadings from our 222-band dataset.</w:t>
+      </w:r>
+      <w:r>
+        <w:rPr>
+          <w:sz w:val="21"/>
+          <w:szCs w:val="21"/>
+          <w:lang w:val="en-US"/>
+        </w:rPr>
+        <w:t xml:space="preserve"> </w:t>
+      </w:r>
+    </w:p>
+    <w:p>
+      <w:pPr>
+        <w:rPr>
+          <w:sz w:val="22"/>
+          <w:szCs w:val="22"/>
+          <w:lang w:val="en-US"/>
+        </w:rPr>
+      </w:pPr>
+    </w:p>
+    <w:p>
+      <w:pPr>
+        <w:rPr>
+          <w:b/>
+          <w:bCs/>
+          <w:sz w:val="21"/>
+          <w:szCs w:val="21"/>
+          <w:lang w:val="en-US"/>
+        </w:rPr>
+      </w:pPr>
+      <w:r>
+        <w:rPr>
+          <w:b/>
+          <w:bCs/>
+          <w:sz w:val="21"/>
+          <w:szCs w:val="21"/>
+          <w:lang w:val="en-US"/>
+        </w:rPr>
+        <w:t xml:space="preserve">Explaining </w:t>
+      </w:r>
+      <w:r>
+        <w:rPr>
+          <w:b/>
+          <w:bCs/>
+          <w:sz w:val="21"/>
+          <w:szCs w:val="21"/>
+          <w:lang w:val="en-US"/>
+        </w:rPr>
+        <w:t>the Data</w:t>
+      </w:r>
+      <w:r>
+        <w:rPr>
+          <w:b/>
+          <w:bCs/>
+          <w:sz w:val="21"/>
+          <w:szCs w:val="21"/>
+          <w:lang w:val="en-US"/>
+        </w:rPr>
+        <w:t xml:space="preserve">: </w:t>
+      </w:r>
+    </w:p>
+    <w:p>
+      <w:pPr>
+        <w:spacing w:line="288" w:lineRule="auto"/>
+        <w:rPr>
+          <w:rFonts w:ascii="Times" w:hAnsi="Times"/>
+          <w:sz w:val="21"/>
+          <w:szCs w:val="21"/>
+          <w:lang w:val="en-US"/>
+        </w:rPr>
+      </w:pPr>
+      <w:r>
+        <w:rPr>
+          <w:rFonts w:ascii="Times" w:hAnsi="Times"/>
           <w:i/>
           <w:iCs/>
           <w:sz w:val="21"/>
           <w:szCs w:val="21"/>
           <w:lang w:val="en-US"/>
         </w:rPr>
-        <w:t xml:space="preserve">Relevant Questions for Literature: </w:t>
-      </w:r>
-    </w:p>
-    <w:p>
-      <w:pPr>
-        <w:pStyle w:val="ListParagraph"/>
-        <w:numPr>
-          <w:ilvl w:val="0"/>
-          <w:numId w:val="3"/>
-        </w:numPr>
+        <w:t>On Remote Sensing Data:</w:t>
+      </w:r>
+    </w:p>
+    <w:p>
+      <w:pPr>
+        <w:spacing w:after="80" w:line="288" w:lineRule="auto"/>
+        <w:rPr>
+          <w:rFonts w:ascii="Times" w:hAnsi="Times"/>
+          <w:sz w:val="21"/>
+          <w:szCs w:val="21"/>
+          <w:lang w:val="en-US"/>
+        </w:rPr>
+      </w:pPr>
+      <w:r>
+        <w:rPr>
+          <w:rFonts w:ascii="Times" w:hAnsi="Times"/>
+          <w:sz w:val="21"/>
+          <w:szCs w:val="21"/>
+          <w:lang w:val="en-US"/>
+        </w:rPr>
+        <w:t xml:space="preserve">The competition provides three primary data sources: remote sensing, field data, and individual tree crowns. </w:t>
+      </w:r>
+      <w:r>
+        <w:rPr>
+          <w:rFonts w:ascii="Times" w:hAnsi="Times"/>
+          <w:sz w:val="21"/>
+          <w:szCs w:val="21"/>
+          <w:lang w:val="en-US"/>
+        </w:rPr>
+        <w:t>The following project will only consider remote sensing geospatial datasets, specifically passive</w:t>
+      </w:r>
+      <w:r>
+        <w:rPr>
+          <w:rFonts w:ascii="Times" w:hAnsi="Times"/>
+          <w:sz w:val="21"/>
+          <w:szCs w:val="21"/>
+          <w:lang w:val="en-US"/>
+        </w:rPr>
+        <w:t xml:space="preserve"> sensing</w:t>
+      </w:r>
+      <w:r>
+        <w:rPr>
+          <w:rFonts w:ascii="Times" w:hAnsi="Times"/>
+          <w:sz w:val="21"/>
+          <w:szCs w:val="21"/>
+          <w:lang w:val="en-US"/>
+        </w:rPr>
+        <w:t xml:space="preserve"> systems. Passive systems measure the amount of reflectance at different wavelengths for ground-detected objects. The </w:t>
+      </w:r>
+      <w:r>
+        <w:rPr>
+          <w:rFonts w:ascii="Times" w:hAnsi="Times"/>
+          <w:sz w:val="21"/>
+          <w:szCs w:val="21"/>
+          <w:lang w:val="en-US"/>
+        </w:rPr>
+        <w:t>remote sensing datasets</w:t>
+      </w:r>
+      <w:r>
+        <w:rPr>
+          <w:rFonts w:ascii="Times" w:hAnsi="Times"/>
+          <w:sz w:val="21"/>
+          <w:szCs w:val="21"/>
+          <w:lang w:val="en-US"/>
+        </w:rPr>
+        <w:t xml:space="preserve"> are</w:t>
+      </w:r>
+      <w:r>
+        <w:rPr>
+          <w:rFonts w:ascii="Times" w:hAnsi="Times"/>
+          <w:sz w:val="21"/>
+          <w:szCs w:val="21"/>
+          <w:lang w:val="en-US"/>
+        </w:rPr>
+        <w:t xml:space="preserve"> generated by the NEON Airborne Observation Platform (AOP</w:t>
+      </w:r>
+      <w:proofErr w:type="gramStart"/>
+      <w:r>
+        <w:rPr>
+          <w:rFonts w:ascii="Times" w:hAnsi="Times"/>
+          <w:sz w:val="21"/>
+          <w:szCs w:val="21"/>
+          <w:lang w:val="en-US"/>
+        </w:rPr>
+        <w:t>), and</w:t>
+      </w:r>
+      <w:proofErr w:type="gramEnd"/>
+      <w:r>
+        <w:rPr>
+          <w:rFonts w:ascii="Times" w:hAnsi="Times"/>
+          <w:sz w:val="21"/>
+          <w:szCs w:val="21"/>
+          <w:lang w:val="en-US"/>
+        </w:rPr>
+        <w:t xml:space="preserve"> distributed in </w:t>
+      </w:r>
+      <w:r>
+        <w:rPr>
+          <w:rFonts w:ascii="Times" w:hAnsi="Times"/>
+          <w:sz w:val="21"/>
+          <w:szCs w:val="21"/>
+          <w:lang w:val="en-US"/>
+        </w:rPr>
+        <w:t xml:space="preserve">RGB </w:t>
+      </w:r>
+      <w:r>
+        <w:rPr>
+          <w:rFonts w:ascii="Times" w:hAnsi="Times"/>
+          <w:sz w:val="21"/>
+          <w:szCs w:val="21"/>
+          <w:lang w:val="en-US"/>
+        </w:rPr>
+        <w:t>and</w:t>
+      </w:r>
+      <w:r>
+        <w:rPr>
+          <w:rFonts w:ascii="Times" w:hAnsi="Times"/>
+          <w:sz w:val="21"/>
+          <w:szCs w:val="21"/>
+          <w:lang w:val="en-US"/>
+        </w:rPr>
+        <w:t xml:space="preserve"> Hyperspectral</w:t>
+      </w:r>
+      <w:r>
+        <w:rPr>
+          <w:rFonts w:ascii="Times" w:hAnsi="Times"/>
+          <w:sz w:val="21"/>
+          <w:szCs w:val="21"/>
+          <w:lang w:val="en-US"/>
+        </w:rPr>
+        <w:t xml:space="preserve"> formats at 100 cm</w:t>
+      </w:r>
+      <w:r>
+        <w:rPr>
+          <w:rFonts w:ascii="Times" w:hAnsi="Times"/>
+          <w:sz w:val="21"/>
+          <w:szCs w:val="21"/>
+          <w:vertAlign w:val="superscript"/>
+          <w:lang w:val="en-US"/>
+        </w:rPr>
+        <w:t>2</w:t>
+      </w:r>
+      <w:r>
+        <w:rPr>
+          <w:rFonts w:ascii="Times" w:hAnsi="Times"/>
+          <w:sz w:val="21"/>
+          <w:szCs w:val="21"/>
+          <w:lang w:val="en-US"/>
+        </w:rPr>
+        <w:t xml:space="preserve"> and 1 m</w:t>
+      </w:r>
+      <w:r>
+        <w:rPr>
+          <w:rFonts w:ascii="Times" w:hAnsi="Times"/>
+          <w:sz w:val="21"/>
+          <w:szCs w:val="21"/>
+          <w:vertAlign w:val="superscript"/>
+          <w:lang w:val="en-US"/>
+        </w:rPr>
+        <w:t>2</w:t>
+      </w:r>
+      <w:r>
+        <w:rPr>
+          <w:rFonts w:ascii="Times" w:hAnsi="Times"/>
+          <w:sz w:val="21"/>
+          <w:szCs w:val="21"/>
+          <w:lang w:val="en-US"/>
+        </w:rPr>
+        <w:t xml:space="preserve"> spatial resolutions, respectively</w:t>
+      </w:r>
+      <w:r>
+        <w:rPr>
+          <w:rFonts w:ascii="Times" w:hAnsi="Times"/>
+          <w:sz w:val="21"/>
+          <w:szCs w:val="21"/>
+          <w:lang w:val="en-US"/>
+        </w:rPr>
+        <w:t xml:space="preserve">. </w:t>
+      </w:r>
+      <w:r>
+        <w:rPr>
+          <w:rFonts w:ascii="Times" w:hAnsi="Times"/>
+          <w:sz w:val="21"/>
+          <w:szCs w:val="21"/>
+          <w:lang w:val="en-US"/>
+        </w:rPr>
+        <w:t xml:space="preserve">Data is stored </w:t>
+      </w:r>
+      <w:r>
+        <w:rPr>
+          <w:rFonts w:ascii="Times" w:hAnsi="Times"/>
+          <w:sz w:val="21"/>
+          <w:szCs w:val="21"/>
+          <w:lang w:val="en-US"/>
+        </w:rPr>
+        <w:t>as raster files</w:t>
+      </w:r>
+      <w:r>
+        <w:rPr>
+          <w:rFonts w:ascii="Times" w:hAnsi="Times"/>
+          <w:sz w:val="21"/>
+          <w:szCs w:val="21"/>
+          <w:lang w:val="en-US"/>
+        </w:rPr>
+        <w:t xml:space="preserve">, which </w:t>
+      </w:r>
+      <w:r>
+        <w:rPr>
+          <w:rFonts w:ascii="Times" w:hAnsi="Times"/>
+          <w:sz w:val="21"/>
+          <w:szCs w:val="21"/>
+          <w:lang w:val="en-US"/>
+        </w:rPr>
+        <w:t>means an image or</w:t>
+      </w:r>
+      <w:r>
+        <w:rPr>
+          <w:rFonts w:ascii="Times" w:hAnsi="Times"/>
+          <w:sz w:val="21"/>
+          <w:szCs w:val="21"/>
+          <w:lang w:val="en-US"/>
+        </w:rPr>
+        <w:t xml:space="preserve"> array of pixels, w</w:t>
+      </w:r>
+      <w:r>
+        <w:rPr>
+          <w:rFonts w:ascii="Times" w:hAnsi="Times"/>
+          <w:sz w:val="21"/>
+          <w:szCs w:val="21"/>
+          <w:lang w:val="en-US"/>
+        </w:rPr>
+        <w:t>hereby</w:t>
+      </w:r>
+      <w:r>
+        <w:rPr>
+          <w:rFonts w:ascii="Times" w:hAnsi="Times"/>
+          <w:sz w:val="21"/>
+          <w:szCs w:val="21"/>
+          <w:lang w:val="en-US"/>
+        </w:rPr>
+        <w:t xml:space="preserve"> each pixel </w:t>
+      </w:r>
+      <w:r>
+        <w:rPr>
+          <w:rFonts w:ascii="Times" w:hAnsi="Times"/>
+          <w:sz w:val="21"/>
+          <w:szCs w:val="21"/>
+          <w:lang w:val="en-US"/>
+        </w:rPr>
+        <w:t>is s</w:t>
+      </w:r>
+      <w:r>
+        <w:rPr>
+          <w:rFonts w:ascii="Times" w:hAnsi="Times"/>
+          <w:sz w:val="21"/>
+          <w:szCs w:val="21"/>
+          <w:lang w:val="en-US"/>
+        </w:rPr>
+        <w:t xml:space="preserve">tored as a vector of numbers. </w:t>
+      </w:r>
+      <w:r>
+        <w:rPr>
+          <w:rFonts w:ascii="Times" w:hAnsi="Times"/>
+          <w:sz w:val="21"/>
+          <w:szCs w:val="21"/>
+          <w:lang w:val="en-US"/>
+        </w:rPr>
+        <w:t>An RGB image is stored as a 3-band raster (3-elem</w:t>
+      </w:r>
+      <w:r>
+        <w:rPr>
+          <w:rFonts w:ascii="Times" w:hAnsi="Times"/>
+          <w:sz w:val="21"/>
+          <w:szCs w:val="21"/>
+          <w:lang w:val="en-US"/>
+        </w:rPr>
+        <w:t>e</w:t>
+      </w:r>
+      <w:r>
+        <w:rPr>
+          <w:rFonts w:ascii="Times" w:hAnsi="Times"/>
+          <w:sz w:val="21"/>
+          <w:szCs w:val="21"/>
+          <w:lang w:val="en-US"/>
+        </w:rPr>
+        <w:t>nt vector pixels). Each band represents the reflectance at different points in the electromagnetic spectrum corresponding to red, green, and blue wavelengths, respectively. Hyperspectral data consist of reflectance information from a much wider electromagnetic spectrum (380-2510 nanometers)</w:t>
+      </w:r>
+      <w:r>
+        <w:rPr>
+          <w:rFonts w:ascii="Times" w:hAnsi="Times"/>
+          <w:sz w:val="21"/>
+          <w:szCs w:val="21"/>
+          <w:lang w:val="en-US"/>
+        </w:rPr>
+        <w:t xml:space="preserve">. Our data has a total of 369 bands.  </w:t>
+      </w:r>
+    </w:p>
+    <w:p>
+      <w:pPr>
         <w:spacing w:line="288" w:lineRule="auto"/>
-        <w:rPr>
-          <w:rFonts w:ascii="Times" w:hAnsi="Times"/>
-          <w:sz w:val="21"/>
-          <w:szCs w:val="21"/>
-          <w:lang w:val="en-US"/>
-        </w:rPr>
-      </w:pPr>
-      <w:r>
-        <w:rPr>
-          <w:rFonts w:ascii="Times" w:hAnsi="Times"/>
-          <w:sz w:val="21"/>
-          <w:szCs w:val="21"/>
-          <w:lang w:val="en-US"/>
-        </w:rPr>
-        <w:t>Crown (Object) or pixel-level classification?</w:t>
-      </w:r>
-    </w:p>
-    <w:p>
-      <w:pPr>
-        <w:pStyle w:val="ListParagraph"/>
-        <w:numPr>
-          <w:ilvl w:val="0"/>
-          <w:numId w:val="3"/>
-        </w:numPr>
-        <w:spacing w:line="288" w:lineRule="auto"/>
-        <w:rPr>
-          <w:rFonts w:ascii="Times" w:hAnsi="Times"/>
-          <w:sz w:val="21"/>
-          <w:szCs w:val="21"/>
-          <w:lang w:val="en-US"/>
-        </w:rPr>
-      </w:pPr>
-      <w:r>
-        <w:rPr>
-          <w:rFonts w:ascii="Times" w:hAnsi="Times"/>
-          <w:sz w:val="21"/>
-          <w:szCs w:val="21"/>
-          <w:lang w:val="en-US"/>
-        </w:rPr>
-        <w:t>How did they reduce dimensionality?</w:t>
-      </w:r>
-    </w:p>
-    <w:p>
-      <w:pPr>
-        <w:pStyle w:val="ListParagraph"/>
-        <w:numPr>
-          <w:ilvl w:val="0"/>
-          <w:numId w:val="3"/>
-        </w:numPr>
-        <w:spacing w:line="288" w:lineRule="auto"/>
-        <w:rPr>
-          <w:rFonts w:ascii="Times" w:hAnsi="Times"/>
-          <w:sz w:val="21"/>
-          <w:szCs w:val="21"/>
-          <w:lang w:val="en-US"/>
-        </w:rPr>
-      </w:pPr>
-      <w:r>
-        <w:rPr>
-          <w:rFonts w:ascii="Times" w:hAnsi="Times"/>
-          <w:sz w:val="21"/>
-          <w:szCs w:val="21"/>
-          <w:lang w:val="en-US"/>
-        </w:rPr>
-        <w:t xml:space="preserve">Classifier? </w:t>
-      </w:r>
-    </w:p>
-    <w:p>
-      <w:pPr>
-        <w:rPr>
-          <w:sz w:val="22"/>
-          <w:szCs w:val="22"/>
-          <w:lang w:val="en-US"/>
-        </w:rPr>
-      </w:pPr>
-    </w:p>
-    <w:p>
-      <w:pPr>
-        <w:rPr>
-          <w:b/>
-          <w:bCs/>
-          <w:sz w:val="21"/>
-          <w:szCs w:val="21"/>
-          <w:lang w:val="en-US"/>
-        </w:rPr>
-      </w:pPr>
-      <w:r>
-        <w:rPr>
-          <w:b/>
-          <w:bCs/>
-          <w:sz w:val="21"/>
-          <w:szCs w:val="21"/>
-          <w:lang w:val="en-US"/>
-        </w:rPr>
-        <w:t xml:space="preserve">Explaining </w:t>
-      </w:r>
-      <w:r>
-        <w:rPr>
-          <w:b/>
-          <w:bCs/>
-          <w:sz w:val="21"/>
-          <w:szCs w:val="21"/>
-          <w:lang w:val="en-US"/>
-        </w:rPr>
-        <w:t>the Data</w:t>
-      </w:r>
-      <w:r>
-        <w:rPr>
-          <w:b/>
-          <w:bCs/>
-          <w:sz w:val="21"/>
-          <w:szCs w:val="21"/>
-          <w:lang w:val="en-US"/>
-        </w:rPr>
-        <w:t xml:space="preserve">: </w:t>
-      </w:r>
-    </w:p>
-    <w:p>
-      <w:pPr>
-        <w:spacing w:line="288" w:lineRule="auto"/>
-        <w:rPr>
-          <w:rFonts w:ascii="Times" w:hAnsi="Times"/>
-          <w:sz w:val="21"/>
-          <w:szCs w:val="21"/>
-          <w:lang w:val="en-US"/>
-        </w:rPr>
-      </w:pPr>
-      <w:r>
         <w:rPr>
           <w:rFonts w:ascii="Times" w:hAnsi="Times"/>
           <w:i/>
@@ -522,306 +1098,8 @@
           <w:szCs w:val="21"/>
           <w:lang w:val="en-US"/>
         </w:rPr>
-        <w:t>On Remote Sensing Data:</w:t>
-      </w:r>
-    </w:p>
-    <w:p>
-      <w:pPr>
-        <w:spacing w:after="80" w:line="288" w:lineRule="auto"/>
-        <w:rPr>
-          <w:rFonts w:ascii="Times" w:hAnsi="Times"/>
-          <w:sz w:val="21"/>
-          <w:szCs w:val="21"/>
-          <w:lang w:val="en-US"/>
-        </w:rPr>
-      </w:pPr>
-      <w:r>
-        <w:rPr>
-          <w:rFonts w:ascii="Times" w:hAnsi="Times"/>
-          <w:sz w:val="21"/>
-          <w:szCs w:val="21"/>
-          <w:lang w:val="en-US"/>
-        </w:rPr>
-        <w:t xml:space="preserve">The competition provides three primary data sources: remote sensing, field data, and individual tree crowns. </w:t>
-      </w:r>
-      <w:r>
-        <w:rPr>
-          <w:rFonts w:ascii="Times" w:hAnsi="Times"/>
-          <w:sz w:val="21"/>
-          <w:szCs w:val="21"/>
-          <w:lang w:val="en-US"/>
-        </w:rPr>
-        <w:t>The following project will only consider remote sensing geospatial datasets, specifically passive</w:t>
-      </w:r>
-      <w:r>
-        <w:rPr>
-          <w:rFonts w:ascii="Times" w:hAnsi="Times"/>
-          <w:sz w:val="21"/>
-          <w:szCs w:val="21"/>
-          <w:lang w:val="en-US"/>
-        </w:rPr>
-        <w:t xml:space="preserve"> sensing</w:t>
-      </w:r>
-      <w:r>
-        <w:rPr>
-          <w:rFonts w:ascii="Times" w:hAnsi="Times"/>
-          <w:sz w:val="21"/>
-          <w:szCs w:val="21"/>
-          <w:lang w:val="en-US"/>
-        </w:rPr>
-        <w:t xml:space="preserve"> systems. Passive systems measure the amount of reflectance at different wavelengths for ground-detected objects. The </w:t>
-      </w:r>
-      <w:r>
-        <w:rPr>
-          <w:rFonts w:ascii="Times" w:hAnsi="Times"/>
-          <w:sz w:val="21"/>
-          <w:szCs w:val="21"/>
-          <w:lang w:val="en-US"/>
-        </w:rPr>
-        <w:t>remote sensing datasets</w:t>
-      </w:r>
-      <w:r>
-        <w:rPr>
-          <w:rFonts w:ascii="Times" w:hAnsi="Times"/>
-          <w:sz w:val="21"/>
-          <w:szCs w:val="21"/>
-          <w:lang w:val="en-US"/>
-        </w:rPr>
-        <w:t xml:space="preserve"> are</w:t>
-      </w:r>
-      <w:r>
-        <w:rPr>
-          <w:rFonts w:ascii="Times" w:hAnsi="Times"/>
-          <w:sz w:val="21"/>
-          <w:szCs w:val="21"/>
-          <w:lang w:val="en-US"/>
-        </w:rPr>
-        <w:t xml:space="preserve"> generated by the NEON Airborne Observation Platform (AOP</w:t>
-      </w:r>
-      <w:proofErr w:type="gramStart"/>
-      <w:r>
-        <w:rPr>
-          <w:rFonts w:ascii="Times" w:hAnsi="Times"/>
-          <w:sz w:val="21"/>
-          <w:szCs w:val="21"/>
-          <w:lang w:val="en-US"/>
-        </w:rPr>
-        <w:t>), and</w:t>
-      </w:r>
-      <w:proofErr w:type="gramEnd"/>
-      <w:r>
-        <w:rPr>
-          <w:rFonts w:ascii="Times" w:hAnsi="Times"/>
-          <w:sz w:val="21"/>
-          <w:szCs w:val="21"/>
-          <w:lang w:val="en-US"/>
-        </w:rPr>
-        <w:t xml:space="preserve"> distributed in </w:t>
-      </w:r>
-      <w:r>
-        <w:rPr>
-          <w:rFonts w:ascii="Times" w:hAnsi="Times"/>
-          <w:sz w:val="21"/>
-          <w:szCs w:val="21"/>
-          <w:lang w:val="en-US"/>
-        </w:rPr>
-        <w:t xml:space="preserve">RGB </w:t>
-      </w:r>
-      <w:r>
-        <w:rPr>
-          <w:rFonts w:ascii="Times" w:hAnsi="Times"/>
-          <w:sz w:val="21"/>
-          <w:szCs w:val="21"/>
-          <w:lang w:val="en-US"/>
-        </w:rPr>
-        <w:t>and</w:t>
-      </w:r>
-      <w:r>
-        <w:rPr>
-          <w:rFonts w:ascii="Times" w:hAnsi="Times"/>
-          <w:sz w:val="21"/>
-          <w:szCs w:val="21"/>
-          <w:lang w:val="en-US"/>
-        </w:rPr>
-        <w:t xml:space="preserve"> Hyperspectral</w:t>
-      </w:r>
-      <w:r>
-        <w:rPr>
-          <w:rFonts w:ascii="Times" w:hAnsi="Times"/>
-          <w:sz w:val="21"/>
-          <w:szCs w:val="21"/>
-          <w:lang w:val="en-US"/>
-        </w:rPr>
-        <w:t xml:space="preserve"> formats at 100 cm</w:t>
-      </w:r>
-      <w:r>
-        <w:rPr>
-          <w:rFonts w:ascii="Times" w:hAnsi="Times"/>
-          <w:sz w:val="21"/>
-          <w:szCs w:val="21"/>
-          <w:vertAlign w:val="superscript"/>
-          <w:lang w:val="en-US"/>
-        </w:rPr>
-        <w:t>2</w:t>
-      </w:r>
-      <w:r>
-        <w:rPr>
-          <w:rFonts w:ascii="Times" w:hAnsi="Times"/>
-          <w:sz w:val="21"/>
-          <w:szCs w:val="21"/>
-          <w:lang w:val="en-US"/>
-        </w:rPr>
-        <w:t xml:space="preserve"> and 1 m</w:t>
-      </w:r>
-      <w:r>
-        <w:rPr>
-          <w:rFonts w:ascii="Times" w:hAnsi="Times"/>
-          <w:sz w:val="21"/>
-          <w:szCs w:val="21"/>
-          <w:vertAlign w:val="superscript"/>
-          <w:lang w:val="en-US"/>
-        </w:rPr>
-        <w:t>2</w:t>
-      </w:r>
-      <w:r>
-        <w:rPr>
-          <w:rFonts w:ascii="Times" w:hAnsi="Times"/>
-          <w:sz w:val="21"/>
-          <w:szCs w:val="21"/>
-          <w:lang w:val="en-US"/>
-        </w:rPr>
-        <w:t xml:space="preserve"> spatial resolutions, respectively</w:t>
-      </w:r>
-      <w:r>
-        <w:rPr>
-          <w:rFonts w:ascii="Times" w:hAnsi="Times"/>
-          <w:sz w:val="21"/>
-          <w:szCs w:val="21"/>
-          <w:lang w:val="en-US"/>
-        </w:rPr>
-        <w:t xml:space="preserve">. </w:t>
-      </w:r>
-      <w:r>
-        <w:rPr>
-          <w:rFonts w:ascii="Times" w:hAnsi="Times"/>
-          <w:sz w:val="21"/>
-          <w:szCs w:val="21"/>
-          <w:lang w:val="en-US"/>
-        </w:rPr>
-        <w:t xml:space="preserve">Data is stored </w:t>
-      </w:r>
-      <w:r>
-        <w:rPr>
-          <w:rFonts w:ascii="Times" w:hAnsi="Times"/>
-          <w:sz w:val="21"/>
-          <w:szCs w:val="21"/>
-          <w:lang w:val="en-US"/>
-        </w:rPr>
-        <w:t>as raster files</w:t>
-      </w:r>
-      <w:r>
-        <w:rPr>
-          <w:rFonts w:ascii="Times" w:hAnsi="Times"/>
-          <w:sz w:val="21"/>
-          <w:szCs w:val="21"/>
-          <w:lang w:val="en-US"/>
-        </w:rPr>
-        <w:t xml:space="preserve">, which </w:t>
-      </w:r>
-      <w:r>
-        <w:rPr>
-          <w:rFonts w:ascii="Times" w:hAnsi="Times"/>
-          <w:sz w:val="21"/>
-          <w:szCs w:val="21"/>
-          <w:lang w:val="en-US"/>
-        </w:rPr>
-        <w:t>means an image or</w:t>
-      </w:r>
-      <w:r>
-        <w:rPr>
-          <w:rFonts w:ascii="Times" w:hAnsi="Times"/>
-          <w:sz w:val="21"/>
-          <w:szCs w:val="21"/>
-          <w:lang w:val="en-US"/>
-        </w:rPr>
-        <w:t xml:space="preserve"> array of pixels, w</w:t>
-      </w:r>
-      <w:r>
-        <w:rPr>
-          <w:rFonts w:ascii="Times" w:hAnsi="Times"/>
-          <w:sz w:val="21"/>
-          <w:szCs w:val="21"/>
-          <w:lang w:val="en-US"/>
-        </w:rPr>
-        <w:t>hereby</w:t>
-      </w:r>
-      <w:r>
-        <w:rPr>
-          <w:rFonts w:ascii="Times" w:hAnsi="Times"/>
-          <w:sz w:val="21"/>
-          <w:szCs w:val="21"/>
-          <w:lang w:val="en-US"/>
-        </w:rPr>
-        <w:t xml:space="preserve"> each pixel </w:t>
-      </w:r>
-      <w:r>
-        <w:rPr>
-          <w:rFonts w:ascii="Times" w:hAnsi="Times"/>
-          <w:sz w:val="21"/>
-          <w:szCs w:val="21"/>
-          <w:lang w:val="en-US"/>
-        </w:rPr>
-        <w:t>is s</w:t>
-      </w:r>
-      <w:r>
-        <w:rPr>
-          <w:rFonts w:ascii="Times" w:hAnsi="Times"/>
-          <w:sz w:val="21"/>
-          <w:szCs w:val="21"/>
-          <w:lang w:val="en-US"/>
-        </w:rPr>
-        <w:t xml:space="preserve">tored as a vector of numbers. </w:t>
-      </w:r>
-      <w:r>
-        <w:rPr>
-          <w:rFonts w:ascii="Times" w:hAnsi="Times"/>
-          <w:sz w:val="21"/>
-          <w:szCs w:val="21"/>
-          <w:lang w:val="en-US"/>
-        </w:rPr>
-        <w:t>An RGB image is stored as a 3-band raster (3-elem</w:t>
-      </w:r>
-      <w:r>
-        <w:rPr>
-          <w:rFonts w:ascii="Times" w:hAnsi="Times"/>
-          <w:sz w:val="21"/>
-          <w:szCs w:val="21"/>
-          <w:lang w:val="en-US"/>
-        </w:rPr>
-        <w:t>e</w:t>
-      </w:r>
-      <w:r>
-        <w:rPr>
-          <w:rFonts w:ascii="Times" w:hAnsi="Times"/>
-          <w:sz w:val="21"/>
-          <w:szCs w:val="21"/>
-          <w:lang w:val="en-US"/>
-        </w:rPr>
-        <w:t>nt vector pixels). Each band represents the reflectance at different points in the electromagnetic spectrum corresponding to red, green, and blue wavelengths, respectively. Hyperspectral data consist of reflectance information from a much wider electromagnetic spectrum (380-2510 nanometers)</w:t>
-      </w:r>
-      <w:r>
-        <w:rPr>
-          <w:rFonts w:ascii="Times" w:hAnsi="Times"/>
-          <w:sz w:val="21"/>
-          <w:szCs w:val="21"/>
-          <w:lang w:val="en-US"/>
-        </w:rPr>
-        <w:t xml:space="preserve">. Our data has a total of 369 bands.  </w:t>
-      </w:r>
-    </w:p>
-    <w:p>
-      <w:pPr>
-        <w:spacing w:line="288" w:lineRule="auto"/>
+      </w:pPr>
+      <w:r>
         <w:rPr>
           <w:rFonts w:ascii="Times" w:hAnsi="Times"/>
           <w:i/>
@@ -830,8 +1108,41 @@
           <w:szCs w:val="21"/>
           <w:lang w:val="en-US"/>
         </w:rPr>
-      </w:pPr>
-      <w:r>
+        <w:t xml:space="preserve">On Individual Tree Crown (ITC) Delineations: </w:t>
+      </w:r>
+    </w:p>
+    <w:p>
+      <w:pPr>
+        <w:spacing w:after="80" w:line="288" w:lineRule="auto"/>
+        <w:rPr>
+          <w:rFonts w:ascii="Times" w:hAnsi="Times"/>
+          <w:sz w:val="21"/>
+          <w:szCs w:val="21"/>
+          <w:lang w:val="en-US"/>
+        </w:rPr>
+      </w:pPr>
+      <w:r>
+        <w:rPr>
+          <w:rFonts w:ascii="Times" w:hAnsi="Times"/>
+          <w:sz w:val="21"/>
+          <w:szCs w:val="21"/>
+          <w:lang w:val="en-US"/>
+        </w:rPr>
+        <w:t>Individual tree crown (ITC) delineates are generated by IDTReeS research group. Each delineation is a 2-D rectangular bounding box defining the maximum tree crown extent in an image and is provided in vector format as ESRI shape file</w:t>
+      </w:r>
+      <w:r>
+        <w:rPr>
+          <w:rFonts w:ascii="Times" w:hAnsi="Times"/>
+          <w:sz w:val="21"/>
+          <w:szCs w:val="21"/>
+          <w:lang w:val="en-US"/>
+        </w:rPr>
+        <w:t xml:space="preserve">s. </w:t>
+      </w:r>
+    </w:p>
+    <w:p>
+      <w:pPr>
+        <w:spacing w:line="288" w:lineRule="auto"/>
         <w:rPr>
           <w:rFonts w:ascii="Times" w:hAnsi="Times"/>
           <w:i/>
@@ -840,41 +1151,8 @@
           <w:szCs w:val="21"/>
           <w:lang w:val="en-US"/>
         </w:rPr>
-        <w:t xml:space="preserve">On Individual Tree Crown (ITC) Delineations: </w:t>
-      </w:r>
-    </w:p>
-    <w:p>
-      <w:pPr>
-        <w:spacing w:after="80" w:line="288" w:lineRule="auto"/>
-        <w:rPr>
-          <w:rFonts w:ascii="Times" w:hAnsi="Times"/>
-          <w:sz w:val="21"/>
-          <w:szCs w:val="21"/>
-          <w:lang w:val="en-US"/>
-        </w:rPr>
-      </w:pPr>
-      <w:r>
-        <w:rPr>
-          <w:rFonts w:ascii="Times" w:hAnsi="Times"/>
-          <w:sz w:val="21"/>
-          <w:szCs w:val="21"/>
-          <w:lang w:val="en-US"/>
-        </w:rPr>
-        <w:t>Individual tree crown (ITC) delineates are generated by IDTReeS research group. Each delineation is a 2-D rectangular bounding box defining the maximum tree crown extent in an image and is provided in vector format as ESRI shape file</w:t>
-      </w:r>
-      <w:r>
-        <w:rPr>
-          <w:rFonts w:ascii="Times" w:hAnsi="Times"/>
-          <w:sz w:val="21"/>
-          <w:szCs w:val="21"/>
-          <w:lang w:val="en-US"/>
-        </w:rPr>
-        <w:t xml:space="preserve">s. </w:t>
-      </w:r>
-    </w:p>
-    <w:p>
-      <w:pPr>
-        <w:spacing w:line="288" w:lineRule="auto"/>
+      </w:pPr>
+      <w:r>
         <w:rPr>
           <w:rFonts w:ascii="Times" w:hAnsi="Times"/>
           <w:i/>
@@ -883,17 +1161,6 @@
           <w:szCs w:val="21"/>
           <w:lang w:val="en-US"/>
         </w:rPr>
-      </w:pPr>
-      <w:r>
-        <w:rPr>
-          <w:rFonts w:ascii="Times" w:hAnsi="Times"/>
-          <w:i/>
-          <w:iCs/>
-          <w:sz w:val="21"/>
-          <w:szCs w:val="21"/>
-          <w:lang w:val="en-US"/>
-        </w:rPr>
-        <w:lastRenderedPageBreak/>
         <w:t>Location of the Tree Crown Data</w:t>
       </w:r>
     </w:p>
@@ -1044,124 +1311,13 @@
     </w:p>
     <w:p>
       <w:pPr>
-        <w:spacing w:line="288" w:lineRule="auto"/>
-        <w:rPr>
-          <w:rFonts w:ascii="Times" w:hAnsi="Times"/>
-          <w:i/>
-          <w:iCs/>
-          <w:sz w:val="8"/>
-          <w:szCs w:val="8"/>
-          <w:lang w:val="en-US"/>
-        </w:rPr>
-      </w:pPr>
-    </w:p>
-    <w:p>
-      <w:pPr>
-        <w:spacing w:line="288" w:lineRule="auto"/>
-        <w:rPr>
-          <w:rFonts w:ascii="Times" w:eastAsiaTheme="minorHAnsi" w:hAnsi="Times" w:cstheme="minorBidi"/>
-          <w:sz w:val="21"/>
-          <w:szCs w:val="21"/>
-          <w:lang w:val="en-US"/>
-        </w:rPr>
-      </w:pPr>
-      <w:r>
-        <w:rPr>
-          <w:rFonts w:ascii="Times" w:hAnsi="Times"/>
-          <w:i/>
-          <w:iCs/>
-          <w:sz w:val="21"/>
-          <w:szCs w:val="21"/>
-          <w:lang w:val="en-US"/>
-        </w:rPr>
-        <w:t xml:space="preserve">Training Data: </w:t>
-      </w:r>
-      <w:r>
-        <w:rPr>
-          <w:rFonts w:ascii="Times" w:hAnsi="Times"/>
-          <w:sz w:val="21"/>
-          <w:szCs w:val="21"/>
-          <w:lang w:val="en-US"/>
-        </w:rPr>
-        <w:t xml:space="preserve">Contain tree crown delineations with tree class (i.e., taxonomic species) labels. </w:t>
-      </w:r>
-      <w:r>
-        <w:rPr>
-          <w:rFonts w:ascii="Times" w:hAnsi="Times"/>
-          <w:sz w:val="21"/>
-          <w:szCs w:val="21"/>
-          <w:lang w:val="en-US"/>
-        </w:rPr>
-        <w:t xml:space="preserve">Total of 85 </w:t>
-      </w:r>
-      <w:r>
-        <w:rPr>
-          <w:rFonts w:ascii="Times" w:hAnsi="Times"/>
-          <w:sz w:val="21"/>
-          <w:szCs w:val="21"/>
-          <w:lang w:val="en-US"/>
-        </w:rPr>
-        <w:t xml:space="preserve">hyperspectral images are provided across all three sites. Each </w:t>
-      </w:r>
-      <w:r>
-        <w:rPr>
-          <w:rFonts w:ascii="Times" w:hAnsi="Times"/>
-          <w:sz w:val="21"/>
-          <w:szCs w:val="21"/>
-          <w:lang w:val="en-US"/>
-        </w:rPr>
-        <w:t xml:space="preserve">image </w:t>
-      </w:r>
-      <w:r>
-        <w:rPr>
-          <w:rFonts w:ascii="Times" w:hAnsi="Times"/>
-          <w:sz w:val="21"/>
-          <w:szCs w:val="21"/>
-          <w:lang w:val="en-US"/>
-        </w:rPr>
-        <w:t xml:space="preserve">represents the </w:t>
-      </w:r>
-      <w:r>
-        <w:rPr>
-          <w:rFonts w:ascii="Times" w:eastAsiaTheme="minorHAnsi" w:hAnsi="Times" w:cstheme="minorBidi"/>
-          <w:sz w:val="21"/>
-          <w:szCs w:val="21"/>
-        </w:rPr>
-        <w:t xml:space="preserve">geographic extent of a single 20 x </w:t>
-      </w:r>
-      <w:r>
-        <w:rPr>
-          <w:rFonts w:ascii="Times" w:eastAsiaTheme="minorHAnsi" w:hAnsi="Times" w:cstheme="minorBidi"/>
-          <w:sz w:val="21"/>
-          <w:szCs w:val="21"/>
-        </w:rPr>
-        <w:t>20-meter</w:t>
-      </w:r>
-      <w:r>
-        <w:rPr>
-          <w:rFonts w:ascii="Times" w:eastAsiaTheme="minorHAnsi" w:hAnsi="Times" w:cstheme="minorBidi"/>
-          <w:sz w:val="21"/>
-          <w:szCs w:val="21"/>
-        </w:rPr>
-        <w:t xml:space="preserve"> </w:t>
-      </w:r>
-      <w:r>
-        <w:rPr>
-          <w:rFonts w:ascii="Times" w:eastAsiaTheme="minorHAnsi" w:hAnsi="Times" w:cstheme="minorBidi"/>
-          <w:sz w:val="21"/>
-          <w:szCs w:val="21"/>
-          <w:lang w:val="en-US"/>
-        </w:rPr>
-        <w:t xml:space="preserve">plot, with array dimensions (20, 20, 369). Within these images are 1,165 delineated tree crowns. </w:t>
-      </w:r>
-    </w:p>
-    <w:p>
-      <w:pPr>
         <w:pStyle w:val="ListParagraph"/>
         <w:spacing w:line="288" w:lineRule="auto"/>
         <w:ind w:left="0"/>
         <w:rPr>
-          <w:rFonts w:ascii="Times" w:hAnsi="Times"/>
+          <w:rFonts w:ascii="Times New Roman" w:hAnsi="Times New Roman" w:cs="Times New Roman"/>
+          <w:b/>
+          <w:bCs/>
           <w:sz w:val="21"/>
           <w:szCs w:val="21"/>
           <w:lang w:val="en-US"/>
@@ -1174,38 +1330,13 @@
         <w:spacing w:line="288" w:lineRule="auto"/>
         <w:ind w:left="0"/>
         <w:rPr>
-          <w:rFonts w:ascii="Times" w:hAnsi="Times"/>
-          <w:sz w:val="21"/>
-          <w:szCs w:val="21"/>
-          <w:lang w:val="en-US"/>
-        </w:rPr>
-      </w:pPr>
-      <w:r>
-        <w:rPr>
-          <w:rFonts w:ascii="Times" w:hAnsi="Times"/>
-          <w:i/>
-          <w:iCs/>
-          <w:sz w:val="21"/>
-          <w:szCs w:val="21"/>
-          <w:lang w:val="en-US"/>
-        </w:rPr>
-        <w:t xml:space="preserve">Testing Data: </w:t>
-      </w:r>
-      <w:r>
-        <w:rPr>
-          <w:rFonts w:ascii="Times" w:hAnsi="Times"/>
-          <w:sz w:val="21"/>
-          <w:szCs w:val="21"/>
-          <w:lang w:val="en-US"/>
-        </w:rPr>
-        <w:t xml:space="preserve">Tree clown delineations without tree class labels. </w:t>
-      </w:r>
-    </w:p>
-    <w:p>
-      <w:pPr>
-        <w:pStyle w:val="ListParagraph"/>
-        <w:spacing w:line="288" w:lineRule="auto"/>
-        <w:ind w:left="0"/>
+          <w:rFonts w:ascii="Times New Roman" w:hAnsi="Times New Roman" w:cs="Times New Roman"/>
+          <w:sz w:val="21"/>
+          <w:szCs w:val="21"/>
+          <w:lang w:val="en-US"/>
+        </w:rPr>
+      </w:pPr>
+      <w:r>
         <w:rPr>
           <w:rFonts w:ascii="Times New Roman" w:hAnsi="Times New Roman" w:cs="Times New Roman"/>
           <w:b/>
@@ -1214,35 +1345,12 @@
           <w:szCs w:val="21"/>
           <w:lang w:val="en-US"/>
         </w:rPr>
-      </w:pPr>
-    </w:p>
-    <w:p>
-      <w:pPr>
-        <w:pStyle w:val="ListParagraph"/>
-        <w:spacing w:line="288" w:lineRule="auto"/>
-        <w:ind w:left="0"/>
-        <w:rPr>
-          <w:rFonts w:ascii="Times New Roman" w:hAnsi="Times New Roman" w:cs="Times New Roman"/>
-          <w:sz w:val="21"/>
-          <w:szCs w:val="21"/>
-          <w:lang w:val="en-US"/>
-        </w:rPr>
-      </w:pPr>
-      <w:r>
-        <w:rPr>
-          <w:rFonts w:ascii="Times New Roman" w:hAnsi="Times New Roman" w:cs="Times New Roman"/>
-          <w:b/>
-          <w:bCs/>
-          <w:sz w:val="21"/>
-          <w:szCs w:val="21"/>
-          <w:lang w:val="en-US"/>
-        </w:rPr>
         <w:t xml:space="preserve">Method: </w:t>
       </w:r>
     </w:p>
     <w:p>
       <w:pPr>
-        <w:spacing w:line="288" w:lineRule="auto"/>
+        <w:spacing w:after="80" w:line="288" w:lineRule="auto"/>
         <w:rPr>
           <w:rFonts w:ascii="Times" w:hAnsi="Times"/>
           <w:sz w:val="21"/>
@@ -1268,7 +1376,160 @@
           <w:szCs w:val="21"/>
           <w:lang w:val="en-US"/>
         </w:rPr>
-        <w:t xml:space="preserve">Determine the probability that each ITC belongs to a species class. Two options: pixel-level or object-level classification. </w:t>
+        <w:t>Determine the probability that each</w:t>
+      </w:r>
+      <w:r>
+        <w:rPr>
+          <w:rFonts w:ascii="Times" w:hAnsi="Times"/>
+          <w:sz w:val="21"/>
+          <w:szCs w:val="21"/>
+          <w:lang w:val="en-US"/>
+        </w:rPr>
+        <w:t xml:space="preserve"> </w:t>
+      </w:r>
+      <w:r>
+        <w:rPr>
+          <w:rFonts w:ascii="Times" w:hAnsi="Times"/>
+          <w:sz w:val="21"/>
+          <w:szCs w:val="21"/>
+          <w:lang w:val="en-US"/>
+        </w:rPr>
+        <w:t xml:space="preserve">ITC belongs to a species class. </w:t>
+      </w:r>
+    </w:p>
+    <w:p>
+      <w:pPr>
+        <w:spacing w:after="80" w:line="288" w:lineRule="auto"/>
+        <w:rPr>
+          <w:rFonts w:ascii="Times" w:eastAsiaTheme="minorHAnsi" w:hAnsi="Times" w:cstheme="minorBidi"/>
+          <w:sz w:val="21"/>
+          <w:szCs w:val="21"/>
+          <w:lang w:val="en-US"/>
+        </w:rPr>
+      </w:pPr>
+      <w:r>
+        <w:rPr>
+          <w:rFonts w:ascii="Times" w:hAnsi="Times"/>
+          <w:i/>
+          <w:iCs/>
+          <w:sz w:val="21"/>
+          <w:szCs w:val="21"/>
+          <w:lang w:val="en-US"/>
+        </w:rPr>
+        <w:t xml:space="preserve">Training Data: </w:t>
+      </w:r>
+      <w:r>
+        <w:rPr>
+          <w:rFonts w:ascii="Times" w:hAnsi="Times"/>
+          <w:sz w:val="21"/>
+          <w:szCs w:val="21"/>
+          <w:lang w:val="en-US"/>
+        </w:rPr>
+        <w:t xml:space="preserve">Contain tree crown delineations with tree class (i.e., taxonomic species) labels. Total of 85 hyperspectral images are provided across all three sites. Each image represents the </w:t>
+      </w:r>
+      <w:r>
+        <w:rPr>
+          <w:rFonts w:ascii="Times" w:eastAsiaTheme="minorHAnsi" w:hAnsi="Times" w:cstheme="minorBidi"/>
+          <w:sz w:val="21"/>
+          <w:szCs w:val="21"/>
+        </w:rPr>
+        <w:t xml:space="preserve">geographic extent of a single 20 x 20-meter </w:t>
+      </w:r>
+      <w:r>
+        <w:rPr>
+          <w:rFonts w:ascii="Times" w:eastAsiaTheme="minorHAnsi" w:hAnsi="Times" w:cstheme="minorBidi"/>
+          <w:sz w:val="21"/>
+          <w:szCs w:val="21"/>
+          <w:lang w:val="en-US"/>
+        </w:rPr>
+        <w:t xml:space="preserve">plot, with array dimensions (20, 20, 369). Within these images are 1,165 delineated tree crowns. </w:t>
+      </w:r>
+    </w:p>
+    <w:p>
+      <w:pPr>
+        <w:spacing w:line="288" w:lineRule="auto"/>
+        <w:rPr>
+          <w:rFonts w:ascii="Times" w:hAnsi="Times"/>
+          <w:sz w:val="21"/>
+          <w:szCs w:val="21"/>
+          <w:lang w:val="en-US"/>
+        </w:rPr>
+      </w:pPr>
+      <w:r>
+        <w:rPr>
+          <w:rFonts w:ascii="Times" w:hAnsi="Times"/>
+          <w:i/>
+          <w:iCs/>
+          <w:sz w:val="21"/>
+          <w:szCs w:val="21"/>
+          <w:lang w:val="en-US"/>
+        </w:rPr>
+        <w:t>Preparing the Data:</w:t>
+      </w:r>
+      <w:r>
+        <w:rPr>
+          <w:rFonts w:ascii="Times" w:hAnsi="Times"/>
+          <w:sz w:val="21"/>
+          <w:szCs w:val="21"/>
+          <w:lang w:val="en-US"/>
+        </w:rPr>
+        <w:t xml:space="preserve"> </w:t>
+      </w:r>
+      <w:r>
+        <w:rPr>
+          <w:rFonts w:ascii="Times" w:hAnsi="Times"/>
+          <w:sz w:val="21"/>
+          <w:szCs w:val="21"/>
+          <w:lang w:val="en-US"/>
+        </w:rPr>
+        <w:t>To prepare the data, each of the 85 hyperspectral images w</w:t>
+      </w:r>
+      <w:r>
+        <w:rPr>
+          <w:rFonts w:ascii="Times" w:hAnsi="Times"/>
+          <w:sz w:val="21"/>
+          <w:szCs w:val="21"/>
+          <w:lang w:val="en-US"/>
+        </w:rPr>
+        <w:t xml:space="preserve">ere clipped into separate images corresponding to just the bounding boxes of each labelled ITC. This produced 1,165 images of varying heights and widths, with 369 spectral bands. The labels and extents of bounding boxes per image is given in the guideline file ‘data_train_mitree.csv’.  There are a total of 33 tree species types delineated across all three NEON sites. Most of these species were underrepresented in the data, with </w:t>
+      </w:r>
+      <w:r>
+        <w:rPr>
+          <w:rFonts w:ascii="Times" w:hAnsi="Times"/>
+          <w:sz w:val="21"/>
+          <w:szCs w:val="21"/>
+          <w:lang w:val="en-US"/>
+        </w:rPr>
+        <w:t xml:space="preserve">some species corresponding to only 1 ITC. Given how limited the HSI data is, it is unlikely that a single classifier can demonstrate high prediction accuracies for all 33 species. As a result, the classification task is simplified to only the top 6, most frequently </w:t>
+      </w:r>
+      <w:r>
+        <w:rPr>
+          <w:rFonts w:ascii="Times" w:hAnsi="Times"/>
+          <w:sz w:val="21"/>
+          <w:szCs w:val="21"/>
+          <w:lang w:val="en-US"/>
+        </w:rPr>
+        <w:lastRenderedPageBreak/>
+        <w:t>encountered, tree species and a 7</w:t>
+      </w:r>
+      <w:r>
+        <w:rPr>
+          <w:rFonts w:ascii="Times" w:hAnsi="Times"/>
+          <w:sz w:val="21"/>
+          <w:szCs w:val="21"/>
+          <w:vertAlign w:val="superscript"/>
+          <w:lang w:val="en-US"/>
+        </w:rPr>
+        <w:t>th</w:t>
+      </w:r>
+      <w:r>
+        <w:rPr>
+          <w:rFonts w:ascii="Times" w:hAnsi="Times"/>
+          <w:sz w:val="21"/>
+          <w:szCs w:val="21"/>
+          <w:lang w:val="en-US"/>
+        </w:rPr>
+        <w:t xml:space="preserve"> class labelled as ‘Other’, which encompasses the remaining 27 tree species in the NEON imagery. </w:t>
       </w:r>
     </w:p>
     <w:p>
@@ -1278,22 +1539,163 @@
           <w:ilvl w:val="0"/>
           <w:numId w:val="5"/>
         </w:numPr>
-        <w:spacing w:line="288" w:lineRule="auto"/>
-        <w:rPr>
-          <w:rFonts w:ascii="Times" w:hAnsi="Times"/>
-          <w:sz w:val="21"/>
-          <w:szCs w:val="21"/>
-          <w:lang w:val="en-US"/>
-        </w:rPr>
-      </w:pPr>
-      <w:r>
-        <w:rPr>
-          <w:rFonts w:ascii="Times" w:hAnsi="Times"/>
-          <w:sz w:val="21"/>
-          <w:szCs w:val="21"/>
-          <w:lang w:val="en-US"/>
-        </w:rPr>
-        <w:t xml:space="preserve">If we apply a pixel-level classification models must be upscaled to the crown.  </w:t>
+        <w:spacing w:after="80" w:line="288" w:lineRule="auto"/>
+        <w:ind w:hanging="357"/>
+        <w:rPr>
+          <w:rFonts w:ascii="Times" w:hAnsi="Times"/>
+          <w:sz w:val="21"/>
+          <w:szCs w:val="21"/>
+          <w:lang w:val="en-US"/>
+        </w:rPr>
+      </w:pPr>
+      <w:r>
+        <w:rPr>
+          <w:rFonts w:ascii="Times" w:hAnsi="Times"/>
+          <w:sz w:val="21"/>
+          <w:szCs w:val="21"/>
+          <w:u w:val="single"/>
+          <w:lang w:val="en-US"/>
+        </w:rPr>
+        <w:t>Object-Level Classification</w:t>
+      </w:r>
+      <w:r>
+        <w:rPr>
+          <w:rFonts w:ascii="Times" w:hAnsi="Times"/>
+          <w:sz w:val="21"/>
+          <w:szCs w:val="21"/>
+          <w:lang w:val="en-US"/>
+        </w:rPr>
+        <w:t xml:space="preserve">: </w:t>
+      </w:r>
+      <m:oMath>
+        <m:sSub>
+          <m:sSubPr>
+            <m:ctrlPr>
+              <w:rPr>
+                <w:rFonts w:ascii="Cambria Math" w:hAnsi="Cambria Math"/>
+                <w:i/>
+                <w:sz w:val="21"/>
+                <w:szCs w:val="21"/>
+                <w:lang w:val="en-US"/>
+              </w:rPr>
+            </m:ctrlPr>
+          </m:sSubPr>
+          <m:e>
+            <m:r>
+              <w:rPr>
+                <w:rFonts w:ascii="Cambria Math" w:hAnsi="Cambria Math"/>
+                <w:sz w:val="21"/>
+                <w:szCs w:val="21"/>
+                <w:lang w:val="en-US"/>
+              </w:rPr>
+              <m:t>X</m:t>
+            </m:r>
+          </m:e>
+          <m:sub>
+            <m:r>
+              <w:rPr>
+                <w:rFonts w:ascii="Cambria Math" w:hAnsi="Cambria Math"/>
+                <w:sz w:val="21"/>
+                <w:szCs w:val="21"/>
+                <w:lang w:val="en-US"/>
+              </w:rPr>
+              <m:t>i</m:t>
+            </m:r>
+          </m:sub>
+        </m:sSub>
+      </m:oMath>
+      <w:r>
+        <w:rPr>
+          <w:rFonts w:ascii="Times" w:eastAsiaTheme="minorEastAsia" w:hAnsi="Times"/>
+          <w:sz w:val="21"/>
+          <w:szCs w:val="21"/>
+          <w:lang w:val="en-US"/>
+        </w:rPr>
+        <w:t xml:space="preserve"> </w:t>
+      </w:r>
+      <w:r>
+        <w:rPr>
+          <w:rFonts w:ascii="Times" w:eastAsiaTheme="minorEastAsia" w:hAnsi="Times"/>
+          <w:sz w:val="21"/>
+          <w:szCs w:val="21"/>
+          <w:lang w:val="en-US"/>
+        </w:rPr>
+        <w:t>is each clipped image, read-in as</w:t>
+      </w:r>
+      <w:r>
+        <w:rPr>
+          <w:rFonts w:ascii="Times" w:eastAsiaTheme="minorEastAsia" w:hAnsi="Times"/>
+          <w:sz w:val="21"/>
+          <w:szCs w:val="21"/>
+          <w:lang w:val="en-US"/>
+        </w:rPr>
+        <w:t xml:space="preserve"> a tensor of shape </w:t>
+      </w:r>
+      <m:oMath>
+        <m:r>
+          <w:rPr>
+            <w:rFonts w:ascii="Cambria Math" w:eastAsiaTheme="minorEastAsia" w:hAnsi="Cambria Math"/>
+            <w:sz w:val="20"/>
+            <w:szCs w:val="20"/>
+            <w:lang w:val="en-US"/>
+          </w:rPr>
+          <m:t>[rows, cols, 369]</m:t>
+        </m:r>
+      </m:oMath>
+      <w:r>
+        <w:rPr>
+          <w:rFonts w:ascii="Times" w:eastAsiaTheme="minorEastAsia" w:hAnsi="Times"/>
+          <w:sz w:val="21"/>
+          <w:szCs w:val="21"/>
+          <w:lang w:val="en-US"/>
+        </w:rPr>
+        <w:t xml:space="preserve">, and </w:t>
+      </w:r>
+      <m:oMath>
+        <m:sSub>
+          <m:sSubPr>
+            <m:ctrlPr>
+              <w:rPr>
+                <w:rFonts w:ascii="Cambria Math" w:hAnsi="Cambria Math"/>
+                <w:i/>
+                <w:sz w:val="21"/>
+                <w:szCs w:val="21"/>
+                <w:lang w:val="en-US"/>
+              </w:rPr>
+            </m:ctrlPr>
+          </m:sSubPr>
+          <m:e>
+            <m:r>
+              <w:rPr>
+                <w:rFonts w:ascii="Cambria Math" w:hAnsi="Cambria Math"/>
+                <w:sz w:val="21"/>
+                <w:szCs w:val="21"/>
+                <w:lang w:val="en-US"/>
+              </w:rPr>
+              <m:t>y</m:t>
+            </m:r>
+          </m:e>
+          <m:sub>
+            <m:r>
+              <w:rPr>
+                <w:rFonts w:ascii="Cambria Math" w:hAnsi="Cambria Math"/>
+                <w:sz w:val="21"/>
+                <w:szCs w:val="21"/>
+                <w:lang w:val="en-US"/>
+              </w:rPr>
+              <m:t>i</m:t>
+            </m:r>
+          </m:sub>
+        </m:sSub>
+      </m:oMath>
+      <w:r>
+        <w:rPr>
+          <w:rFonts w:ascii="Times" w:eastAsiaTheme="minorEastAsia" w:hAnsi="Times"/>
+          <w:sz w:val="21"/>
+          <w:szCs w:val="21"/>
+          <w:lang w:val="en-US"/>
+        </w:rPr>
+        <w:t xml:space="preserve"> is the associated tree label for that tensor. There would be a total of 1,165 tensors. </w:t>
       </w:r>
     </w:p>
     <w:p>
@@ -1303,84 +1705,221 @@
           <w:ilvl w:val="0"/>
           <w:numId w:val="5"/>
         </w:numPr>
-        <w:spacing w:line="288" w:lineRule="auto"/>
-        <w:rPr>
-          <w:rFonts w:ascii="Times" w:hAnsi="Times"/>
-          <w:sz w:val="21"/>
-          <w:szCs w:val="21"/>
-          <w:lang w:val="en-US"/>
-        </w:rPr>
-      </w:pPr>
-      <w:r>
-        <w:rPr>
-          <w:rFonts w:ascii="Times" w:hAnsi="Times"/>
-          <w:sz w:val="21"/>
-          <w:szCs w:val="21"/>
-          <w:lang w:val="en-US"/>
-        </w:rPr>
-        <w:t xml:space="preserve">Narrow the classes we test for, and just add an ‘Other’ class for those that don’t fit. </w:t>
+        <w:spacing w:after="80" w:line="288" w:lineRule="auto"/>
+        <w:ind w:hanging="357"/>
+        <w:rPr>
+          <w:rFonts w:ascii="Times" w:hAnsi="Times"/>
+          <w:sz w:val="21"/>
+          <w:szCs w:val="21"/>
+          <w:lang w:val="en-US"/>
+        </w:rPr>
+      </w:pPr>
+      <w:r>
+        <w:rPr>
+          <w:rFonts w:ascii="Times" w:eastAsiaTheme="minorEastAsia" w:hAnsi="Times"/>
+          <w:sz w:val="21"/>
+          <w:szCs w:val="21"/>
+          <w:u w:val="single"/>
+          <w:lang w:val="en-US"/>
+        </w:rPr>
+        <w:t>Pixel-Level Classification</w:t>
+      </w:r>
+      <w:r>
+        <w:rPr>
+          <w:rFonts w:ascii="Times" w:eastAsiaTheme="minorEastAsia" w:hAnsi="Times"/>
+          <w:sz w:val="21"/>
+          <w:szCs w:val="21"/>
+          <w:lang w:val="en-US"/>
+        </w:rPr>
+        <w:t xml:space="preserve">: </w:t>
+      </w:r>
+      <m:oMath>
+        <m:sSub>
+          <m:sSubPr>
+            <m:ctrlPr>
+              <w:rPr>
+                <w:rFonts w:ascii="Cambria Math" w:hAnsi="Cambria Math"/>
+                <w:i/>
+                <w:sz w:val="21"/>
+                <w:szCs w:val="21"/>
+                <w:lang w:val="en-US"/>
+              </w:rPr>
+            </m:ctrlPr>
+          </m:sSubPr>
+          <m:e>
+            <m:r>
+              <w:rPr>
+                <w:rFonts w:ascii="Cambria Math" w:hAnsi="Cambria Math"/>
+                <w:sz w:val="21"/>
+                <w:szCs w:val="21"/>
+                <w:lang w:val="en-US"/>
+              </w:rPr>
+              <m:t>X</m:t>
+            </m:r>
+          </m:e>
+          <m:sub>
+            <m:r>
+              <w:rPr>
+                <w:rFonts w:ascii="Cambria Math" w:hAnsi="Cambria Math"/>
+                <w:sz w:val="21"/>
+                <w:szCs w:val="21"/>
+                <w:lang w:val="en-US"/>
+              </w:rPr>
+              <m:t>i</m:t>
+            </m:r>
+          </m:sub>
+        </m:sSub>
+      </m:oMath>
+      <w:r>
+        <w:rPr>
+          <w:rFonts w:ascii="Times" w:eastAsiaTheme="minorEastAsia" w:hAnsi="Times"/>
+          <w:sz w:val="21"/>
+          <w:szCs w:val="21"/>
+          <w:lang w:val="en-US"/>
+        </w:rPr>
+        <w:t xml:space="preserve"> represents a single pixel, read-in as a 1-D array with shape </w:t>
+      </w:r>
+      <m:oMath>
+        <m:r>
+          <w:rPr>
+            <w:rFonts w:ascii="Cambria Math" w:eastAsiaTheme="minorEastAsia" w:hAnsi="Cambria Math"/>
+            <w:sz w:val="20"/>
+            <w:szCs w:val="20"/>
+            <w:lang w:val="en-US"/>
+          </w:rPr>
+          <m:t>[</m:t>
+        </m:r>
+        <m:r>
+          <w:rPr>
+            <w:rFonts w:ascii="Cambria Math" w:eastAsiaTheme="minorEastAsia" w:hAnsi="Cambria Math"/>
+            <w:sz w:val="20"/>
+            <w:szCs w:val="20"/>
+            <w:lang w:val="en-US"/>
+          </w:rPr>
+          <m:t>369</m:t>
+        </m:r>
+        <m:r>
+          <w:rPr>
+            <w:rFonts w:ascii="Cambria Math" w:eastAsiaTheme="minorEastAsia" w:hAnsi="Cambria Math"/>
+            <w:sz w:val="20"/>
+            <w:szCs w:val="20"/>
+            <w:lang w:val="en-US"/>
+          </w:rPr>
+          <m:t xml:space="preserve">, </m:t>
+        </m:r>
+        <m:r>
+          <w:rPr>
+            <w:rFonts w:ascii="Cambria Math" w:eastAsiaTheme="minorEastAsia" w:hAnsi="Cambria Math"/>
+            <w:sz w:val="20"/>
+            <w:szCs w:val="20"/>
+            <w:lang w:val="en-US"/>
+          </w:rPr>
+          <m:t>]</m:t>
+        </m:r>
+      </m:oMath>
+      <w:r>
+        <w:rPr>
+          <w:rFonts w:ascii="Times" w:eastAsiaTheme="minorEastAsia" w:hAnsi="Times"/>
+          <w:sz w:val="20"/>
+          <w:szCs w:val="20"/>
+          <w:lang w:val="en-US"/>
+        </w:rPr>
+        <w:t xml:space="preserve"> </w:t>
+      </w:r>
+      <w:r>
+        <w:rPr>
+          <w:rFonts w:ascii="Times" w:eastAsiaTheme="minorEastAsia" w:hAnsi="Times"/>
+          <w:sz w:val="21"/>
+          <w:szCs w:val="21"/>
+          <w:lang w:val="en-US"/>
+        </w:rPr>
+        <w:t xml:space="preserve">and </w:t>
+      </w:r>
+      <m:oMath>
+        <m:sSub>
+          <m:sSubPr>
+            <m:ctrlPr>
+              <w:rPr>
+                <w:rFonts w:ascii="Cambria Math" w:hAnsi="Cambria Math"/>
+                <w:i/>
+                <w:sz w:val="21"/>
+                <w:szCs w:val="21"/>
+                <w:lang w:val="en-US"/>
+              </w:rPr>
+            </m:ctrlPr>
+          </m:sSubPr>
+          <m:e>
+            <m:r>
+              <w:rPr>
+                <w:rFonts w:ascii="Cambria Math" w:hAnsi="Cambria Math"/>
+                <w:sz w:val="21"/>
+                <w:szCs w:val="21"/>
+                <w:lang w:val="en-US"/>
+              </w:rPr>
+              <m:t>y</m:t>
+            </m:r>
+          </m:e>
+          <m:sub>
+            <m:r>
+              <w:rPr>
+                <w:rFonts w:ascii="Cambria Math" w:hAnsi="Cambria Math"/>
+                <w:sz w:val="21"/>
+                <w:szCs w:val="21"/>
+                <w:lang w:val="en-US"/>
+              </w:rPr>
+              <m:t>i</m:t>
+            </m:r>
+          </m:sub>
+        </m:sSub>
+      </m:oMath>
+      <w:r>
+        <w:rPr>
+          <w:rFonts w:ascii="Times" w:eastAsiaTheme="minorEastAsia" w:hAnsi="Times"/>
+          <w:sz w:val="21"/>
+          <w:szCs w:val="21"/>
+          <w:lang w:val="en-US"/>
+        </w:rPr>
+        <w:t xml:space="preserve"> is the associated tree label for that </w:t>
+      </w:r>
+      <w:r>
+        <w:rPr>
+          <w:rFonts w:ascii="Times" w:eastAsiaTheme="minorEastAsia" w:hAnsi="Times"/>
+          <w:sz w:val="21"/>
+          <w:szCs w:val="21"/>
+          <w:lang w:val="en-US"/>
+        </w:rPr>
+        <w:t>pixel. There would be a total of 35,488 pixels.</w:t>
       </w:r>
     </w:p>
     <w:p>
       <w:pPr>
         <w:pStyle w:val="ListParagraph"/>
         <w:numPr>
-          <w:ilvl w:val="0"/>
-          <w:numId w:val="1"/>
+          <w:ilvl w:val="1"/>
+          <w:numId w:val="5"/>
         </w:numPr>
-        <w:rPr>
-          <w:rFonts w:ascii="Times" w:hAnsi="Times"/>
-          <w:sz w:val="21"/>
-          <w:szCs w:val="21"/>
-        </w:rPr>
-      </w:pPr>
-      <w:r>
-        <w:rPr>
-          <w:rFonts w:ascii="Times" w:hAnsi="Times"/>
-          <w:sz w:val="21"/>
-          <w:szCs w:val="21"/>
-          <w:lang w:val="en-US"/>
-        </w:rPr>
-        <w:t>Test our model by the</w:t>
-      </w:r>
-      <w:r>
-        <w:rPr>
-          <w:rFonts w:ascii="Times" w:hAnsi="Times"/>
-          <w:sz w:val="21"/>
-          <w:szCs w:val="21"/>
-        </w:rPr>
-        <w:t xml:space="preserve"> classification of species on bounding boxes of unknown species identity</w:t>
-      </w:r>
-      <w:r>
-        <w:rPr>
-          <w:rFonts w:ascii="Times" w:hAnsi="Times"/>
-          <w:sz w:val="21"/>
-          <w:szCs w:val="21"/>
-          <w:lang w:val="en-US"/>
-        </w:rPr>
-        <w:t xml:space="preserve">. </w:t>
-      </w:r>
-    </w:p>
-    <w:p>
-      <w:pPr>
-        <w:rPr>
-          <w:rFonts w:ascii="Times" w:hAnsi="Times"/>
-          <w:sz w:val="21"/>
-          <w:szCs w:val="21"/>
-          <w:lang w:val="en-US"/>
-        </w:rPr>
-      </w:pPr>
-    </w:p>
-    <w:p>
-      <w:pPr>
-        <w:rPr>
-          <w:rFonts w:ascii="Times" w:hAnsi="Times"/>
-          <w:sz w:val="21"/>
-          <w:szCs w:val="21"/>
-          <w:lang w:val="en-US"/>
-        </w:rPr>
-      </w:pPr>
-      <w:r>
+        <w:spacing w:after="80" w:line="288" w:lineRule="auto"/>
+        <w:ind w:hanging="357"/>
+        <w:rPr>
+          <w:rFonts w:ascii="Times" w:hAnsi="Times"/>
+          <w:sz w:val="21"/>
+          <w:szCs w:val="21"/>
+          <w:lang w:val="en-US"/>
+        </w:rPr>
+      </w:pPr>
+      <w:r>
+        <w:rPr>
+          <w:rFonts w:ascii="Times" w:eastAsiaTheme="minorEastAsia" w:hAnsi="Times"/>
+          <w:sz w:val="21"/>
+          <w:szCs w:val="21"/>
+          <w:lang w:val="en-US"/>
+        </w:rPr>
+        <w:t xml:space="preserve">Disadvantage: Would have to scale-results to object. </w:t>
+      </w:r>
+    </w:p>
+    <w:p>
+      <w:pPr>
+        <w:spacing w:after="80" w:line="288" w:lineRule="auto"/>
         <w:rPr>
           <w:rFonts w:ascii="Times" w:hAnsi="Times"/>
           <w:i/>
@@ -1389,24 +1928,84 @@
           <w:szCs w:val="21"/>
           <w:lang w:val="en-US"/>
         </w:rPr>
-        <w:t>Preparing the Data:</w:t>
-      </w:r>
-      <w:r>
-        <w:rPr>
-          <w:rFonts w:ascii="Times" w:hAnsi="Times"/>
-          <w:sz w:val="21"/>
-          <w:szCs w:val="21"/>
-          <w:lang w:val="en-US"/>
-        </w:rPr>
-        <w:t xml:space="preserve"> Clip the HSI raster files to single ITC with the corresponding species label. </w:t>
-      </w:r>
-    </w:p>
-    <w:p>
-      <w:pPr>
-        <w:rPr>
-          <w:sz w:val="21"/>
-          <w:szCs w:val="21"/>
-          <w:lang w:val="en-US"/>
+      </w:pPr>
+      <w:r>
+        <w:rPr>
+          <w:rFonts w:ascii="Times" w:hAnsi="Times"/>
+          <w:i/>
+          <w:iCs/>
+          <w:sz w:val="21"/>
+          <w:szCs w:val="21"/>
+          <w:lang w:val="en-US"/>
+        </w:rPr>
+        <w:t xml:space="preserve">Dimensionality Reduction: </w:t>
+      </w:r>
+    </w:p>
+    <w:p>
+      <w:pPr>
+        <w:spacing w:line="288" w:lineRule="auto"/>
+        <w:rPr>
+          <w:rFonts w:ascii="Times" w:hAnsi="Times"/>
+          <w:i/>
+          <w:iCs/>
+          <w:sz w:val="21"/>
+          <w:szCs w:val="21"/>
+          <w:lang w:val="en-US"/>
+        </w:rPr>
+      </w:pPr>
+    </w:p>
+    <w:p>
+      <w:pPr>
+        <w:spacing w:after="80" w:line="288" w:lineRule="auto"/>
+        <w:rPr>
+          <w:rFonts w:ascii="Times" w:hAnsi="Times"/>
+          <w:sz w:val="21"/>
+          <w:szCs w:val="21"/>
+        </w:rPr>
+      </w:pPr>
+      <w:r>
+        <w:rPr>
+          <w:rFonts w:ascii="Times" w:hAnsi="Times"/>
+          <w:i/>
+          <w:iCs/>
+          <w:sz w:val="21"/>
+          <w:szCs w:val="21"/>
+          <w:lang w:val="en-US"/>
+        </w:rPr>
+        <w:t xml:space="preserve">Testing Data: </w:t>
+      </w:r>
+      <w:r>
+        <w:rPr>
+          <w:rFonts w:ascii="Times" w:hAnsi="Times"/>
+          <w:sz w:val="21"/>
+          <w:szCs w:val="21"/>
+          <w:lang w:val="en-US"/>
+        </w:rPr>
+        <w:t>Tree clown delineations without tree class labels. Test our model by the</w:t>
+      </w:r>
+      <w:r>
+        <w:rPr>
+          <w:rFonts w:ascii="Times" w:hAnsi="Times"/>
+          <w:sz w:val="21"/>
+          <w:szCs w:val="21"/>
+        </w:rPr>
+        <w:t xml:space="preserve"> classification of species on bounding boxes of unknown species identity</w:t>
+      </w:r>
+      <w:r>
+        <w:rPr>
+          <w:rFonts w:ascii="Times" w:hAnsi="Times"/>
+          <w:sz w:val="21"/>
+          <w:szCs w:val="21"/>
+          <w:lang w:val="en-US"/>
+        </w:rPr>
+        <w:t xml:space="preserve">. </w:t>
+      </w:r>
+    </w:p>
+    <w:p>
+      <w:pPr>
+        <w:rPr>
+          <w:sz w:val="21"/>
+          <w:szCs w:val="21"/>
         </w:rPr>
       </w:pPr>
     </w:p>
@@ -2370,6 +2969,119 @@
     </w:lvl>
   </w:abstractNum>
   <w:abstractNum w:abstractNumId="2" w15:restartNumberingAfterBreak="0">
+    <w:nsid w:val="27B61E0C"/>
+    <w:multiLevelType w:val="hybridMultilevel"/>
+    <w:tmpl w:val="C4DE249C"/>
+    <w:lvl w:ilvl="0" w:tplc="04090001">
+      <w:start w:val="1"/>
+      <w:numFmt w:val="bullet"/>
+      <w:lvlText w:val=""/>
+      <w:lvlJc w:val="left"/>
+      <w:pPr>
+        <w:ind w:left="720" w:hanging="360"/>
+      </w:pPr>
+      <w:rPr>
+        <w:rFonts w:ascii="Symbol" w:hAnsi="Symbol" w:hint="default"/>
+      </w:rPr>
+    </w:lvl>
+    <w:lvl w:ilvl="1" w:tplc="04090003" w:tentative="1">
+      <w:start w:val="1"/>
+      <w:numFmt w:val="bullet"/>
+      <w:lvlText w:val="o"/>
+      <w:lvlJc w:val="left"/>
+      <w:pPr>
+        <w:ind w:left="1440" w:hanging="360"/>
+      </w:pPr>
+      <w:rPr>
+        <w:rFonts w:ascii="Courier New" w:hAnsi="Courier New" w:cs="Courier New" w:hint="default"/>
+      </w:rPr>
+    </w:lvl>
+    <w:lvl w:ilvl="2" w:tplc="04090005" w:tentative="1">
+      <w:start w:val="1"/>
+      <w:numFmt w:val="bullet"/>
+      <w:lvlText w:val=""/>
+      <w:lvlJc w:val="left"/>
+      <w:pPr>
+        <w:ind w:left="2160" w:hanging="360"/>
+      </w:pPr>
+      <w:rPr>
+        <w:rFonts w:ascii="Wingdings" w:hAnsi="Wingdings" w:hint="default"/>
+      </w:rPr>
+    </w:lvl>
+    <w:lvl w:ilvl="3" w:tplc="04090001" w:tentative="1">
+      <w:start w:val="1"/>
+      <w:numFmt w:val="bullet"/>
+      <w:lvlText w:val=""/>
+      <w:lvlJc w:val="left"/>
+      <w:pPr>
+        <w:ind w:left="2880" w:hanging="360"/>
+      </w:pPr>
+      <w:rPr>
+        <w:rFonts w:ascii="Symbol" w:hAnsi="Symbol" w:hint="default"/>
+      </w:rPr>
+    </w:lvl>
+    <w:lvl w:ilvl="4" w:tplc="04090003" w:tentative="1">
+      <w:start w:val="1"/>
+      <w:numFmt w:val="bullet"/>
+      <w:lvlText w:val="o"/>
+      <w:lvlJc w:val="left"/>
+      <w:pPr>
+        <w:ind w:left="3600" w:hanging="360"/>
+      </w:pPr>
+      <w:rPr>
+        <w:rFonts w:ascii="Courier New" w:hAnsi="Courier New" w:cs="Courier New" w:hint="default"/>
+      </w:rPr>
+    </w:lvl>
+    <w:lvl w:ilvl="5" w:tplc="04090005" w:tentative="1">
+      <w:start w:val="1"/>
+      <w:numFmt w:val="bullet"/>
+      <w:lvlText w:val=""/>
+      <w:lvlJc w:val="left"/>
+      <w:pPr>
+        <w:ind w:left="4320" w:hanging="360"/>
+      </w:pPr>
+      <w:rPr>
+        <w:rFonts w:ascii="Wingdings" w:hAnsi="Wingdings" w:hint="default"/>
+      </w:rPr>
+    </w:lvl>
+    <w:lvl w:ilvl="6" w:tplc="04090001" w:tentative="1">
+      <w:start w:val="1"/>
+      <w:numFmt w:val="bullet"/>
+      <w:lvlText w:val=""/>
+      <w:lvlJc w:val="left"/>
+      <w:pPr>
+        <w:ind w:left="5040" w:hanging="360"/>
+      </w:pPr>
+      <w:rPr>
+        <w:rFonts w:ascii="Symbol" w:hAnsi="Symbol" w:hint="default"/>
+      </w:rPr>
+    </w:lvl>
+    <w:lvl w:ilvl="7" w:tplc="04090003" w:tentative="1">
+      <w:start w:val="1"/>
+      <w:numFmt w:val="bullet"/>
+      <w:lvlText w:val="o"/>
+      <w:lvlJc w:val="left"/>
+      <w:pPr>
+        <w:ind w:left="5760" w:hanging="360"/>
+      </w:pPr>
+      <w:rPr>
+        <w:rFonts w:ascii="Courier New" w:hAnsi="Courier New" w:cs="Courier New" w:hint="default"/>
+      </w:rPr>
+    </w:lvl>
+    <w:lvl w:ilvl="8" w:tplc="04090005" w:tentative="1">
+      <w:start w:val="1"/>
+      <w:numFmt w:val="bullet"/>
+      <w:lvlText w:val=""/>
+      <w:lvlJc w:val="left"/>
+      <w:pPr>
+        <w:ind w:left="6480" w:hanging="360"/>
+      </w:pPr>
+      <w:rPr>
+        <w:rFonts w:ascii="Wingdings" w:hAnsi="Wingdings" w:hint="default"/>
+      </w:rPr>
+    </w:lvl>
+  </w:abstractNum>
+  <w:abstractNum w:abstractNumId="3" w15:restartNumberingAfterBreak="0">
     <w:nsid w:val="2CE92718"/>
     <w:multiLevelType w:val="multilevel"/>
     <w:tmpl w:val="0FB4CF64"/>
@@ -2482,10 +3194,10 @@
       </w:pPr>
     </w:lvl>
   </w:abstractNum>
-  <w:abstractNum w:abstractNumId="3" w15:restartNumberingAfterBreak="0">
+  <w:abstractNum w:abstractNumId="4" w15:restartNumberingAfterBreak="0">
     <w:nsid w:val="371A1A6A"/>
     <w:multiLevelType w:val="hybridMultilevel"/>
-    <w:tmpl w:val="FC68ED8C"/>
+    <w:tmpl w:val="DACE8EC4"/>
     <w:lvl w:ilvl="0" w:tplc="04090001">
       <w:start w:val="1"/>
       <w:numFmt w:val="bullet"/>
@@ -2498,7 +3210,7 @@
         <w:rFonts w:ascii="Symbol" w:hAnsi="Symbol" w:hint="default"/>
       </w:rPr>
     </w:lvl>
-    <w:lvl w:ilvl="1" w:tplc="04090003" w:tentative="1">
+    <w:lvl w:ilvl="1" w:tplc="04090003">
       <w:start w:val="1"/>
       <w:numFmt w:val="bullet"/>
       <w:lvlText w:val="o"/>
@@ -2595,7 +3307,7 @@
       </w:rPr>
     </w:lvl>
   </w:abstractNum>
-  <w:abstractNum w:abstractNumId="4" w15:restartNumberingAfterBreak="0">
+  <w:abstractNum w:abstractNumId="5" w15:restartNumberingAfterBreak="0">
     <w:nsid w:val="480F35E3"/>
     <w:multiLevelType w:val="hybridMultilevel"/>
     <w:tmpl w:val="1D40A31A"/>
@@ -2684,7 +3396,7 @@
       </w:pPr>
     </w:lvl>
   </w:abstractNum>
-  <w:abstractNum w:abstractNumId="5" w15:restartNumberingAfterBreak="0">
+  <w:abstractNum w:abstractNumId="6" w15:restartNumberingAfterBreak="0">
     <w:nsid w:val="610421A8"/>
     <w:multiLevelType w:val="multilevel"/>
     <w:tmpl w:val="B838C768"/>
@@ -2833,7 +3545,7 @@
       </w:rPr>
     </w:lvl>
   </w:abstractNum>
-  <w:abstractNum w:abstractNumId="6" w15:restartNumberingAfterBreak="0">
+  <w:abstractNum w:abstractNumId="7" w15:restartNumberingAfterBreak="0">
     <w:nsid w:val="6880422E"/>
     <w:multiLevelType w:val="hybridMultilevel"/>
     <w:tmpl w:val="1D50CFE2"/>
@@ -2953,19 +3665,22 @@
     <w:abstractNumId w:val="0"/>
   </w:num>
   <w:num w:numId="3">
+    <w:abstractNumId w:val="5"/>
+  </w:num>
+  <w:num w:numId="4">
+    <w:abstractNumId w:val="7"/>
+  </w:num>
+  <w:num w:numId="5">
     <w:abstractNumId w:val="4"/>
   </w:num>
-  <w:num w:numId="4">
+  <w:num w:numId="6">
+    <w:abstractNumId w:val="3"/>
+  </w:num>
+  <w:num w:numId="7">
     <w:abstractNumId w:val="6"/>
   </w:num>
-  <w:num w:numId="5">
-    <w:abstractNumId w:val="3"/>
-  </w:num>
-  <w:num w:numId="6">
+  <w:num w:numId="8">
     <w:abstractNumId w:val="2"/>
-  </w:num>
-  <w:num w:numId="7">
-    <w:abstractNumId w:val="5"/>
   </w:num>
 </w:numbering>
 </file>
@@ -3758,6 +4473,53 @@
       <w:u w:val="single"/>
     </w:rPr>
   </w:style>
+  <w:style w:type="character" w:styleId="PlaceholderText">
+    <w:name w:val="Placeholder Text"/>
+    <w:basedOn w:val="DefaultParagraphFont"/>
+    <w:uiPriority w:val="99"/>
+    <w:semiHidden/>
+    <w:rsid w:val="00EF57E8"/>
+    <w:rPr>
+      <w:color w:val="808080"/>
+    </w:rPr>
+  </w:style>
+  <w:style w:type="paragraph" w:styleId="FootnoteText">
+    <w:name w:val="footnote text"/>
+    <w:basedOn w:val="Normal"/>
+    <w:link w:val="FootnoteTextChar"/>
+    <w:uiPriority w:val="99"/>
+    <w:semiHidden/>
+    <w:unhideWhenUsed/>
+    <w:rsid w:val="00525D53"/>
+    <w:rPr>
+      <w:sz w:val="20"/>
+      <w:szCs w:val="20"/>
+    </w:rPr>
+  </w:style>
+  <w:style w:type="character" w:customStyle="1" w:styleId="FootnoteTextChar">
+    <w:name w:val="Footnote Text Char"/>
+    <w:basedOn w:val="DefaultParagraphFont"/>
+    <w:link w:val="FootnoteText"/>
+    <w:uiPriority w:val="99"/>
+    <w:semiHidden/>
+    <w:rsid w:val="00525D53"/>
+    <w:rPr>
+      <w:rFonts w:ascii="Times New Roman" w:eastAsia="Times New Roman" w:hAnsi="Times New Roman" w:cs="Times New Roman"/>
+      <w:sz w:val="20"/>
+      <w:szCs w:val="20"/>
+    </w:rPr>
+  </w:style>
+  <w:style w:type="character" w:styleId="FootnoteReference">
+    <w:name w:val="footnote reference"/>
+    <w:basedOn w:val="DefaultParagraphFont"/>
+    <w:uiPriority w:val="99"/>
+    <w:semiHidden/>
+    <w:unhideWhenUsed/>
+    <w:rsid w:val="00525D53"/>
+    <w:rPr>
+      <w:vertAlign w:val="superscript"/>
+    </w:rPr>
+  </w:style>
 </w:styles>
 </file>
 

</xml_diff>